<commit_message>
End of Day commit
</commit_message>
<xml_diff>
--- a/Documentation/Stress Eating Tracker.docx
+++ b/Documentation/Stress Eating Tracker.docx
@@ -1076,6 +1076,7 @@
         </w:p>
       </w:sdtContent>
     </w:sdt>
+    <w:bookmarkStart w:id="0" w:name="_Toc35629221" w:displacedByCustomXml="next"/>
     <w:sdt>
       <w:sdtPr>
         <w:rPr>
@@ -1105,6 +1106,7 @@
           <w:r>
             <w:t>Table of Contents</w:t>
           </w:r>
+          <w:bookmarkEnd w:id="0"/>
         </w:p>
         <w:p>
           <w:pPr>
@@ -1125,13 +1127,13 @@
           <w:r>
             <w:fldChar w:fldCharType="separate"/>
           </w:r>
-          <w:hyperlink w:anchor="_Toc35615759" w:history="1">
+          <w:hyperlink w:anchor="_Toc35629221" w:history="1">
             <w:r>
               <w:rPr>
                 <w:rStyle w:val="Hyperlink"/>
                 <w:noProof/>
               </w:rPr>
-              <w:t>Changelog</w:t>
+              <w:t>Table of Contents</w:t>
             </w:r>
             <w:r>
               <w:rPr>
@@ -1152,7 +1154,7 @@
                 <w:noProof/>
                 <w:webHidden/>
               </w:rPr>
-              <w:instrText xml:space="preserve"> PAGEREF _Toc35615759 \h </w:instrText>
+              <w:instrText xml:space="preserve"> PAGEREF _Toc35629221 \h </w:instrText>
             </w:r>
             <w:r>
               <w:rPr>
@@ -1172,7 +1174,7 @@
                 <w:noProof/>
                 <w:webHidden/>
               </w:rPr>
-              <w:t>2</w:t>
+              <w:t>1</w:t>
             </w:r>
             <w:r>
               <w:rPr>
@@ -1193,12 +1195,80 @@
               <w:noProof/>
             </w:rPr>
           </w:pPr>
-          <w:hyperlink w:anchor="_Toc35615760" w:history="1">
+          <w:hyperlink w:anchor="_Toc35629222" w:history="1">
             <w:r>
               <w:rPr>
                 <w:rStyle w:val="Hyperlink"/>
                 <w:noProof/>
               </w:rPr>
+              <w:t>Changelog</w:t>
+            </w:r>
+            <w:r>
+              <w:rPr>
+                <w:noProof/>
+                <w:webHidden/>
+              </w:rPr>
+              <w:tab/>
+            </w:r>
+            <w:r>
+              <w:rPr>
+                <w:noProof/>
+                <w:webHidden/>
+              </w:rPr>
+              <w:fldChar w:fldCharType="begin"/>
+            </w:r>
+            <w:r>
+              <w:rPr>
+                <w:noProof/>
+                <w:webHidden/>
+              </w:rPr>
+              <w:instrText xml:space="preserve"> PAGEREF _Toc35629222 \h </w:instrText>
+            </w:r>
+            <w:r>
+              <w:rPr>
+                <w:noProof/>
+                <w:webHidden/>
+              </w:rPr>
+            </w:r>
+            <w:r>
+              <w:rPr>
+                <w:noProof/>
+                <w:webHidden/>
+              </w:rPr>
+              <w:fldChar w:fldCharType="separate"/>
+            </w:r>
+            <w:r>
+              <w:rPr>
+                <w:noProof/>
+                <w:webHidden/>
+              </w:rPr>
+              <w:t>2</w:t>
+            </w:r>
+            <w:r>
+              <w:rPr>
+                <w:noProof/>
+                <w:webHidden/>
+              </w:rPr>
+              <w:fldChar w:fldCharType="end"/>
+            </w:r>
+          </w:hyperlink>
+        </w:p>
+        <w:p>
+          <w:pPr>
+            <w:pStyle w:val="TOC1"/>
+            <w:tabs>
+              <w:tab w:val="right" w:leader="dot" w:pos="9350"/>
+            </w:tabs>
+            <w:rPr>
+              <w:noProof/>
+            </w:rPr>
+          </w:pPr>
+          <w:hyperlink w:anchor="_Toc35629223" w:history="1">
+            <w:r>
+              <w:rPr>
+                <w:rStyle w:val="Hyperlink"/>
+                <w:noProof/>
+              </w:rPr>
               <w:t>Introduction</w:t>
             </w:r>
             <w:r>
@@ -1220,7 +1290,7 @@
                 <w:noProof/>
                 <w:webHidden/>
               </w:rPr>
-              <w:instrText xml:space="preserve"> PAGEREF _Toc35615760 \h </w:instrText>
+              <w:instrText xml:space="preserve"> PAGEREF _Toc35629223 \h </w:instrText>
             </w:r>
             <w:r>
               <w:rPr>
@@ -1261,7 +1331,7 @@
               <w:noProof/>
             </w:rPr>
           </w:pPr>
-          <w:hyperlink w:anchor="_Toc35615761" w:history="1">
+          <w:hyperlink w:anchor="_Toc35629224" w:history="1">
             <w:r>
               <w:rPr>
                 <w:rStyle w:val="Hyperlink"/>
@@ -1288,7 +1358,7 @@
                 <w:noProof/>
                 <w:webHidden/>
               </w:rPr>
-              <w:instrText xml:space="preserve"> PAGEREF _Toc35615761 \h </w:instrText>
+              <w:instrText xml:space="preserve"> PAGEREF _Toc35629224 \h </w:instrText>
             </w:r>
             <w:r>
               <w:rPr>
@@ -1329,7 +1399,7 @@
               <w:noProof/>
             </w:rPr>
           </w:pPr>
-          <w:hyperlink w:anchor="_Toc35615762" w:history="1">
+          <w:hyperlink w:anchor="_Toc35629225" w:history="1">
             <w:r>
               <w:rPr>
                 <w:rStyle w:val="Hyperlink"/>
@@ -1356,7 +1426,7 @@
                 <w:noProof/>
                 <w:webHidden/>
               </w:rPr>
-              <w:instrText xml:space="preserve"> PAGEREF _Toc35615762 \h </w:instrText>
+              <w:instrText xml:space="preserve"> PAGEREF _Toc35629225 \h </w:instrText>
             </w:r>
             <w:r>
               <w:rPr>
@@ -1397,7 +1467,7 @@
               <w:noProof/>
             </w:rPr>
           </w:pPr>
-          <w:hyperlink w:anchor="_Toc35615763" w:history="1">
+          <w:hyperlink w:anchor="_Toc35629226" w:history="1">
             <w:r>
               <w:rPr>
                 <w:rStyle w:val="Hyperlink"/>
@@ -1424,7 +1494,7 @@
                 <w:noProof/>
                 <w:webHidden/>
               </w:rPr>
-              <w:instrText xml:space="preserve"> PAGEREF _Toc35615763 \h </w:instrText>
+              <w:instrText xml:space="preserve"> PAGEREF _Toc35629226 \h </w:instrText>
             </w:r>
             <w:r>
               <w:rPr>
@@ -1465,7 +1535,7 @@
               <w:noProof/>
             </w:rPr>
           </w:pPr>
-          <w:hyperlink w:anchor="_Toc35615764" w:history="1">
+          <w:hyperlink w:anchor="_Toc35629227" w:history="1">
             <w:r>
               <w:rPr>
                 <w:rStyle w:val="Hyperlink"/>
@@ -1492,7 +1562,7 @@
                 <w:noProof/>
                 <w:webHidden/>
               </w:rPr>
-              <w:instrText xml:space="preserve"> PAGEREF _Toc35615764 \h </w:instrText>
+              <w:instrText xml:space="preserve"> PAGEREF _Toc35629227 \h </w:instrText>
             </w:r>
             <w:r>
               <w:rPr>
@@ -1533,7 +1603,7 @@
               <w:noProof/>
             </w:rPr>
           </w:pPr>
-          <w:hyperlink w:anchor="_Toc35615765" w:history="1">
+          <w:hyperlink w:anchor="_Toc35629228" w:history="1">
             <w:r>
               <w:rPr>
                 <w:rStyle w:val="Hyperlink"/>
@@ -1560,7 +1630,7 @@
                 <w:noProof/>
                 <w:webHidden/>
               </w:rPr>
-              <w:instrText xml:space="preserve"> PAGEREF _Toc35615765 \h </w:instrText>
+              <w:instrText xml:space="preserve"> PAGEREF _Toc35629228 \h </w:instrText>
             </w:r>
             <w:r>
               <w:rPr>
@@ -1601,7 +1671,7 @@
               <w:noProof/>
             </w:rPr>
           </w:pPr>
-          <w:hyperlink w:anchor="_Toc35615766" w:history="1">
+          <w:hyperlink w:anchor="_Toc35629229" w:history="1">
             <w:r>
               <w:rPr>
                 <w:rStyle w:val="Hyperlink"/>
@@ -1628,7 +1698,7 @@
                 <w:noProof/>
                 <w:webHidden/>
               </w:rPr>
-              <w:instrText xml:space="preserve"> PAGEREF _Toc35615766 \h </w:instrText>
+              <w:instrText xml:space="preserve"> PAGEREF _Toc35629229 \h </w:instrText>
             </w:r>
             <w:r>
               <w:rPr>
@@ -1669,7 +1739,7 @@
               <w:noProof/>
             </w:rPr>
           </w:pPr>
-          <w:hyperlink w:anchor="_Toc35615767" w:history="1">
+          <w:hyperlink w:anchor="_Toc35629230" w:history="1">
             <w:r>
               <w:rPr>
                 <w:rStyle w:val="Hyperlink"/>
@@ -1696,7 +1766,7 @@
                 <w:noProof/>
                 <w:webHidden/>
               </w:rPr>
-              <w:instrText xml:space="preserve"> PAGEREF _Toc35615767 \h </w:instrText>
+              <w:instrText xml:space="preserve"> PAGEREF _Toc35629230 \h </w:instrText>
             </w:r>
             <w:r>
               <w:rPr>
@@ -1737,7 +1807,7 @@
               <w:noProof/>
             </w:rPr>
           </w:pPr>
-          <w:hyperlink w:anchor="_Toc35615768" w:history="1">
+          <w:hyperlink w:anchor="_Toc35629231" w:history="1">
             <w:r>
               <w:rPr>
                 <w:rStyle w:val="Hyperlink"/>
@@ -1764,7 +1834,7 @@
                 <w:noProof/>
                 <w:webHidden/>
               </w:rPr>
-              <w:instrText xml:space="preserve"> PAGEREF _Toc35615768 \h </w:instrText>
+              <w:instrText xml:space="preserve"> PAGEREF _Toc35629231 \h </w:instrText>
             </w:r>
             <w:r>
               <w:rPr>
@@ -1805,7 +1875,7 @@
               <w:noProof/>
             </w:rPr>
           </w:pPr>
-          <w:hyperlink w:anchor="_Toc35615769" w:history="1">
+          <w:hyperlink w:anchor="_Toc35629232" w:history="1">
             <w:r>
               <w:rPr>
                 <w:rStyle w:val="Hyperlink"/>
@@ -1832,7 +1902,7 @@
                 <w:noProof/>
                 <w:webHidden/>
               </w:rPr>
-              <w:instrText xml:space="preserve"> PAGEREF _Toc35615769 \h </w:instrText>
+              <w:instrText xml:space="preserve"> PAGEREF _Toc35629232 \h </w:instrText>
             </w:r>
             <w:r>
               <w:rPr>
@@ -1873,7 +1943,7 @@
               <w:noProof/>
             </w:rPr>
           </w:pPr>
-          <w:hyperlink w:anchor="_Toc35615770" w:history="1">
+          <w:hyperlink w:anchor="_Toc35629233" w:history="1">
             <w:r>
               <w:rPr>
                 <w:rStyle w:val="Hyperlink"/>
@@ -1900,7 +1970,7 @@
                 <w:noProof/>
                 <w:webHidden/>
               </w:rPr>
-              <w:instrText xml:space="preserve"> PAGEREF _Toc35615770 \h </w:instrText>
+              <w:instrText xml:space="preserve"> PAGEREF _Toc35629233 \h </w:instrText>
             </w:r>
             <w:r>
               <w:rPr>
@@ -1941,7 +2011,7 @@
               <w:noProof/>
             </w:rPr>
           </w:pPr>
-          <w:hyperlink w:anchor="_Toc35615771" w:history="1">
+          <w:hyperlink w:anchor="_Toc35629234" w:history="1">
             <w:r>
               <w:rPr>
                 <w:rStyle w:val="Hyperlink"/>
@@ -1968,7 +2038,7 @@
                 <w:noProof/>
                 <w:webHidden/>
               </w:rPr>
-              <w:instrText xml:space="preserve"> PAGEREF _Toc35615771 \h </w:instrText>
+              <w:instrText xml:space="preserve"> PAGEREF _Toc35629234 \h </w:instrText>
             </w:r>
             <w:r>
               <w:rPr>
@@ -2009,7 +2079,7 @@
               <w:noProof/>
             </w:rPr>
           </w:pPr>
-          <w:hyperlink w:anchor="_Toc35615772" w:history="1">
+          <w:hyperlink w:anchor="_Toc35629235" w:history="1">
             <w:r>
               <w:rPr>
                 <w:rStyle w:val="Hyperlink"/>
@@ -2036,7 +2106,7 @@
                 <w:noProof/>
                 <w:webHidden/>
               </w:rPr>
-              <w:instrText xml:space="preserve"> PAGEREF _Toc35615772 \h </w:instrText>
+              <w:instrText xml:space="preserve"> PAGEREF _Toc35629235 \h </w:instrText>
             </w:r>
             <w:r>
               <w:rPr>
@@ -2077,7 +2147,7 @@
               <w:noProof/>
             </w:rPr>
           </w:pPr>
-          <w:hyperlink w:anchor="_Toc35615773" w:history="1">
+          <w:hyperlink w:anchor="_Toc35629236" w:history="1">
             <w:r>
               <w:rPr>
                 <w:rStyle w:val="Hyperlink"/>
@@ -2104,7 +2174,7 @@
                 <w:noProof/>
                 <w:webHidden/>
               </w:rPr>
-              <w:instrText xml:space="preserve"> PAGEREF _Toc35615773 \h </w:instrText>
+              <w:instrText xml:space="preserve"> PAGEREF _Toc35629236 \h </w:instrText>
             </w:r>
             <w:r>
               <w:rPr>
@@ -2145,7 +2215,7 @@
               <w:noProof/>
             </w:rPr>
           </w:pPr>
-          <w:hyperlink w:anchor="_Toc35615774" w:history="1">
+          <w:hyperlink w:anchor="_Toc35629237" w:history="1">
             <w:r>
               <w:rPr>
                 <w:rStyle w:val="Hyperlink"/>
@@ -2172,7 +2242,7 @@
                 <w:noProof/>
                 <w:webHidden/>
               </w:rPr>
-              <w:instrText xml:space="preserve"> PAGEREF _Toc35615774 \h </w:instrText>
+              <w:instrText xml:space="preserve"> PAGEREF _Toc35629237 \h </w:instrText>
             </w:r>
             <w:r>
               <w:rPr>
@@ -2213,7 +2283,7 @@
               <w:noProof/>
             </w:rPr>
           </w:pPr>
-          <w:hyperlink w:anchor="_Toc35615775" w:history="1">
+          <w:hyperlink w:anchor="_Toc35629238" w:history="1">
             <w:r>
               <w:rPr>
                 <w:rStyle w:val="Hyperlink"/>
@@ -2240,7 +2310,7 @@
                 <w:noProof/>
                 <w:webHidden/>
               </w:rPr>
-              <w:instrText xml:space="preserve"> PAGEREF _Toc35615775 \h </w:instrText>
+              <w:instrText xml:space="preserve"> PAGEREF _Toc35629238 \h </w:instrText>
             </w:r>
             <w:r>
               <w:rPr>
@@ -2281,7 +2351,7 @@
               <w:noProof/>
             </w:rPr>
           </w:pPr>
-          <w:hyperlink w:anchor="_Toc35615776" w:history="1">
+          <w:hyperlink w:anchor="_Toc35629239" w:history="1">
             <w:r>
               <w:rPr>
                 <w:rStyle w:val="Hyperlink"/>
@@ -2308,7 +2378,7 @@
                 <w:noProof/>
                 <w:webHidden/>
               </w:rPr>
-              <w:instrText xml:space="preserve"> PAGEREF _Toc35615776 \h </w:instrText>
+              <w:instrText xml:space="preserve"> PAGEREF _Toc35629239 \h </w:instrText>
             </w:r>
             <w:r>
               <w:rPr>
@@ -2349,7 +2419,7 @@
               <w:noProof/>
             </w:rPr>
           </w:pPr>
-          <w:hyperlink w:anchor="_Toc35615777" w:history="1">
+          <w:hyperlink w:anchor="_Toc35629240" w:history="1">
             <w:r>
               <w:rPr>
                 <w:rStyle w:val="Hyperlink"/>
@@ -2376,7 +2446,7 @@
                 <w:noProof/>
                 <w:webHidden/>
               </w:rPr>
-              <w:instrText xml:space="preserve"> PAGEREF _Toc35615777 \h </w:instrText>
+              <w:instrText xml:space="preserve"> PAGEREF _Toc35629240 \h </w:instrText>
             </w:r>
             <w:r>
               <w:rPr>
@@ -2396,75 +2466,7 @@
                 <w:noProof/>
                 <w:webHidden/>
               </w:rPr>
-              <w:t>6</w:t>
-            </w:r>
-            <w:r>
-              <w:rPr>
-                <w:noProof/>
-                <w:webHidden/>
-              </w:rPr>
-              <w:fldChar w:fldCharType="end"/>
-            </w:r>
-          </w:hyperlink>
-        </w:p>
-        <w:p>
-          <w:pPr>
-            <w:pStyle w:val="TOC2"/>
-            <w:tabs>
-              <w:tab w:val="right" w:leader="dot" w:pos="9350"/>
-            </w:tabs>
-            <w:rPr>
-              <w:noProof/>
-            </w:rPr>
-          </w:pPr>
-          <w:hyperlink w:anchor="_Toc35615778" w:history="1">
-            <w:r>
-              <w:rPr>
-                <w:rStyle w:val="Hyperlink"/>
-                <w:noProof/>
-              </w:rPr>
-              <w:t>Scenarios</w:t>
-            </w:r>
-            <w:r>
-              <w:rPr>
-                <w:noProof/>
-                <w:webHidden/>
-              </w:rPr>
-              <w:tab/>
-            </w:r>
-            <w:r>
-              <w:rPr>
-                <w:noProof/>
-                <w:webHidden/>
-              </w:rPr>
-              <w:fldChar w:fldCharType="begin"/>
-            </w:r>
-            <w:r>
-              <w:rPr>
-                <w:noProof/>
-                <w:webHidden/>
-              </w:rPr>
-              <w:instrText xml:space="preserve"> PAGEREF _Toc35615778 \h </w:instrText>
-            </w:r>
-            <w:r>
-              <w:rPr>
-                <w:noProof/>
-                <w:webHidden/>
-              </w:rPr>
-            </w:r>
-            <w:r>
-              <w:rPr>
-                <w:noProof/>
-                <w:webHidden/>
-              </w:rPr>
-              <w:fldChar w:fldCharType="separate"/>
-            </w:r>
-            <w:r>
-              <w:rPr>
-                <w:noProof/>
-                <w:webHidden/>
-              </w:rPr>
-              <w:t>8</w:t>
+              <w:t>7</w:t>
             </w:r>
             <w:r>
               <w:rPr>
@@ -2496,12 +2498,12 @@
       <w:pPr>
         <w:pStyle w:val="Heading1"/>
       </w:pPr>
-      <w:bookmarkStart w:id="0" w:name="_Toc35615759"/>
+      <w:bookmarkStart w:id="1" w:name="_Toc35629222"/>
       <w:r>
         <w:lastRenderedPageBreak/>
         <w:t>Changelog</w:t>
       </w:r>
-      <w:bookmarkEnd w:id="0"/>
+      <w:bookmarkEnd w:id="1"/>
     </w:p>
     <w:tbl>
       <w:tblPr>
@@ -2780,106 +2782,106 @@
       <w:pPr>
         <w:pStyle w:val="Heading1"/>
       </w:pPr>
-      <w:bookmarkStart w:id="1" w:name="_Toc35615760"/>
+      <w:bookmarkStart w:id="2" w:name="_Toc35629223"/>
       <w:r>
         <w:lastRenderedPageBreak/>
         <w:t>Introduction</w:t>
-      </w:r>
-      <w:bookmarkEnd w:id="1"/>
-    </w:p>
-    <w:p>
-      <w:pPr>
-        <w:pStyle w:val="Heading2"/>
-      </w:pPr>
-      <w:bookmarkStart w:id="2" w:name="_Toc35615761"/>
-      <w:r>
-        <w:t>Purpose</w:t>
       </w:r>
       <w:bookmarkEnd w:id="2"/>
     </w:p>
     <w:p>
-      <w:r>
-        <w:t>The purpose of the Stress Eating Tracker is to track not only a user’s diet, but also what external and internal stressors and factors contribute to the diet. According to Pavlovian Theory, people’s behaviors can be triggered by certain stimulus and this tracker seeks to, over time, zero in on what stimulus cause users to eat. By doing this, the tracker can help users determine what factors and stimulus cause the hunger response and react accordingly.</w:t>
-      </w:r>
-    </w:p>
-    <w:p>
       <w:pPr>
         <w:pStyle w:val="Heading2"/>
       </w:pPr>
-      <w:bookmarkStart w:id="3" w:name="_Toc35615762"/>
-      <w:r>
-        <w:t>Intended Audience</w:t>
+      <w:bookmarkStart w:id="3" w:name="_Toc35629224"/>
+      <w:r>
+        <w:t>Purpose</w:t>
       </w:r>
       <w:bookmarkEnd w:id="3"/>
     </w:p>
     <w:p>
       <w:r>
-        <w:t>Any person that wishes to track their diet/nutrition and/or learn what behaviors/stimulus cause that user to eat the way they do.</w:t>
+        <w:t>The purpose of the Stress Eating Tracker is to track not only a user’s diet, but also what external and internal stressors and factors contribute to the diet. According to Pavlovian Theory, people’s behaviors can be triggered by certain stimulus and this tracker seeks to, over time, zero in on what stimulus cause users to eat. By doing this, the tracker can help users determine what factors and stimulus cause the hunger response and react accordingly.</w:t>
       </w:r>
     </w:p>
     <w:p>
       <w:pPr>
         <w:pStyle w:val="Heading2"/>
       </w:pPr>
-      <w:bookmarkStart w:id="4" w:name="_Toc35615763"/>
-      <w:r>
-        <w:t>Intended Use</w:t>
+      <w:bookmarkStart w:id="4" w:name="_Toc35629225"/>
+      <w:r>
+        <w:t>Intended Audience</w:t>
       </w:r>
       <w:bookmarkEnd w:id="4"/>
     </w:p>
     <w:p>
       <w:r>
-        <w:t>Daily input of the user’s eating behaviors as well as stimulus they encounter.</w:t>
+        <w:t>Any person that wishes to track their diet/nutrition and/or learn what behaviors/stimulus cause that user to eat the way they do.</w:t>
       </w:r>
     </w:p>
     <w:p>
       <w:pPr>
         <w:pStyle w:val="Heading2"/>
       </w:pPr>
-      <w:bookmarkStart w:id="5" w:name="_Toc35615764"/>
-      <w:r>
-        <w:t>Scope</w:t>
+      <w:bookmarkStart w:id="5" w:name="_Toc35629226"/>
+      <w:r>
+        <w:t>Intended Use</w:t>
       </w:r>
       <w:bookmarkEnd w:id="5"/>
     </w:p>
     <w:p>
       <w:r>
-        <w:t>This application should allow users to track their diet in its entirety while also tracking any stimulus they share. Over time</w:t>
-      </w:r>
-      <w:r>
-        <w:t xml:space="preserve">, the application should show users a correlation between stimulus and intake. </w:t>
+        <w:t>Daily input of the user’s eating behaviors as well as stimulus they encounter.</w:t>
       </w:r>
     </w:p>
     <w:p>
-      <w:r>
-        <w:t xml:space="preserve">The app will NOT be able to demonstrate </w:t>
-      </w:r>
-      <w:proofErr w:type="gramStart"/>
-      <w:r>
-        <w:t>causation, but</w:t>
-      </w:r>
-      <w:proofErr w:type="gramEnd"/>
-      <w:r>
-        <w:t xml:space="preserve"> will point out correlations. This will allow the user to determine if the stimulus </w:t>
-      </w:r>
-      <w:proofErr w:type="gramStart"/>
-      <w:r>
-        <w:t>are</w:t>
-      </w:r>
-      <w:proofErr w:type="gramEnd"/>
-      <w:r>
-        <w:t xml:space="preserve"> causing the reaction or if it is merely correlated.</w:t>
-      </w:r>
+      <w:pPr>
+        <w:pStyle w:val="Heading2"/>
+      </w:pPr>
+      <w:bookmarkStart w:id="6" w:name="_Toc35629227"/>
+      <w:r>
+        <w:t>Scope</w:t>
+      </w:r>
+      <w:bookmarkEnd w:id="6"/>
     </w:p>
     <w:p>
+      <w:r>
+        <w:t>This application should allow users to track their diet in its entirety while also tracking any stimulus they share. Over time</w:t>
+      </w:r>
+      <w:r>
+        <w:t xml:space="preserve">, the application should show users a correlation between stimulus and intake. </w:t>
+      </w:r>
+    </w:p>
+    <w:p>
+      <w:r>
+        <w:t xml:space="preserve">The app will NOT be able to demonstrate </w:t>
+      </w:r>
+      <w:proofErr w:type="gramStart"/>
+      <w:r>
+        <w:t>causation, but</w:t>
+      </w:r>
+      <w:proofErr w:type="gramEnd"/>
+      <w:r>
+        <w:t xml:space="preserve"> will point out correlations. This will allow the user to determine if the stimulus </w:t>
+      </w:r>
+      <w:proofErr w:type="gramStart"/>
+      <w:r>
+        <w:t>are</w:t>
+      </w:r>
+      <w:proofErr w:type="gramEnd"/>
+      <w:r>
+        <w:t xml:space="preserve"> causing the reaction or if it is merely correlated.</w:t>
+      </w:r>
+    </w:p>
+    <w:p>
       <w:pPr>
         <w:pStyle w:val="Heading2"/>
       </w:pPr>
-      <w:bookmarkStart w:id="6" w:name="_Toc35615765"/>
+      <w:bookmarkStart w:id="7" w:name="_Toc35629228"/>
       <w:r>
         <w:t>Definitions and Acronyms</w:t>
       </w:r>
-      <w:bookmarkEnd w:id="6"/>
+      <w:bookmarkEnd w:id="7"/>
     </w:p>
     <w:tbl>
       <w:tblPr>
@@ -3059,25 +3061,25 @@
       <w:pPr>
         <w:pStyle w:val="Heading2"/>
       </w:pPr>
-      <w:bookmarkStart w:id="7" w:name="_Toc35615766"/>
+      <w:bookmarkStart w:id="8" w:name="_Toc35629229"/>
       <w:r>
         <w:t>Background Information</w:t>
       </w:r>
-      <w:bookmarkEnd w:id="7"/>
+      <w:bookmarkEnd w:id="8"/>
     </w:p>
     <w:p>
       <w:pPr>
         <w:pStyle w:val="Heading3"/>
       </w:pPr>
       <w:hyperlink r:id="rId7" w:history="1">
-        <w:bookmarkStart w:id="8" w:name="_Toc35615767"/>
+        <w:bookmarkStart w:id="9" w:name="_Toc35629230"/>
         <w:r>
           <w:rPr>
             <w:rStyle w:val="Hyperlink"/>
           </w:rPr>
           <w:t>Pavlovian Theory</w:t>
         </w:r>
-        <w:bookmarkEnd w:id="8"/>
+        <w:bookmarkEnd w:id="9"/>
       </w:hyperlink>
     </w:p>
     <w:p>
@@ -3153,14 +3155,14 @@
         <w:pStyle w:val="Heading3"/>
       </w:pPr>
       <w:hyperlink r:id="rId8" w:history="1">
-        <w:bookmarkStart w:id="9" w:name="_Toc35615768"/>
+        <w:bookmarkStart w:id="10" w:name="_Toc35629231"/>
         <w:r>
           <w:rPr>
             <w:rStyle w:val="Hyperlink"/>
           </w:rPr>
           <w:t>Emotional Eating</w:t>
         </w:r>
-        <w:bookmarkEnd w:id="9"/>
+        <w:bookmarkEnd w:id="10"/>
       </w:hyperlink>
     </w:p>
     <w:p>
@@ -3290,14 +3292,14 @@
         <w:pStyle w:val="Heading3"/>
       </w:pPr>
       <w:hyperlink r:id="rId10" w:history="1">
-        <w:bookmarkStart w:id="10" w:name="_Toc35615769"/>
+        <w:bookmarkStart w:id="11" w:name="_Toc35629232"/>
         <w:r>
           <w:rPr>
             <w:rStyle w:val="Hyperlink"/>
           </w:rPr>
           <w:t>Positive Reinforcement</w:t>
         </w:r>
-        <w:bookmarkEnd w:id="10"/>
+        <w:bookmarkEnd w:id="11"/>
       </w:hyperlink>
     </w:p>
     <w:p>
@@ -3368,55 +3370,55 @@
       <w:pPr>
         <w:pStyle w:val="Heading3"/>
       </w:pPr>
-      <w:bookmarkStart w:id="11" w:name="_Toc35615770"/>
+      <w:bookmarkStart w:id="12" w:name="_Toc35629233"/>
       <w:r>
         <w:t>Conclusion</w:t>
-      </w:r>
-      <w:bookmarkEnd w:id="11"/>
-    </w:p>
-    <w:p>
-      <w:r>
-        <w:t xml:space="preserve">Pavlovian Theory give credence to the idea that a user may have been subconsciously “trained” to associate some stimulus with hunger, </w:t>
-      </w:r>
-      <w:proofErr w:type="gramStart"/>
-      <w:r>
-        <w:t>over eating</w:t>
-      </w:r>
-      <w:proofErr w:type="gramEnd"/>
-      <w:r>
-        <w:t>, or stress eating. Certain external stimulus may trigger an emotional response that leads the user to emotional eating.</w:t>
-      </w:r>
-    </w:p>
-    <w:p>
-      <w:r>
-        <w:t>By tracking what stimulus and stressors a user encounters (both positive and negative), as well as the emotional state of the user as a result of these stimulus, we can find correlations between a user’s behavior and eating.</w:t>
-      </w:r>
-    </w:p>
-    <w:p>
-      <w:r>
-        <w:br w:type="page"/>
-      </w:r>
-    </w:p>
-    <w:p>
-      <w:pPr>
-        <w:pStyle w:val="Heading1"/>
-      </w:pPr>
-      <w:bookmarkStart w:id="12" w:name="_Toc35615771"/>
-      <w:r>
-        <w:lastRenderedPageBreak/>
-        <w:t>Overall Description</w:t>
       </w:r>
       <w:bookmarkEnd w:id="12"/>
     </w:p>
     <w:p>
+      <w:r>
+        <w:t xml:space="preserve">Pavlovian Theory give credence to the idea that a user may have been subconsciously “trained” to associate some stimulus with hunger, </w:t>
+      </w:r>
+      <w:proofErr w:type="gramStart"/>
+      <w:r>
+        <w:t>over eating</w:t>
+      </w:r>
+      <w:proofErr w:type="gramEnd"/>
+      <w:r>
+        <w:t>, or stress eating. Certain external stimulus may trigger an emotional response that leads the user to emotional eating.</w:t>
+      </w:r>
+    </w:p>
+    <w:p>
+      <w:r>
+        <w:t>By tracking what stimulus and stressors a user encounters (both positive and negative), as well as the emotional state of the user as a result of these stimulus, we can find correlations between a user’s behavior and eating.</w:t>
+      </w:r>
+    </w:p>
+    <w:p>
+      <w:r>
+        <w:br w:type="page"/>
+      </w:r>
+    </w:p>
+    <w:p>
+      <w:pPr>
+        <w:pStyle w:val="Heading1"/>
+      </w:pPr>
+      <w:bookmarkStart w:id="13" w:name="_Toc35629234"/>
+      <w:r>
+        <w:lastRenderedPageBreak/>
+        <w:t>Overall Description</w:t>
+      </w:r>
+      <w:bookmarkEnd w:id="13"/>
+    </w:p>
+    <w:p>
       <w:pPr>
         <w:pStyle w:val="Heading2"/>
       </w:pPr>
-      <w:bookmarkStart w:id="13" w:name="_Toc35615772"/>
+      <w:bookmarkStart w:id="14" w:name="_Toc35629235"/>
       <w:r>
         <w:t>User Needs</w:t>
       </w:r>
-      <w:bookmarkEnd w:id="13"/>
+      <w:bookmarkEnd w:id="14"/>
     </w:p>
     <w:p>
       <w:pPr>
@@ -3498,11 +3500,11 @@
       <w:pPr>
         <w:pStyle w:val="Heading2"/>
       </w:pPr>
-      <w:bookmarkStart w:id="14" w:name="_Toc35615773"/>
+      <w:bookmarkStart w:id="15" w:name="_Toc35629236"/>
       <w:r>
         <w:t>Assumptions and Dependencies</w:t>
       </w:r>
-      <w:bookmarkEnd w:id="14"/>
+      <w:bookmarkEnd w:id="15"/>
     </w:p>
     <w:p>
       <w:pPr>
@@ -3573,672 +3575,20 @@
       <w:pPr>
         <w:pStyle w:val="Heading1"/>
       </w:pPr>
-      <w:bookmarkStart w:id="15" w:name="_Toc35615774"/>
+      <w:bookmarkStart w:id="16" w:name="_Toc35629237"/>
       <w:r>
         <w:lastRenderedPageBreak/>
         <w:t>System Features and Requirements</w:t>
       </w:r>
-      <w:bookmarkEnd w:id="15"/>
+      <w:bookmarkEnd w:id="16"/>
     </w:p>
     <w:p>
       <w:pPr>
         <w:pStyle w:val="Heading2"/>
       </w:pPr>
-      <w:bookmarkStart w:id="16" w:name="_Toc35615775"/>
+      <w:bookmarkStart w:id="17" w:name="_Toc35629238"/>
       <w:r>
         <w:t>Functional Requirements</w:t>
-      </w:r>
-      <w:bookmarkEnd w:id="16"/>
-    </w:p>
-    <w:tbl>
-      <w:tblPr>
-        <w:tblStyle w:val="GridTable1Light-Accent1"/>
-        <w:tblW w:w="0" w:type="auto"/>
-        <w:tblLook w:val="04A0" w:firstRow="1" w:lastRow="0" w:firstColumn="1" w:lastColumn="0" w:noHBand="0" w:noVBand="1"/>
-      </w:tblPr>
-      <w:tblGrid>
-        <w:gridCol w:w="1255"/>
-        <w:gridCol w:w="8095"/>
-      </w:tblGrid>
-      <w:tr>
-        <w:trPr>
-          <w:cnfStyle w:val="100000000000" w:firstRow="1" w:lastRow="0" w:firstColumn="0" w:lastColumn="0" w:oddVBand="0" w:evenVBand="0" w:oddHBand="0" w:evenHBand="0" w:firstRowFirstColumn="0" w:firstRowLastColumn="0" w:lastRowFirstColumn="0" w:lastRowLastColumn="0"/>
-        </w:trPr>
-        <w:tc>
-          <w:tcPr>
-            <w:cnfStyle w:val="001000000000" w:firstRow="0" w:lastRow="0" w:firstColumn="1" w:lastColumn="0" w:oddVBand="0" w:evenVBand="0" w:oddHBand="0" w:evenHBand="0" w:firstRowFirstColumn="0" w:firstRowLastColumn="0" w:lastRowFirstColumn="0" w:lastRowLastColumn="0"/>
-            <w:tcW w:w="1255" w:type="dxa"/>
-          </w:tcPr>
-          <w:p>
-            <w:r>
-              <w:t>Tag</w:t>
-            </w:r>
-          </w:p>
-        </w:tc>
-        <w:tc>
-          <w:tcPr>
-            <w:tcW w:w="8095" w:type="dxa"/>
-          </w:tcPr>
-          <w:p>
-            <w:pPr>
-              <w:cnfStyle w:val="100000000000" w:firstRow="1" w:lastRow="0" w:firstColumn="0" w:lastColumn="0" w:oddVBand="0" w:evenVBand="0" w:oddHBand="0" w:evenHBand="0" w:firstRowFirstColumn="0" w:firstRowLastColumn="0" w:lastRowFirstColumn="0" w:lastRowLastColumn="0"/>
-            </w:pPr>
-            <w:r>
-              <w:t>Requirement</w:t>
-            </w:r>
-          </w:p>
-        </w:tc>
-      </w:tr>
-      <w:tr>
-        <w:tc>
-          <w:tcPr>
-            <w:cnfStyle w:val="001000000000" w:firstRow="0" w:lastRow="0" w:firstColumn="1" w:lastColumn="0" w:oddVBand="0" w:evenVBand="0" w:oddHBand="0" w:evenHBand="0" w:firstRowFirstColumn="0" w:firstRowLastColumn="0" w:lastRowFirstColumn="0" w:lastRowLastColumn="0"/>
-            <w:tcW w:w="1255" w:type="dxa"/>
-          </w:tcPr>
-          <w:p>
-            <w:r>
-              <w:t>FR1.1</w:t>
-            </w:r>
-          </w:p>
-        </w:tc>
-        <w:tc>
-          <w:tcPr>
-            <w:tcW w:w="8095" w:type="dxa"/>
-          </w:tcPr>
-          <w:p>
-            <w:pPr>
-              <w:cnfStyle w:val="000000000000" w:firstRow="0" w:lastRow="0" w:firstColumn="0" w:lastColumn="0" w:oddVBand="0" w:evenVBand="0" w:oddHBand="0" w:evenHBand="0" w:firstRowFirstColumn="0" w:firstRowLastColumn="0" w:lastRowFirstColumn="0" w:lastRowLastColumn="0"/>
-            </w:pPr>
-            <w:r>
-              <w:t>User should be able to input current weight</w:t>
-            </w:r>
-          </w:p>
-        </w:tc>
-      </w:tr>
-      <w:tr>
-        <w:tc>
-          <w:tcPr>
-            <w:cnfStyle w:val="001000000000" w:firstRow="0" w:lastRow="0" w:firstColumn="1" w:lastColumn="0" w:oddVBand="0" w:evenVBand="0" w:oddHBand="0" w:evenHBand="0" w:firstRowFirstColumn="0" w:firstRowLastColumn="0" w:lastRowFirstColumn="0" w:lastRowLastColumn="0"/>
-            <w:tcW w:w="1255" w:type="dxa"/>
-          </w:tcPr>
-          <w:p>
-            <w:r>
-              <w:t>FR1.2</w:t>
-            </w:r>
-          </w:p>
-        </w:tc>
-        <w:tc>
-          <w:tcPr>
-            <w:tcW w:w="8095" w:type="dxa"/>
-          </w:tcPr>
-          <w:p>
-            <w:pPr>
-              <w:cnfStyle w:val="000000000000" w:firstRow="0" w:lastRow="0" w:firstColumn="0" w:lastColumn="0" w:oddVBand="0" w:evenVBand="0" w:oddHBand="0" w:evenHBand="0" w:firstRowFirstColumn="0" w:firstRowLastColumn="0" w:lastRowFirstColumn="0" w:lastRowLastColumn="0"/>
-            </w:pPr>
-            <w:r>
-              <w:t>User should be able to see all weights inputted</w:t>
-            </w:r>
-          </w:p>
-        </w:tc>
-      </w:tr>
-      <w:tr>
-        <w:tc>
-          <w:tcPr>
-            <w:cnfStyle w:val="001000000000" w:firstRow="0" w:lastRow="0" w:firstColumn="1" w:lastColumn="0" w:oddVBand="0" w:evenVBand="0" w:oddHBand="0" w:evenHBand="0" w:firstRowFirstColumn="0" w:firstRowLastColumn="0" w:lastRowFirstColumn="0" w:lastRowLastColumn="0"/>
-            <w:tcW w:w="1255" w:type="dxa"/>
-          </w:tcPr>
-          <w:p>
-            <w:r>
-              <w:t>FR1.3</w:t>
-            </w:r>
-          </w:p>
-        </w:tc>
-        <w:tc>
-          <w:tcPr>
-            <w:tcW w:w="8095" w:type="dxa"/>
-          </w:tcPr>
-          <w:p>
-            <w:pPr>
-              <w:cnfStyle w:val="000000000000" w:firstRow="0" w:lastRow="0" w:firstColumn="0" w:lastColumn="0" w:oddVBand="0" w:evenVBand="0" w:oddHBand="0" w:evenHBand="0" w:firstRowFirstColumn="0" w:firstRowLastColumn="0" w:lastRowFirstColumn="0" w:lastRowLastColumn="0"/>
-            </w:pPr>
-            <w:r>
-              <w:t>User should be able to set a goal weight</w:t>
-            </w:r>
-          </w:p>
-        </w:tc>
-      </w:tr>
-      <w:tr>
-        <w:tc>
-          <w:tcPr>
-            <w:cnfStyle w:val="001000000000" w:firstRow="0" w:lastRow="0" w:firstColumn="1" w:lastColumn="0" w:oddVBand="0" w:evenVBand="0" w:oddHBand="0" w:evenHBand="0" w:firstRowFirstColumn="0" w:firstRowLastColumn="0" w:lastRowFirstColumn="0" w:lastRowLastColumn="0"/>
-            <w:tcW w:w="1255" w:type="dxa"/>
-          </w:tcPr>
-          <w:p>
-            <w:r>
-              <w:t>FR1.4</w:t>
-            </w:r>
-          </w:p>
-        </w:tc>
-        <w:tc>
-          <w:tcPr>
-            <w:tcW w:w="8095" w:type="dxa"/>
-          </w:tcPr>
-          <w:p>
-            <w:pPr>
-              <w:cnfStyle w:val="000000000000" w:firstRow="0" w:lastRow="0" w:firstColumn="0" w:lastColumn="0" w:oddVBand="0" w:evenVBand="0" w:oddHBand="0" w:evenHBand="0" w:firstRowFirstColumn="0" w:firstRowLastColumn="0" w:lastRowFirstColumn="0" w:lastRowLastColumn="0"/>
-            </w:pPr>
-            <w:r>
-              <w:t xml:space="preserve">User should be able to </w:t>
-            </w:r>
-            <w:r>
-              <w:t>track weight-loss progression</w:t>
-            </w:r>
-          </w:p>
-        </w:tc>
-      </w:tr>
-      <w:tr>
-        <w:tc>
-          <w:tcPr>
-            <w:cnfStyle w:val="001000000000" w:firstRow="0" w:lastRow="0" w:firstColumn="1" w:lastColumn="0" w:oddVBand="0" w:evenVBand="0" w:oddHBand="0" w:evenHBand="0" w:firstRowFirstColumn="0" w:firstRowLastColumn="0" w:lastRowFirstColumn="0" w:lastRowLastColumn="0"/>
-            <w:tcW w:w="1255" w:type="dxa"/>
-          </w:tcPr>
-          <w:p>
-            <w:r>
-              <w:t>FR2.1</w:t>
-            </w:r>
-          </w:p>
-        </w:tc>
-        <w:tc>
-          <w:tcPr>
-            <w:tcW w:w="8095" w:type="dxa"/>
-          </w:tcPr>
-          <w:p>
-            <w:pPr>
-              <w:cnfStyle w:val="000000000000" w:firstRow="0" w:lastRow="0" w:firstColumn="0" w:lastColumn="0" w:oddVBand="0" w:evenVBand="0" w:oddHBand="0" w:evenHBand="0" w:firstRowFirstColumn="0" w:firstRowLastColumn="0" w:lastRowFirstColumn="0" w:lastRowLastColumn="0"/>
-            </w:pPr>
-            <w:r>
-              <w:t>User should be able to set calorie goal</w:t>
-            </w:r>
-          </w:p>
-        </w:tc>
-      </w:tr>
-      <w:tr>
-        <w:tc>
-          <w:tcPr>
-            <w:cnfStyle w:val="001000000000" w:firstRow="0" w:lastRow="0" w:firstColumn="1" w:lastColumn="0" w:oddVBand="0" w:evenVBand="0" w:oddHBand="0" w:evenHBand="0" w:firstRowFirstColumn="0" w:firstRowLastColumn="0" w:lastRowFirstColumn="0" w:lastRowLastColumn="0"/>
-            <w:tcW w:w="1255" w:type="dxa"/>
-          </w:tcPr>
-          <w:p>
-            <w:r>
-              <w:t>FR2.2</w:t>
-            </w:r>
-          </w:p>
-        </w:tc>
-        <w:tc>
-          <w:tcPr>
-            <w:tcW w:w="8095" w:type="dxa"/>
-          </w:tcPr>
-          <w:p>
-            <w:pPr>
-              <w:cnfStyle w:val="000000000000" w:firstRow="0" w:lastRow="0" w:firstColumn="0" w:lastColumn="0" w:oddVBand="0" w:evenVBand="0" w:oddHBand="0" w:evenHBand="0" w:firstRowFirstColumn="0" w:firstRowLastColumn="0" w:lastRowFirstColumn="0" w:lastRowLastColumn="0"/>
-            </w:pPr>
-            <w:r>
-              <w:t>User should be able to set carbohydrate goal</w:t>
-            </w:r>
-          </w:p>
-        </w:tc>
-      </w:tr>
-      <w:tr>
-        <w:tc>
-          <w:tcPr>
-            <w:cnfStyle w:val="001000000000" w:firstRow="0" w:lastRow="0" w:firstColumn="1" w:lastColumn="0" w:oddVBand="0" w:evenVBand="0" w:oddHBand="0" w:evenHBand="0" w:firstRowFirstColumn="0" w:firstRowLastColumn="0" w:lastRowFirstColumn="0" w:lastRowLastColumn="0"/>
-            <w:tcW w:w="1255" w:type="dxa"/>
-          </w:tcPr>
-          <w:p>
-            <w:r>
-              <w:t>FR2.3</w:t>
-            </w:r>
-          </w:p>
-        </w:tc>
-        <w:tc>
-          <w:tcPr>
-            <w:tcW w:w="8095" w:type="dxa"/>
-          </w:tcPr>
-          <w:p>
-            <w:pPr>
-              <w:cnfStyle w:val="000000000000" w:firstRow="0" w:lastRow="0" w:firstColumn="0" w:lastColumn="0" w:oddVBand="0" w:evenVBand="0" w:oddHBand="0" w:evenHBand="0" w:firstRowFirstColumn="0" w:firstRowLastColumn="0" w:lastRowFirstColumn="0" w:lastRowLastColumn="0"/>
-            </w:pPr>
-            <w:r>
-              <w:t>User should be able to set protein goal</w:t>
-            </w:r>
-          </w:p>
-        </w:tc>
-      </w:tr>
-      <w:tr>
-        <w:tc>
-          <w:tcPr>
-            <w:cnfStyle w:val="001000000000" w:firstRow="0" w:lastRow="0" w:firstColumn="1" w:lastColumn="0" w:oddVBand="0" w:evenVBand="0" w:oddHBand="0" w:evenHBand="0" w:firstRowFirstColumn="0" w:firstRowLastColumn="0" w:lastRowFirstColumn="0" w:lastRowLastColumn="0"/>
-            <w:tcW w:w="1255" w:type="dxa"/>
-          </w:tcPr>
-          <w:p>
-            <w:r>
-              <w:t>FR2.4</w:t>
-            </w:r>
-          </w:p>
-        </w:tc>
-        <w:tc>
-          <w:tcPr>
-            <w:tcW w:w="8095" w:type="dxa"/>
-          </w:tcPr>
-          <w:p>
-            <w:pPr>
-              <w:cnfStyle w:val="000000000000" w:firstRow="0" w:lastRow="0" w:firstColumn="0" w:lastColumn="0" w:oddVBand="0" w:evenVBand="0" w:oddHBand="0" w:evenHBand="0" w:firstRowFirstColumn="0" w:firstRowLastColumn="0" w:lastRowFirstColumn="0" w:lastRowLastColumn="0"/>
-            </w:pPr>
-            <w:r>
-              <w:t>User should be able to set fat goal</w:t>
-            </w:r>
-          </w:p>
-        </w:tc>
-      </w:tr>
-      <w:tr>
-        <w:tc>
-          <w:tcPr>
-            <w:cnfStyle w:val="001000000000" w:firstRow="0" w:lastRow="0" w:firstColumn="1" w:lastColumn="0" w:oddVBand="0" w:evenVBand="0" w:oddHBand="0" w:evenHBand="0" w:firstRowFirstColumn="0" w:firstRowLastColumn="0" w:lastRowFirstColumn="0" w:lastRowLastColumn="0"/>
-            <w:tcW w:w="1255" w:type="dxa"/>
-          </w:tcPr>
-          <w:p>
-            <w:r>
-              <w:t>FR2.5</w:t>
-            </w:r>
-          </w:p>
-        </w:tc>
-        <w:tc>
-          <w:tcPr>
-            <w:tcW w:w="8095" w:type="dxa"/>
-          </w:tcPr>
-          <w:p>
-            <w:pPr>
-              <w:cnfStyle w:val="000000000000" w:firstRow="0" w:lastRow="0" w:firstColumn="0" w:lastColumn="0" w:oddVBand="0" w:evenVBand="0" w:oddHBand="0" w:evenHBand="0" w:firstRowFirstColumn="0" w:firstRowLastColumn="0" w:lastRowFirstColumn="0" w:lastRowLastColumn="0"/>
-            </w:pPr>
-            <w:r>
-              <w:t>User should be able to add food from pre-existing database</w:t>
-            </w:r>
-          </w:p>
-        </w:tc>
-      </w:tr>
-      <w:tr>
-        <w:tc>
-          <w:tcPr>
-            <w:cnfStyle w:val="001000000000" w:firstRow="0" w:lastRow="0" w:firstColumn="1" w:lastColumn="0" w:oddVBand="0" w:evenVBand="0" w:oddHBand="0" w:evenHBand="0" w:firstRowFirstColumn="0" w:firstRowLastColumn="0" w:lastRowFirstColumn="0" w:lastRowLastColumn="0"/>
-            <w:tcW w:w="1255" w:type="dxa"/>
-          </w:tcPr>
-          <w:p>
-            <w:r>
-              <w:t>FR2.6</w:t>
-            </w:r>
-          </w:p>
-        </w:tc>
-        <w:tc>
-          <w:tcPr>
-            <w:tcW w:w="8095" w:type="dxa"/>
-          </w:tcPr>
-          <w:p>
-            <w:pPr>
-              <w:cnfStyle w:val="000000000000" w:firstRow="0" w:lastRow="0" w:firstColumn="0" w:lastColumn="0" w:oddVBand="0" w:evenVBand="0" w:oddHBand="0" w:evenHBand="0" w:firstRowFirstColumn="0" w:firstRowLastColumn="0" w:lastRowFirstColumn="0" w:lastRowLastColumn="0"/>
-            </w:pPr>
-            <w:r>
-              <w:t>User should be able to remove food from diary</w:t>
-            </w:r>
-          </w:p>
-        </w:tc>
-      </w:tr>
-      <w:tr>
-        <w:tc>
-          <w:tcPr>
-            <w:cnfStyle w:val="001000000000" w:firstRow="0" w:lastRow="0" w:firstColumn="1" w:lastColumn="0" w:oddVBand="0" w:evenVBand="0" w:oddHBand="0" w:evenHBand="0" w:firstRowFirstColumn="0" w:firstRowLastColumn="0" w:lastRowFirstColumn="0" w:lastRowLastColumn="0"/>
-            <w:tcW w:w="1255" w:type="dxa"/>
-          </w:tcPr>
-          <w:p>
-            <w:r>
-              <w:t>FR2.7</w:t>
-            </w:r>
-          </w:p>
-        </w:tc>
-        <w:tc>
-          <w:tcPr>
-            <w:tcW w:w="8095" w:type="dxa"/>
-          </w:tcPr>
-          <w:p>
-            <w:pPr>
-              <w:cnfStyle w:val="000000000000" w:firstRow="0" w:lastRow="0" w:firstColumn="0" w:lastColumn="0" w:oddVBand="0" w:evenVBand="0" w:oddHBand="0" w:evenHBand="0" w:firstRowFirstColumn="0" w:firstRowLastColumn="0" w:lastRowFirstColumn="0" w:lastRowLastColumn="0"/>
-            </w:pPr>
-            <w:r>
-              <w:t>User should be able to review diary</w:t>
-            </w:r>
-          </w:p>
-        </w:tc>
-      </w:tr>
-      <w:tr>
-        <w:tc>
-          <w:tcPr>
-            <w:cnfStyle w:val="001000000000" w:firstRow="0" w:lastRow="0" w:firstColumn="1" w:lastColumn="0" w:oddVBand="0" w:evenVBand="0" w:oddHBand="0" w:evenHBand="0" w:firstRowFirstColumn="0" w:firstRowLastColumn="0" w:lastRowFirstColumn="0" w:lastRowLastColumn="0"/>
-            <w:tcW w:w="1255" w:type="dxa"/>
-          </w:tcPr>
-          <w:p>
-            <w:r>
-              <w:t>FR2.8</w:t>
-            </w:r>
-          </w:p>
-        </w:tc>
-        <w:tc>
-          <w:tcPr>
-            <w:tcW w:w="8095" w:type="dxa"/>
-          </w:tcPr>
-          <w:p>
-            <w:pPr>
-              <w:cnfStyle w:val="000000000000" w:firstRow="0" w:lastRow="0" w:firstColumn="0" w:lastColumn="0" w:oddVBand="0" w:evenVBand="0" w:oddHBand="0" w:evenHBand="0" w:firstRowFirstColumn="0" w:firstRowLastColumn="0" w:lastRowFirstColumn="0" w:lastRowLastColumn="0"/>
-            </w:pPr>
-            <w:r>
-              <w:t>User should be able to see when they do not meet their goals</w:t>
-            </w:r>
-          </w:p>
-        </w:tc>
-      </w:tr>
-      <w:tr>
-        <w:tc>
-          <w:tcPr>
-            <w:cnfStyle w:val="001000000000" w:firstRow="0" w:lastRow="0" w:firstColumn="1" w:lastColumn="0" w:oddVBand="0" w:evenVBand="0" w:oddHBand="0" w:evenHBand="0" w:firstRowFirstColumn="0" w:firstRowLastColumn="0" w:lastRowFirstColumn="0" w:lastRowLastColumn="0"/>
-            <w:tcW w:w="1255" w:type="dxa"/>
-          </w:tcPr>
-          <w:p>
-            <w:r>
-              <w:t>FR3.1</w:t>
-            </w:r>
-          </w:p>
-        </w:tc>
-        <w:tc>
-          <w:tcPr>
-            <w:tcW w:w="8095" w:type="dxa"/>
-          </w:tcPr>
-          <w:p>
-            <w:pPr>
-              <w:cnfStyle w:val="000000000000" w:firstRow="0" w:lastRow="0" w:firstColumn="0" w:lastColumn="0" w:oddVBand="0" w:evenVBand="0" w:oddHBand="0" w:evenHBand="0" w:firstRowFirstColumn="0" w:firstRowLastColumn="0" w:lastRowFirstColumn="0" w:lastRowLastColumn="0"/>
-            </w:pPr>
-            <w:r>
-              <w:t>User should be able to input a single external stimulus</w:t>
-            </w:r>
-          </w:p>
-        </w:tc>
-      </w:tr>
-      <w:tr>
-        <w:tc>
-          <w:tcPr>
-            <w:cnfStyle w:val="001000000000" w:firstRow="0" w:lastRow="0" w:firstColumn="1" w:lastColumn="0" w:oddVBand="0" w:evenVBand="0" w:oddHBand="0" w:evenHBand="0" w:firstRowFirstColumn="0" w:firstRowLastColumn="0" w:lastRowFirstColumn="0" w:lastRowLastColumn="0"/>
-            <w:tcW w:w="1255" w:type="dxa"/>
-          </w:tcPr>
-          <w:p>
-            <w:r>
-              <w:t>FR3.2</w:t>
-            </w:r>
-          </w:p>
-        </w:tc>
-        <w:tc>
-          <w:tcPr>
-            <w:tcW w:w="8095" w:type="dxa"/>
-          </w:tcPr>
-          <w:p>
-            <w:pPr>
-              <w:cnfStyle w:val="000000000000" w:firstRow="0" w:lastRow="0" w:firstColumn="0" w:lastColumn="0" w:oddVBand="0" w:evenVBand="0" w:oddHBand="0" w:evenHBand="0" w:firstRowFirstColumn="0" w:firstRowLastColumn="0" w:lastRowFirstColumn="0" w:lastRowLastColumn="0"/>
-            </w:pPr>
-            <w:r>
-              <w:t>User should be able to input multiple external stimulus in bulk</w:t>
-            </w:r>
-          </w:p>
-        </w:tc>
-      </w:tr>
-      <w:tr>
-        <w:tc>
-          <w:tcPr>
-            <w:cnfStyle w:val="001000000000" w:firstRow="0" w:lastRow="0" w:firstColumn="1" w:lastColumn="0" w:oddVBand="0" w:evenVBand="0" w:oddHBand="0" w:evenHBand="0" w:firstRowFirstColumn="0" w:firstRowLastColumn="0" w:lastRowFirstColumn="0" w:lastRowLastColumn="0"/>
-            <w:tcW w:w="1255" w:type="dxa"/>
-          </w:tcPr>
-          <w:p>
-            <w:r>
-              <w:t>FR3.3</w:t>
-            </w:r>
-          </w:p>
-        </w:tc>
-        <w:tc>
-          <w:tcPr>
-            <w:tcW w:w="8095" w:type="dxa"/>
-          </w:tcPr>
-          <w:p>
-            <w:pPr>
-              <w:cnfStyle w:val="000000000000" w:firstRow="0" w:lastRow="0" w:firstColumn="0" w:lastColumn="0" w:oddVBand="0" w:evenVBand="0" w:oddHBand="0" w:evenHBand="0" w:firstRowFirstColumn="0" w:firstRowLastColumn="0" w:lastRowFirstColumn="0" w:lastRowLastColumn="0"/>
-            </w:pPr>
-            <w:r>
-              <w:t>Application should recommend common external stimulus when user attempts to add</w:t>
-            </w:r>
-          </w:p>
-        </w:tc>
-      </w:tr>
-      <w:tr>
-        <w:tc>
-          <w:tcPr>
-            <w:cnfStyle w:val="001000000000" w:firstRow="0" w:lastRow="0" w:firstColumn="1" w:lastColumn="0" w:oddVBand="0" w:evenVBand="0" w:oddHBand="0" w:evenHBand="0" w:firstRowFirstColumn="0" w:firstRowLastColumn="0" w:lastRowFirstColumn="0" w:lastRowLastColumn="0"/>
-            <w:tcW w:w="1255" w:type="dxa"/>
-          </w:tcPr>
-          <w:p>
-            <w:r>
-              <w:t>FR3.4</w:t>
-            </w:r>
-          </w:p>
-        </w:tc>
-        <w:tc>
-          <w:tcPr>
-            <w:tcW w:w="8095" w:type="dxa"/>
-          </w:tcPr>
-          <w:p>
-            <w:pPr>
-              <w:cnfStyle w:val="000000000000" w:firstRow="0" w:lastRow="0" w:firstColumn="0" w:lastColumn="0" w:oddVBand="0" w:evenVBand="0" w:oddHBand="0" w:evenHBand="0" w:firstRowFirstColumn="0" w:firstRowLastColumn="0" w:lastRowFirstColumn="0" w:lastRowLastColumn="0"/>
-            </w:pPr>
-            <w:r>
-              <w:t>Application should recommend common external stimulus from the user’s past entries</w:t>
-            </w:r>
-          </w:p>
-        </w:tc>
-      </w:tr>
-      <w:tr>
-        <w:tc>
-          <w:tcPr>
-            <w:cnfStyle w:val="001000000000" w:firstRow="0" w:lastRow="0" w:firstColumn="1" w:lastColumn="0" w:oddVBand="0" w:evenVBand="0" w:oddHBand="0" w:evenHBand="0" w:firstRowFirstColumn="0" w:firstRowLastColumn="0" w:lastRowFirstColumn="0" w:lastRowLastColumn="0"/>
-            <w:tcW w:w="1255" w:type="dxa"/>
-          </w:tcPr>
-          <w:p>
-            <w:r>
-              <w:t>FR3.5</w:t>
-            </w:r>
-          </w:p>
-        </w:tc>
-        <w:tc>
-          <w:tcPr>
-            <w:tcW w:w="8095" w:type="dxa"/>
-          </w:tcPr>
-          <w:p>
-            <w:pPr>
-              <w:cnfStyle w:val="000000000000" w:firstRow="0" w:lastRow="0" w:firstColumn="0" w:lastColumn="0" w:oddVBand="0" w:evenVBand="0" w:oddHBand="0" w:evenHBand="0" w:firstRowFirstColumn="0" w:firstRowLastColumn="0" w:lastRowFirstColumn="0" w:lastRowLastColumn="0"/>
-            </w:pPr>
-            <w:r>
-              <w:t>User should be able to input a single internal stimulus</w:t>
-            </w:r>
-          </w:p>
-        </w:tc>
-      </w:tr>
-      <w:tr>
-        <w:tc>
-          <w:tcPr>
-            <w:cnfStyle w:val="001000000000" w:firstRow="0" w:lastRow="0" w:firstColumn="1" w:lastColumn="0" w:oddVBand="0" w:evenVBand="0" w:oddHBand="0" w:evenHBand="0" w:firstRowFirstColumn="0" w:firstRowLastColumn="0" w:lastRowFirstColumn="0" w:lastRowLastColumn="0"/>
-            <w:tcW w:w="1255" w:type="dxa"/>
-          </w:tcPr>
-          <w:p>
-            <w:r>
-              <w:t>FR3.6</w:t>
-            </w:r>
-          </w:p>
-        </w:tc>
-        <w:tc>
-          <w:tcPr>
-            <w:tcW w:w="8095" w:type="dxa"/>
-          </w:tcPr>
-          <w:p>
-            <w:pPr>
-              <w:cnfStyle w:val="000000000000" w:firstRow="0" w:lastRow="0" w:firstColumn="0" w:lastColumn="0" w:oddVBand="0" w:evenVBand="0" w:oddHBand="0" w:evenHBand="0" w:firstRowFirstColumn="0" w:firstRowLastColumn="0" w:lastRowFirstColumn="0" w:lastRowLastColumn="0"/>
-            </w:pPr>
-            <w:r>
-              <w:t>User should be able to input multiple internal stimulus in bulk</w:t>
-            </w:r>
-          </w:p>
-        </w:tc>
-      </w:tr>
-      <w:tr>
-        <w:tc>
-          <w:tcPr>
-            <w:cnfStyle w:val="001000000000" w:firstRow="0" w:lastRow="0" w:firstColumn="1" w:lastColumn="0" w:oddVBand="0" w:evenVBand="0" w:oddHBand="0" w:evenHBand="0" w:firstRowFirstColumn="0" w:firstRowLastColumn="0" w:lastRowFirstColumn="0" w:lastRowLastColumn="0"/>
-            <w:tcW w:w="1255" w:type="dxa"/>
-          </w:tcPr>
-          <w:p>
-            <w:r>
-              <w:t>FR3.7</w:t>
-            </w:r>
-          </w:p>
-        </w:tc>
-        <w:tc>
-          <w:tcPr>
-            <w:tcW w:w="8095" w:type="dxa"/>
-          </w:tcPr>
-          <w:p>
-            <w:pPr>
-              <w:cnfStyle w:val="000000000000" w:firstRow="0" w:lastRow="0" w:firstColumn="0" w:lastColumn="0" w:oddVBand="0" w:evenVBand="0" w:oddHBand="0" w:evenHBand="0" w:firstRowFirstColumn="0" w:firstRowLastColumn="0" w:lastRowFirstColumn="0" w:lastRowLastColumn="0"/>
-            </w:pPr>
-            <w:r>
-              <w:t>Application should recommend common internal stimulus when user attempts to add</w:t>
-            </w:r>
-          </w:p>
-        </w:tc>
-      </w:tr>
-      <w:tr>
-        <w:tc>
-          <w:tcPr>
-            <w:cnfStyle w:val="001000000000" w:firstRow="0" w:lastRow="0" w:firstColumn="1" w:lastColumn="0" w:oddVBand="0" w:evenVBand="0" w:oddHBand="0" w:evenHBand="0" w:firstRowFirstColumn="0" w:firstRowLastColumn="0" w:lastRowFirstColumn="0" w:lastRowLastColumn="0"/>
-            <w:tcW w:w="1255" w:type="dxa"/>
-          </w:tcPr>
-          <w:p>
-            <w:r>
-              <w:t>FR3.8</w:t>
-            </w:r>
-          </w:p>
-        </w:tc>
-        <w:tc>
-          <w:tcPr>
-            <w:tcW w:w="8095" w:type="dxa"/>
-          </w:tcPr>
-          <w:p>
-            <w:pPr>
-              <w:cnfStyle w:val="000000000000" w:firstRow="0" w:lastRow="0" w:firstColumn="0" w:lastColumn="0" w:oddVBand="0" w:evenVBand="0" w:oddHBand="0" w:evenHBand="0" w:firstRowFirstColumn="0" w:firstRowLastColumn="0" w:lastRowFirstColumn="0" w:lastRowLastColumn="0"/>
-            </w:pPr>
-            <w:r>
-              <w:t>Application should recommend common internal stimulus from the user’s past entries</w:t>
-            </w:r>
-          </w:p>
-        </w:tc>
-      </w:tr>
-      <w:tr>
-        <w:tc>
-          <w:tcPr>
-            <w:cnfStyle w:val="001000000000" w:firstRow="0" w:lastRow="0" w:firstColumn="1" w:lastColumn="0" w:oddVBand="0" w:evenVBand="0" w:oddHBand="0" w:evenHBand="0" w:firstRowFirstColumn="0" w:firstRowLastColumn="0" w:lastRowFirstColumn="0" w:lastRowLastColumn="0"/>
-            <w:tcW w:w="1255" w:type="dxa"/>
-          </w:tcPr>
-          <w:p>
-            <w:r>
-              <w:t>FR3.9</w:t>
-            </w:r>
-          </w:p>
-        </w:tc>
-        <w:tc>
-          <w:tcPr>
-            <w:tcW w:w="8095" w:type="dxa"/>
-          </w:tcPr>
-          <w:p>
-            <w:pPr>
-              <w:cnfStyle w:val="000000000000" w:firstRow="0" w:lastRow="0" w:firstColumn="0" w:lastColumn="0" w:oddVBand="0" w:evenVBand="0" w:oddHBand="0" w:evenHBand="0" w:firstRowFirstColumn="0" w:firstRowLastColumn="0" w:lastRowFirstColumn="0" w:lastRowLastColumn="0"/>
-            </w:pPr>
-            <w:r>
-              <w:t>Application should display frequency of stimulus encountered</w:t>
-            </w:r>
-          </w:p>
-        </w:tc>
-      </w:tr>
-      <w:tr>
-        <w:tc>
-          <w:tcPr>
-            <w:cnfStyle w:val="001000000000" w:firstRow="0" w:lastRow="0" w:firstColumn="1" w:lastColumn="0" w:oddVBand="0" w:evenVBand="0" w:oddHBand="0" w:evenHBand="0" w:firstRowFirstColumn="0" w:firstRowLastColumn="0" w:lastRowFirstColumn="0" w:lastRowLastColumn="0"/>
-            <w:tcW w:w="1255" w:type="dxa"/>
-          </w:tcPr>
-          <w:p>
-            <w:r>
-              <w:t>FR4.1</w:t>
-            </w:r>
-          </w:p>
-        </w:tc>
-        <w:tc>
-          <w:tcPr>
-            <w:tcW w:w="8095" w:type="dxa"/>
-          </w:tcPr>
-          <w:p>
-            <w:pPr>
-              <w:cnfStyle w:val="000000000000" w:firstRow="0" w:lastRow="0" w:firstColumn="0" w:lastColumn="0" w:oddVBand="0" w:evenVBand="0" w:oddHBand="0" w:evenHBand="0" w:firstRowFirstColumn="0" w:firstRowLastColumn="0" w:lastRowFirstColumn="0" w:lastRowLastColumn="0"/>
-            </w:pPr>
-            <w:r>
-              <w:t>Application should display to the user correlations between eating more than the user’s caloric goals and common stimulus when this happens</w:t>
-            </w:r>
-          </w:p>
-        </w:tc>
-      </w:tr>
-      <w:tr>
-        <w:tc>
-          <w:tcPr>
-            <w:cnfStyle w:val="001000000000" w:firstRow="0" w:lastRow="0" w:firstColumn="1" w:lastColumn="0" w:oddVBand="0" w:evenVBand="0" w:oddHBand="0" w:evenHBand="0" w:firstRowFirstColumn="0" w:firstRowLastColumn="0" w:lastRowFirstColumn="0" w:lastRowLastColumn="0"/>
-            <w:tcW w:w="1255" w:type="dxa"/>
-          </w:tcPr>
-          <w:p>
-            <w:r>
-              <w:t>FR4.2</w:t>
-            </w:r>
-          </w:p>
-        </w:tc>
-        <w:tc>
-          <w:tcPr>
-            <w:tcW w:w="8095" w:type="dxa"/>
-          </w:tcPr>
-          <w:p>
-            <w:pPr>
-              <w:cnfStyle w:val="000000000000" w:firstRow="0" w:lastRow="0" w:firstColumn="0" w:lastColumn="0" w:oddVBand="0" w:evenVBand="0" w:oddHBand="0" w:evenHBand="0" w:firstRowFirstColumn="0" w:firstRowLastColumn="0" w:lastRowFirstColumn="0" w:lastRowLastColumn="0"/>
-            </w:pPr>
-            <w:r>
-              <w:t>Application should display to the user correlations between eating certain foods and common stimulus when this happens</w:t>
-            </w:r>
-          </w:p>
-        </w:tc>
-      </w:tr>
-    </w:tbl>
-    <w:p/>
-    <w:p>
-      <w:pPr>
-        <w:pStyle w:val="Heading2"/>
-      </w:pPr>
-      <w:bookmarkStart w:id="17" w:name="_Toc35615776"/>
-      <w:r>
-        <w:t>External Interface Requirements</w:t>
       </w:r>
       <w:bookmarkEnd w:id="17"/>
     </w:p>
@@ -4289,7 +3639,7 @@
           </w:tcPr>
           <w:p>
             <w:r>
-              <w:t>EX1.1</w:t>
+              <w:t>FR1.1</w:t>
             </w:r>
           </w:p>
         </w:tc>
@@ -4302,13 +3652,8 @@
               <w:cnfStyle w:val="000000000000" w:firstRow="0" w:lastRow="0" w:firstColumn="0" w:lastColumn="0" w:oddVBand="0" w:evenVBand="0" w:oddHBand="0" w:evenHBand="0" w:firstRowFirstColumn="0" w:firstRowLastColumn="0" w:lastRowFirstColumn="0" w:lastRowLastColumn="0"/>
             </w:pPr>
             <w:r>
-              <w:t xml:space="preserve">Application will need to Interface with Google </w:t>
-            </w:r>
-            <w:proofErr w:type="spellStart"/>
-            <w:r>
-              <w:t>oAuth</w:t>
-            </w:r>
-            <w:proofErr w:type="spellEnd"/>
+              <w:t>User should be able to input current weight</w:t>
+            </w:r>
           </w:p>
         </w:tc>
       </w:tr>
@@ -4320,7 +3665,7 @@
           </w:tcPr>
           <w:p>
             <w:r>
-              <w:t>EX1.2</w:t>
+              <w:t>FR1.2</w:t>
             </w:r>
           </w:p>
         </w:tc>
@@ -4333,7 +3678,7 @@
               <w:cnfStyle w:val="000000000000" w:firstRow="0" w:lastRow="0" w:firstColumn="0" w:lastColumn="0" w:oddVBand="0" w:evenVBand="0" w:oddHBand="0" w:evenHBand="0" w:firstRowFirstColumn="0" w:firstRowLastColumn="0" w:lastRowFirstColumn="0" w:lastRowLastColumn="0"/>
             </w:pPr>
             <w:r>
-              <w:t>Application will need to interface with Google’s nutrition database</w:t>
+              <w:t>User should be able to see all weights inputted</w:t>
             </w:r>
           </w:p>
         </w:tc>
@@ -4346,7 +3691,7 @@
           </w:tcPr>
           <w:p>
             <w:r>
-              <w:t>EX1.3</w:t>
+              <w:t>FR1.3</w:t>
             </w:r>
           </w:p>
         </w:tc>
@@ -4359,13 +3704,8 @@
               <w:cnfStyle w:val="000000000000" w:firstRow="0" w:lastRow="0" w:firstColumn="0" w:lastColumn="0" w:oddVBand="0" w:evenVBand="0" w:oddHBand="0" w:evenHBand="0" w:firstRowFirstColumn="0" w:firstRowLastColumn="0" w:lastRowFirstColumn="0" w:lastRowLastColumn="0"/>
             </w:pPr>
             <w:r>
-              <w:t xml:space="preserve">Application will need to interface with Apple </w:t>
-            </w:r>
-            <w:proofErr w:type="spellStart"/>
-            <w:r>
-              <w:t>HealthKit</w:t>
-            </w:r>
-            <w:proofErr w:type="spellEnd"/>
+              <w:t>User should be able to set a goal weight</w:t>
+            </w:r>
           </w:p>
         </w:tc>
       </w:tr>
@@ -4377,7 +3717,7 @@
           </w:tcPr>
           <w:p>
             <w:r>
-              <w:t>EX1.4</w:t>
+              <w:t>FR1.4</w:t>
             </w:r>
           </w:p>
         </w:tc>
@@ -4390,7 +3730,10 @@
               <w:cnfStyle w:val="000000000000" w:firstRow="0" w:lastRow="0" w:firstColumn="0" w:lastColumn="0" w:oddVBand="0" w:evenVBand="0" w:oddHBand="0" w:evenHBand="0" w:firstRowFirstColumn="0" w:firstRowLastColumn="0" w:lastRowFirstColumn="0" w:lastRowLastColumn="0"/>
             </w:pPr>
             <w:r>
-              <w:t>Application will need to store information for users that do not wish to integrate HK or Fit</w:t>
+              <w:t xml:space="preserve">User should be able to </w:t>
+            </w:r>
+            <w:r>
+              <w:t>track weight-loss progression</w:t>
             </w:r>
           </w:p>
         </w:tc>
@@ -4403,7 +3746,7 @@
           </w:tcPr>
           <w:p>
             <w:r>
-              <w:t>EX2.1</w:t>
+              <w:t>FR2.1</w:t>
             </w:r>
           </w:p>
         </w:tc>
@@ -4416,7 +3759,7 @@
               <w:cnfStyle w:val="000000000000" w:firstRow="0" w:lastRow="0" w:firstColumn="0" w:lastColumn="0" w:oddVBand="0" w:evenVBand="0" w:oddHBand="0" w:evenHBand="0" w:firstRowFirstColumn="0" w:firstRowLastColumn="0" w:lastRowFirstColumn="0" w:lastRowLastColumn="0"/>
             </w:pPr>
             <w:r>
-              <w:t>Online database will store user data</w:t>
+              <w:t>User should be able to set calorie goal</w:t>
             </w:r>
           </w:p>
         </w:tc>
@@ -4429,7 +3772,7 @@
           </w:tcPr>
           <w:p>
             <w:r>
-              <w:t>EX3.1</w:t>
+              <w:t>FR2.2</w:t>
             </w:r>
           </w:p>
         </w:tc>
@@ -4442,7 +3785,7 @@
               <w:cnfStyle w:val="000000000000" w:firstRow="0" w:lastRow="0" w:firstColumn="0" w:lastColumn="0" w:oddVBand="0" w:evenVBand="0" w:oddHBand="0" w:evenHBand="0" w:firstRowFirstColumn="0" w:firstRowLastColumn="0" w:lastRowFirstColumn="0" w:lastRowLastColumn="0"/>
             </w:pPr>
             <w:r>
-              <w:t>Application will need to have web interface</w:t>
+              <w:t>User should be able to set carbohydrate goal</w:t>
             </w:r>
           </w:p>
         </w:tc>
@@ -4455,7 +3798,7 @@
           </w:tcPr>
           <w:p>
             <w:r>
-              <w:t>EX3.2</w:t>
+              <w:t>FR2.3</w:t>
             </w:r>
           </w:p>
         </w:tc>
@@ -4468,7 +3811,7 @@
               <w:cnfStyle w:val="000000000000" w:firstRow="0" w:lastRow="0" w:firstColumn="0" w:lastColumn="0" w:oddVBand="0" w:evenVBand="0" w:oddHBand="0" w:evenHBand="0" w:firstRowFirstColumn="0" w:firstRowLastColumn="0" w:lastRowFirstColumn="0" w:lastRowLastColumn="0"/>
             </w:pPr>
             <w:r>
-              <w:t>Application will need to run on iOS</w:t>
+              <w:t>User should be able to set protein goal</w:t>
             </w:r>
           </w:p>
         </w:tc>
@@ -4481,7 +3824,7 @@
           </w:tcPr>
           <w:p>
             <w:r>
-              <w:t>EX3.3</w:t>
+              <w:t>FR2.4</w:t>
             </w:r>
           </w:p>
         </w:tc>
@@ -4494,7 +3837,397 @@
               <w:cnfStyle w:val="000000000000" w:firstRow="0" w:lastRow="0" w:firstColumn="0" w:lastColumn="0" w:oddVBand="0" w:evenVBand="0" w:oddHBand="0" w:evenHBand="0" w:firstRowFirstColumn="0" w:firstRowLastColumn="0" w:lastRowFirstColumn="0" w:lastRowLastColumn="0"/>
             </w:pPr>
             <w:r>
-              <w:t>Application will need to run on Android</w:t>
+              <w:t>User should be able to set fat goal</w:t>
+            </w:r>
+          </w:p>
+        </w:tc>
+      </w:tr>
+      <w:tr>
+        <w:tc>
+          <w:tcPr>
+            <w:cnfStyle w:val="001000000000" w:firstRow="0" w:lastRow="0" w:firstColumn="1" w:lastColumn="0" w:oddVBand="0" w:evenVBand="0" w:oddHBand="0" w:evenHBand="0" w:firstRowFirstColumn="0" w:firstRowLastColumn="0" w:lastRowFirstColumn="0" w:lastRowLastColumn="0"/>
+            <w:tcW w:w="1255" w:type="dxa"/>
+          </w:tcPr>
+          <w:p>
+            <w:r>
+              <w:t>FR2.5</w:t>
+            </w:r>
+          </w:p>
+        </w:tc>
+        <w:tc>
+          <w:tcPr>
+            <w:tcW w:w="8095" w:type="dxa"/>
+          </w:tcPr>
+          <w:p>
+            <w:pPr>
+              <w:cnfStyle w:val="000000000000" w:firstRow="0" w:lastRow="0" w:firstColumn="0" w:lastColumn="0" w:oddVBand="0" w:evenVBand="0" w:oddHBand="0" w:evenHBand="0" w:firstRowFirstColumn="0" w:firstRowLastColumn="0" w:lastRowFirstColumn="0" w:lastRowLastColumn="0"/>
+            </w:pPr>
+            <w:r>
+              <w:t>User should be able to add food from pre-existing database</w:t>
+            </w:r>
+          </w:p>
+        </w:tc>
+      </w:tr>
+      <w:tr>
+        <w:tc>
+          <w:tcPr>
+            <w:cnfStyle w:val="001000000000" w:firstRow="0" w:lastRow="0" w:firstColumn="1" w:lastColumn="0" w:oddVBand="0" w:evenVBand="0" w:oddHBand="0" w:evenHBand="0" w:firstRowFirstColumn="0" w:firstRowLastColumn="0" w:lastRowFirstColumn="0" w:lastRowLastColumn="0"/>
+            <w:tcW w:w="1255" w:type="dxa"/>
+          </w:tcPr>
+          <w:p>
+            <w:r>
+              <w:t>FR2.6</w:t>
+            </w:r>
+          </w:p>
+        </w:tc>
+        <w:tc>
+          <w:tcPr>
+            <w:tcW w:w="8095" w:type="dxa"/>
+          </w:tcPr>
+          <w:p>
+            <w:pPr>
+              <w:cnfStyle w:val="000000000000" w:firstRow="0" w:lastRow="0" w:firstColumn="0" w:lastColumn="0" w:oddVBand="0" w:evenVBand="0" w:oddHBand="0" w:evenHBand="0" w:firstRowFirstColumn="0" w:firstRowLastColumn="0" w:lastRowFirstColumn="0" w:lastRowLastColumn="0"/>
+            </w:pPr>
+            <w:r>
+              <w:t>User should be able to remove food from diary</w:t>
+            </w:r>
+          </w:p>
+        </w:tc>
+      </w:tr>
+      <w:tr>
+        <w:tc>
+          <w:tcPr>
+            <w:cnfStyle w:val="001000000000" w:firstRow="0" w:lastRow="0" w:firstColumn="1" w:lastColumn="0" w:oddVBand="0" w:evenVBand="0" w:oddHBand="0" w:evenHBand="0" w:firstRowFirstColumn="0" w:firstRowLastColumn="0" w:lastRowFirstColumn="0" w:lastRowLastColumn="0"/>
+            <w:tcW w:w="1255" w:type="dxa"/>
+          </w:tcPr>
+          <w:p>
+            <w:r>
+              <w:t>FR2.7</w:t>
+            </w:r>
+          </w:p>
+        </w:tc>
+        <w:tc>
+          <w:tcPr>
+            <w:tcW w:w="8095" w:type="dxa"/>
+          </w:tcPr>
+          <w:p>
+            <w:pPr>
+              <w:cnfStyle w:val="000000000000" w:firstRow="0" w:lastRow="0" w:firstColumn="0" w:lastColumn="0" w:oddVBand="0" w:evenVBand="0" w:oddHBand="0" w:evenHBand="0" w:firstRowFirstColumn="0" w:firstRowLastColumn="0" w:lastRowFirstColumn="0" w:lastRowLastColumn="0"/>
+            </w:pPr>
+            <w:r>
+              <w:t>User should be able to review diary</w:t>
+            </w:r>
+          </w:p>
+        </w:tc>
+      </w:tr>
+      <w:tr>
+        <w:tc>
+          <w:tcPr>
+            <w:cnfStyle w:val="001000000000" w:firstRow="0" w:lastRow="0" w:firstColumn="1" w:lastColumn="0" w:oddVBand="0" w:evenVBand="0" w:oddHBand="0" w:evenHBand="0" w:firstRowFirstColumn="0" w:firstRowLastColumn="0" w:lastRowFirstColumn="0" w:lastRowLastColumn="0"/>
+            <w:tcW w:w="1255" w:type="dxa"/>
+          </w:tcPr>
+          <w:p>
+            <w:r>
+              <w:t>FR2.8</w:t>
+            </w:r>
+          </w:p>
+        </w:tc>
+        <w:tc>
+          <w:tcPr>
+            <w:tcW w:w="8095" w:type="dxa"/>
+          </w:tcPr>
+          <w:p>
+            <w:pPr>
+              <w:cnfStyle w:val="000000000000" w:firstRow="0" w:lastRow="0" w:firstColumn="0" w:lastColumn="0" w:oddVBand="0" w:evenVBand="0" w:oddHBand="0" w:evenHBand="0" w:firstRowFirstColumn="0" w:firstRowLastColumn="0" w:lastRowFirstColumn="0" w:lastRowLastColumn="0"/>
+            </w:pPr>
+            <w:r>
+              <w:t>User should be able to see when they do not meet their goals</w:t>
+            </w:r>
+          </w:p>
+        </w:tc>
+      </w:tr>
+      <w:tr>
+        <w:tc>
+          <w:tcPr>
+            <w:cnfStyle w:val="001000000000" w:firstRow="0" w:lastRow="0" w:firstColumn="1" w:lastColumn="0" w:oddVBand="0" w:evenVBand="0" w:oddHBand="0" w:evenHBand="0" w:firstRowFirstColumn="0" w:firstRowLastColumn="0" w:lastRowFirstColumn="0" w:lastRowLastColumn="0"/>
+            <w:tcW w:w="1255" w:type="dxa"/>
+          </w:tcPr>
+          <w:p>
+            <w:r>
+              <w:t>FR3.1</w:t>
+            </w:r>
+          </w:p>
+        </w:tc>
+        <w:tc>
+          <w:tcPr>
+            <w:tcW w:w="8095" w:type="dxa"/>
+          </w:tcPr>
+          <w:p>
+            <w:pPr>
+              <w:cnfStyle w:val="000000000000" w:firstRow="0" w:lastRow="0" w:firstColumn="0" w:lastColumn="0" w:oddVBand="0" w:evenVBand="0" w:oddHBand="0" w:evenHBand="0" w:firstRowFirstColumn="0" w:firstRowLastColumn="0" w:lastRowFirstColumn="0" w:lastRowLastColumn="0"/>
+            </w:pPr>
+            <w:r>
+              <w:t>User should be able to input a single external stimulus</w:t>
+            </w:r>
+          </w:p>
+        </w:tc>
+      </w:tr>
+      <w:tr>
+        <w:tc>
+          <w:tcPr>
+            <w:cnfStyle w:val="001000000000" w:firstRow="0" w:lastRow="0" w:firstColumn="1" w:lastColumn="0" w:oddVBand="0" w:evenVBand="0" w:oddHBand="0" w:evenHBand="0" w:firstRowFirstColumn="0" w:firstRowLastColumn="0" w:lastRowFirstColumn="0" w:lastRowLastColumn="0"/>
+            <w:tcW w:w="1255" w:type="dxa"/>
+          </w:tcPr>
+          <w:p>
+            <w:r>
+              <w:t>FR3.2</w:t>
+            </w:r>
+          </w:p>
+        </w:tc>
+        <w:tc>
+          <w:tcPr>
+            <w:tcW w:w="8095" w:type="dxa"/>
+          </w:tcPr>
+          <w:p>
+            <w:pPr>
+              <w:cnfStyle w:val="000000000000" w:firstRow="0" w:lastRow="0" w:firstColumn="0" w:lastColumn="0" w:oddVBand="0" w:evenVBand="0" w:oddHBand="0" w:evenHBand="0" w:firstRowFirstColumn="0" w:firstRowLastColumn="0" w:lastRowFirstColumn="0" w:lastRowLastColumn="0"/>
+            </w:pPr>
+            <w:r>
+              <w:t>User should be able to input multiple external stimulus in bulk</w:t>
+            </w:r>
+          </w:p>
+        </w:tc>
+      </w:tr>
+      <w:tr>
+        <w:tc>
+          <w:tcPr>
+            <w:cnfStyle w:val="001000000000" w:firstRow="0" w:lastRow="0" w:firstColumn="1" w:lastColumn="0" w:oddVBand="0" w:evenVBand="0" w:oddHBand="0" w:evenHBand="0" w:firstRowFirstColumn="0" w:firstRowLastColumn="0" w:lastRowFirstColumn="0" w:lastRowLastColumn="0"/>
+            <w:tcW w:w="1255" w:type="dxa"/>
+          </w:tcPr>
+          <w:p>
+            <w:r>
+              <w:t>FR3.3</w:t>
+            </w:r>
+          </w:p>
+        </w:tc>
+        <w:tc>
+          <w:tcPr>
+            <w:tcW w:w="8095" w:type="dxa"/>
+          </w:tcPr>
+          <w:p>
+            <w:pPr>
+              <w:cnfStyle w:val="000000000000" w:firstRow="0" w:lastRow="0" w:firstColumn="0" w:lastColumn="0" w:oddVBand="0" w:evenVBand="0" w:oddHBand="0" w:evenHBand="0" w:firstRowFirstColumn="0" w:firstRowLastColumn="0" w:lastRowFirstColumn="0" w:lastRowLastColumn="0"/>
+            </w:pPr>
+            <w:r>
+              <w:t>Application should recommend common external stimulus when user attempts to add</w:t>
+            </w:r>
+          </w:p>
+        </w:tc>
+      </w:tr>
+      <w:tr>
+        <w:tc>
+          <w:tcPr>
+            <w:cnfStyle w:val="001000000000" w:firstRow="0" w:lastRow="0" w:firstColumn="1" w:lastColumn="0" w:oddVBand="0" w:evenVBand="0" w:oddHBand="0" w:evenHBand="0" w:firstRowFirstColumn="0" w:firstRowLastColumn="0" w:lastRowFirstColumn="0" w:lastRowLastColumn="0"/>
+            <w:tcW w:w="1255" w:type="dxa"/>
+          </w:tcPr>
+          <w:p>
+            <w:r>
+              <w:t>FR3.4</w:t>
+            </w:r>
+          </w:p>
+        </w:tc>
+        <w:tc>
+          <w:tcPr>
+            <w:tcW w:w="8095" w:type="dxa"/>
+          </w:tcPr>
+          <w:p>
+            <w:pPr>
+              <w:cnfStyle w:val="000000000000" w:firstRow="0" w:lastRow="0" w:firstColumn="0" w:lastColumn="0" w:oddVBand="0" w:evenVBand="0" w:oddHBand="0" w:evenHBand="0" w:firstRowFirstColumn="0" w:firstRowLastColumn="0" w:lastRowFirstColumn="0" w:lastRowLastColumn="0"/>
+            </w:pPr>
+            <w:r>
+              <w:t>Application should recommend common external stimulus from the user’s past entries</w:t>
+            </w:r>
+          </w:p>
+        </w:tc>
+      </w:tr>
+      <w:tr>
+        <w:tc>
+          <w:tcPr>
+            <w:cnfStyle w:val="001000000000" w:firstRow="0" w:lastRow="0" w:firstColumn="1" w:lastColumn="0" w:oddVBand="0" w:evenVBand="0" w:oddHBand="0" w:evenHBand="0" w:firstRowFirstColumn="0" w:firstRowLastColumn="0" w:lastRowFirstColumn="0" w:lastRowLastColumn="0"/>
+            <w:tcW w:w="1255" w:type="dxa"/>
+          </w:tcPr>
+          <w:p>
+            <w:r>
+              <w:t>FR3.5</w:t>
+            </w:r>
+          </w:p>
+        </w:tc>
+        <w:tc>
+          <w:tcPr>
+            <w:tcW w:w="8095" w:type="dxa"/>
+          </w:tcPr>
+          <w:p>
+            <w:pPr>
+              <w:cnfStyle w:val="000000000000" w:firstRow="0" w:lastRow="0" w:firstColumn="0" w:lastColumn="0" w:oddVBand="0" w:evenVBand="0" w:oddHBand="0" w:evenHBand="0" w:firstRowFirstColumn="0" w:firstRowLastColumn="0" w:lastRowFirstColumn="0" w:lastRowLastColumn="0"/>
+            </w:pPr>
+            <w:r>
+              <w:t>User should be able to input a single internal stimulus</w:t>
+            </w:r>
+          </w:p>
+        </w:tc>
+      </w:tr>
+      <w:tr>
+        <w:tc>
+          <w:tcPr>
+            <w:cnfStyle w:val="001000000000" w:firstRow="0" w:lastRow="0" w:firstColumn="1" w:lastColumn="0" w:oddVBand="0" w:evenVBand="0" w:oddHBand="0" w:evenHBand="0" w:firstRowFirstColumn="0" w:firstRowLastColumn="0" w:lastRowFirstColumn="0" w:lastRowLastColumn="0"/>
+            <w:tcW w:w="1255" w:type="dxa"/>
+          </w:tcPr>
+          <w:p>
+            <w:r>
+              <w:t>FR3.6</w:t>
+            </w:r>
+          </w:p>
+        </w:tc>
+        <w:tc>
+          <w:tcPr>
+            <w:tcW w:w="8095" w:type="dxa"/>
+          </w:tcPr>
+          <w:p>
+            <w:pPr>
+              <w:cnfStyle w:val="000000000000" w:firstRow="0" w:lastRow="0" w:firstColumn="0" w:lastColumn="0" w:oddVBand="0" w:evenVBand="0" w:oddHBand="0" w:evenHBand="0" w:firstRowFirstColumn="0" w:firstRowLastColumn="0" w:lastRowFirstColumn="0" w:lastRowLastColumn="0"/>
+            </w:pPr>
+            <w:r>
+              <w:t>User should be able to input multiple internal stimulus in bulk</w:t>
+            </w:r>
+          </w:p>
+        </w:tc>
+      </w:tr>
+      <w:tr>
+        <w:tc>
+          <w:tcPr>
+            <w:cnfStyle w:val="001000000000" w:firstRow="0" w:lastRow="0" w:firstColumn="1" w:lastColumn="0" w:oddVBand="0" w:evenVBand="0" w:oddHBand="0" w:evenHBand="0" w:firstRowFirstColumn="0" w:firstRowLastColumn="0" w:lastRowFirstColumn="0" w:lastRowLastColumn="0"/>
+            <w:tcW w:w="1255" w:type="dxa"/>
+          </w:tcPr>
+          <w:p>
+            <w:r>
+              <w:t>FR3.7</w:t>
+            </w:r>
+          </w:p>
+        </w:tc>
+        <w:tc>
+          <w:tcPr>
+            <w:tcW w:w="8095" w:type="dxa"/>
+          </w:tcPr>
+          <w:p>
+            <w:pPr>
+              <w:cnfStyle w:val="000000000000" w:firstRow="0" w:lastRow="0" w:firstColumn="0" w:lastColumn="0" w:oddVBand="0" w:evenVBand="0" w:oddHBand="0" w:evenHBand="0" w:firstRowFirstColumn="0" w:firstRowLastColumn="0" w:lastRowFirstColumn="0" w:lastRowLastColumn="0"/>
+            </w:pPr>
+            <w:r>
+              <w:t>Application should recommend common internal stimulus when user attempts to add</w:t>
+            </w:r>
+          </w:p>
+        </w:tc>
+      </w:tr>
+      <w:tr>
+        <w:tc>
+          <w:tcPr>
+            <w:cnfStyle w:val="001000000000" w:firstRow="0" w:lastRow="0" w:firstColumn="1" w:lastColumn="0" w:oddVBand="0" w:evenVBand="0" w:oddHBand="0" w:evenHBand="0" w:firstRowFirstColumn="0" w:firstRowLastColumn="0" w:lastRowFirstColumn="0" w:lastRowLastColumn="0"/>
+            <w:tcW w:w="1255" w:type="dxa"/>
+          </w:tcPr>
+          <w:p>
+            <w:r>
+              <w:t>FR3.8</w:t>
+            </w:r>
+          </w:p>
+        </w:tc>
+        <w:tc>
+          <w:tcPr>
+            <w:tcW w:w="8095" w:type="dxa"/>
+          </w:tcPr>
+          <w:p>
+            <w:pPr>
+              <w:cnfStyle w:val="000000000000" w:firstRow="0" w:lastRow="0" w:firstColumn="0" w:lastColumn="0" w:oddVBand="0" w:evenVBand="0" w:oddHBand="0" w:evenHBand="0" w:firstRowFirstColumn="0" w:firstRowLastColumn="0" w:lastRowFirstColumn="0" w:lastRowLastColumn="0"/>
+            </w:pPr>
+            <w:r>
+              <w:t>Application should recommend common internal stimulus from the user’s past entries</w:t>
+            </w:r>
+          </w:p>
+        </w:tc>
+      </w:tr>
+      <w:tr>
+        <w:tc>
+          <w:tcPr>
+            <w:cnfStyle w:val="001000000000" w:firstRow="0" w:lastRow="0" w:firstColumn="1" w:lastColumn="0" w:oddVBand="0" w:evenVBand="0" w:oddHBand="0" w:evenHBand="0" w:firstRowFirstColumn="0" w:firstRowLastColumn="0" w:lastRowFirstColumn="0" w:lastRowLastColumn="0"/>
+            <w:tcW w:w="1255" w:type="dxa"/>
+          </w:tcPr>
+          <w:p>
+            <w:r>
+              <w:t>FR3.9</w:t>
+            </w:r>
+          </w:p>
+        </w:tc>
+        <w:tc>
+          <w:tcPr>
+            <w:tcW w:w="8095" w:type="dxa"/>
+          </w:tcPr>
+          <w:p>
+            <w:pPr>
+              <w:cnfStyle w:val="000000000000" w:firstRow="0" w:lastRow="0" w:firstColumn="0" w:lastColumn="0" w:oddVBand="0" w:evenVBand="0" w:oddHBand="0" w:evenHBand="0" w:firstRowFirstColumn="0" w:firstRowLastColumn="0" w:lastRowFirstColumn="0" w:lastRowLastColumn="0"/>
+            </w:pPr>
+            <w:r>
+              <w:t>Application should display frequency of stimulus encountered</w:t>
+            </w:r>
+          </w:p>
+        </w:tc>
+      </w:tr>
+      <w:tr>
+        <w:tc>
+          <w:tcPr>
+            <w:cnfStyle w:val="001000000000" w:firstRow="0" w:lastRow="0" w:firstColumn="1" w:lastColumn="0" w:oddVBand="0" w:evenVBand="0" w:oddHBand="0" w:evenHBand="0" w:firstRowFirstColumn="0" w:firstRowLastColumn="0" w:lastRowFirstColumn="0" w:lastRowLastColumn="0"/>
+            <w:tcW w:w="1255" w:type="dxa"/>
+          </w:tcPr>
+          <w:p>
+            <w:r>
+              <w:t>FR4.1</w:t>
+            </w:r>
+          </w:p>
+        </w:tc>
+        <w:tc>
+          <w:tcPr>
+            <w:tcW w:w="8095" w:type="dxa"/>
+          </w:tcPr>
+          <w:p>
+            <w:pPr>
+              <w:cnfStyle w:val="000000000000" w:firstRow="0" w:lastRow="0" w:firstColumn="0" w:lastColumn="0" w:oddVBand="0" w:evenVBand="0" w:oddHBand="0" w:evenHBand="0" w:firstRowFirstColumn="0" w:firstRowLastColumn="0" w:lastRowFirstColumn="0" w:lastRowLastColumn="0"/>
+            </w:pPr>
+            <w:r>
+              <w:t>Application should display to the user correlations between eating more than the user’s caloric goals and common stimulus when this happens</w:t>
+            </w:r>
+          </w:p>
+        </w:tc>
+      </w:tr>
+      <w:tr>
+        <w:tc>
+          <w:tcPr>
+            <w:cnfStyle w:val="001000000000" w:firstRow="0" w:lastRow="0" w:firstColumn="1" w:lastColumn="0" w:oddVBand="0" w:evenVBand="0" w:oddHBand="0" w:evenHBand="0" w:firstRowFirstColumn="0" w:firstRowLastColumn="0" w:lastRowFirstColumn="0" w:lastRowLastColumn="0"/>
+            <w:tcW w:w="1255" w:type="dxa"/>
+          </w:tcPr>
+          <w:p>
+            <w:r>
+              <w:t>FR4.2</w:t>
+            </w:r>
+          </w:p>
+        </w:tc>
+        <w:tc>
+          <w:tcPr>
+            <w:tcW w:w="8095" w:type="dxa"/>
+          </w:tcPr>
+          <w:p>
+            <w:pPr>
+              <w:cnfStyle w:val="000000000000" w:firstRow="0" w:lastRow="0" w:firstColumn="0" w:lastColumn="0" w:oddVBand="0" w:evenVBand="0" w:oddHBand="0" w:evenHBand="0" w:firstRowFirstColumn="0" w:firstRowLastColumn="0" w:lastRowFirstColumn="0" w:lastRowLastColumn="0"/>
+            </w:pPr>
+            <w:r>
+              <w:t>Application should display to the user correlations between eating certain foods and common stimulus when this happens</w:t>
             </w:r>
           </w:p>
         </w:tc>
@@ -4502,14 +4235,280 @@
     </w:tbl>
     <w:p/>
     <w:p>
-      <w:bookmarkStart w:id="18" w:name="_GoBack"/>
+      <w:pPr>
+        <w:pStyle w:val="Heading2"/>
+      </w:pPr>
+      <w:bookmarkStart w:id="18" w:name="_Toc35629239"/>
+      <w:r>
+        <w:t>External Interface Requirements</w:t>
+      </w:r>
       <w:bookmarkEnd w:id="18"/>
     </w:p>
+    <w:tbl>
+      <w:tblPr>
+        <w:tblStyle w:val="GridTable1Light-Accent1"/>
+        <w:tblW w:w="0" w:type="auto"/>
+        <w:tblLook w:val="04A0" w:firstRow="1" w:lastRow="0" w:firstColumn="1" w:lastColumn="0" w:noHBand="0" w:noVBand="1"/>
+      </w:tblPr>
+      <w:tblGrid>
+        <w:gridCol w:w="1255"/>
+        <w:gridCol w:w="8095"/>
+      </w:tblGrid>
+      <w:tr>
+        <w:trPr>
+          <w:cnfStyle w:val="100000000000" w:firstRow="1" w:lastRow="0" w:firstColumn="0" w:lastColumn="0" w:oddVBand="0" w:evenVBand="0" w:oddHBand="0" w:evenHBand="0" w:firstRowFirstColumn="0" w:firstRowLastColumn="0" w:lastRowFirstColumn="0" w:lastRowLastColumn="0"/>
+        </w:trPr>
+        <w:tc>
+          <w:tcPr>
+            <w:cnfStyle w:val="001000000000" w:firstRow="0" w:lastRow="0" w:firstColumn="1" w:lastColumn="0" w:oddVBand="0" w:evenVBand="0" w:oddHBand="0" w:evenHBand="0" w:firstRowFirstColumn="0" w:firstRowLastColumn="0" w:lastRowFirstColumn="0" w:lastRowLastColumn="0"/>
+            <w:tcW w:w="1255" w:type="dxa"/>
+          </w:tcPr>
+          <w:p>
+            <w:r>
+              <w:t>Tag</w:t>
+            </w:r>
+          </w:p>
+        </w:tc>
+        <w:tc>
+          <w:tcPr>
+            <w:tcW w:w="8095" w:type="dxa"/>
+          </w:tcPr>
+          <w:p>
+            <w:pPr>
+              <w:cnfStyle w:val="100000000000" w:firstRow="1" w:lastRow="0" w:firstColumn="0" w:lastColumn="0" w:oddVBand="0" w:evenVBand="0" w:oddHBand="0" w:evenHBand="0" w:firstRowFirstColumn="0" w:firstRowLastColumn="0" w:lastRowFirstColumn="0" w:lastRowLastColumn="0"/>
+            </w:pPr>
+            <w:r>
+              <w:t>Requirement</w:t>
+            </w:r>
+          </w:p>
+        </w:tc>
+      </w:tr>
+      <w:tr>
+        <w:tc>
+          <w:tcPr>
+            <w:cnfStyle w:val="001000000000" w:firstRow="0" w:lastRow="0" w:firstColumn="1" w:lastColumn="0" w:oddVBand="0" w:evenVBand="0" w:oddHBand="0" w:evenHBand="0" w:firstRowFirstColumn="0" w:firstRowLastColumn="0" w:lastRowFirstColumn="0" w:lastRowLastColumn="0"/>
+            <w:tcW w:w="1255" w:type="dxa"/>
+          </w:tcPr>
+          <w:p>
+            <w:r>
+              <w:t>EX1.1</w:t>
+            </w:r>
+          </w:p>
+        </w:tc>
+        <w:tc>
+          <w:tcPr>
+            <w:tcW w:w="8095" w:type="dxa"/>
+          </w:tcPr>
+          <w:p>
+            <w:pPr>
+              <w:cnfStyle w:val="000000000000" w:firstRow="0" w:lastRow="0" w:firstColumn="0" w:lastColumn="0" w:oddVBand="0" w:evenVBand="0" w:oddHBand="0" w:evenHBand="0" w:firstRowFirstColumn="0" w:firstRowLastColumn="0" w:lastRowFirstColumn="0" w:lastRowLastColumn="0"/>
+            </w:pPr>
+            <w:r>
+              <w:t xml:space="preserve">Application will need to Interface with Google </w:t>
+            </w:r>
+            <w:proofErr w:type="spellStart"/>
+            <w:r>
+              <w:t>oAuth</w:t>
+            </w:r>
+            <w:proofErr w:type="spellEnd"/>
+          </w:p>
+        </w:tc>
+      </w:tr>
+      <w:tr>
+        <w:tc>
+          <w:tcPr>
+            <w:cnfStyle w:val="001000000000" w:firstRow="0" w:lastRow="0" w:firstColumn="1" w:lastColumn="0" w:oddVBand="0" w:evenVBand="0" w:oddHBand="0" w:evenHBand="0" w:firstRowFirstColumn="0" w:firstRowLastColumn="0" w:lastRowFirstColumn="0" w:lastRowLastColumn="0"/>
+            <w:tcW w:w="1255" w:type="dxa"/>
+          </w:tcPr>
+          <w:p>
+            <w:r>
+              <w:t>EX1.2</w:t>
+            </w:r>
+          </w:p>
+        </w:tc>
+        <w:tc>
+          <w:tcPr>
+            <w:tcW w:w="8095" w:type="dxa"/>
+          </w:tcPr>
+          <w:p>
+            <w:pPr>
+              <w:cnfStyle w:val="000000000000" w:firstRow="0" w:lastRow="0" w:firstColumn="0" w:lastColumn="0" w:oddVBand="0" w:evenVBand="0" w:oddHBand="0" w:evenHBand="0" w:firstRowFirstColumn="0" w:firstRowLastColumn="0" w:lastRowFirstColumn="0" w:lastRowLastColumn="0"/>
+            </w:pPr>
+            <w:r>
+              <w:t>Application will need to interface with Google’s nutrition database</w:t>
+            </w:r>
+          </w:p>
+        </w:tc>
+      </w:tr>
+      <w:tr>
+        <w:tc>
+          <w:tcPr>
+            <w:cnfStyle w:val="001000000000" w:firstRow="0" w:lastRow="0" w:firstColumn="1" w:lastColumn="0" w:oddVBand="0" w:evenVBand="0" w:oddHBand="0" w:evenHBand="0" w:firstRowFirstColumn="0" w:firstRowLastColumn="0" w:lastRowFirstColumn="0" w:lastRowLastColumn="0"/>
+            <w:tcW w:w="1255" w:type="dxa"/>
+          </w:tcPr>
+          <w:p>
+            <w:r>
+              <w:t>EX1.3</w:t>
+            </w:r>
+          </w:p>
+        </w:tc>
+        <w:tc>
+          <w:tcPr>
+            <w:tcW w:w="8095" w:type="dxa"/>
+          </w:tcPr>
+          <w:p>
+            <w:pPr>
+              <w:cnfStyle w:val="000000000000" w:firstRow="0" w:lastRow="0" w:firstColumn="0" w:lastColumn="0" w:oddVBand="0" w:evenVBand="0" w:oddHBand="0" w:evenHBand="0" w:firstRowFirstColumn="0" w:firstRowLastColumn="0" w:lastRowFirstColumn="0" w:lastRowLastColumn="0"/>
+            </w:pPr>
+            <w:r>
+              <w:t xml:space="preserve">Application will need to interface with Apple </w:t>
+            </w:r>
+            <w:proofErr w:type="spellStart"/>
+            <w:r>
+              <w:t>HealthKit</w:t>
+            </w:r>
+            <w:proofErr w:type="spellEnd"/>
+          </w:p>
+        </w:tc>
+      </w:tr>
+      <w:tr>
+        <w:tc>
+          <w:tcPr>
+            <w:cnfStyle w:val="001000000000" w:firstRow="0" w:lastRow="0" w:firstColumn="1" w:lastColumn="0" w:oddVBand="0" w:evenVBand="0" w:oddHBand="0" w:evenHBand="0" w:firstRowFirstColumn="0" w:firstRowLastColumn="0" w:lastRowFirstColumn="0" w:lastRowLastColumn="0"/>
+            <w:tcW w:w="1255" w:type="dxa"/>
+          </w:tcPr>
+          <w:p>
+            <w:r>
+              <w:t>EX1.4</w:t>
+            </w:r>
+          </w:p>
+        </w:tc>
+        <w:tc>
+          <w:tcPr>
+            <w:tcW w:w="8095" w:type="dxa"/>
+          </w:tcPr>
+          <w:p>
+            <w:pPr>
+              <w:cnfStyle w:val="000000000000" w:firstRow="0" w:lastRow="0" w:firstColumn="0" w:lastColumn="0" w:oddVBand="0" w:evenVBand="0" w:oddHBand="0" w:evenHBand="0" w:firstRowFirstColumn="0" w:firstRowLastColumn="0" w:lastRowFirstColumn="0" w:lastRowLastColumn="0"/>
+            </w:pPr>
+            <w:r>
+              <w:t>Application will need to store information for users that do not wish to integrate HK or Fit</w:t>
+            </w:r>
+          </w:p>
+        </w:tc>
+      </w:tr>
+      <w:tr>
+        <w:tc>
+          <w:tcPr>
+            <w:cnfStyle w:val="001000000000" w:firstRow="0" w:lastRow="0" w:firstColumn="1" w:lastColumn="0" w:oddVBand="0" w:evenVBand="0" w:oddHBand="0" w:evenHBand="0" w:firstRowFirstColumn="0" w:firstRowLastColumn="0" w:lastRowFirstColumn="0" w:lastRowLastColumn="0"/>
+            <w:tcW w:w="1255" w:type="dxa"/>
+          </w:tcPr>
+          <w:p>
+            <w:r>
+              <w:t>EX2.1</w:t>
+            </w:r>
+          </w:p>
+        </w:tc>
+        <w:tc>
+          <w:tcPr>
+            <w:tcW w:w="8095" w:type="dxa"/>
+          </w:tcPr>
+          <w:p>
+            <w:pPr>
+              <w:cnfStyle w:val="000000000000" w:firstRow="0" w:lastRow="0" w:firstColumn="0" w:lastColumn="0" w:oddVBand="0" w:evenVBand="0" w:oddHBand="0" w:evenHBand="0" w:firstRowFirstColumn="0" w:firstRowLastColumn="0" w:lastRowFirstColumn="0" w:lastRowLastColumn="0"/>
+            </w:pPr>
+            <w:r>
+              <w:t>Online database will store user data</w:t>
+            </w:r>
+          </w:p>
+        </w:tc>
+      </w:tr>
+      <w:tr>
+        <w:tc>
+          <w:tcPr>
+            <w:cnfStyle w:val="001000000000" w:firstRow="0" w:lastRow="0" w:firstColumn="1" w:lastColumn="0" w:oddVBand="0" w:evenVBand="0" w:oddHBand="0" w:evenHBand="0" w:firstRowFirstColumn="0" w:firstRowLastColumn="0" w:lastRowFirstColumn="0" w:lastRowLastColumn="0"/>
+            <w:tcW w:w="1255" w:type="dxa"/>
+          </w:tcPr>
+          <w:p>
+            <w:r>
+              <w:t>EX3.1</w:t>
+            </w:r>
+          </w:p>
+        </w:tc>
+        <w:tc>
+          <w:tcPr>
+            <w:tcW w:w="8095" w:type="dxa"/>
+          </w:tcPr>
+          <w:p>
+            <w:pPr>
+              <w:cnfStyle w:val="000000000000" w:firstRow="0" w:lastRow="0" w:firstColumn="0" w:lastColumn="0" w:oddVBand="0" w:evenVBand="0" w:oddHBand="0" w:evenHBand="0" w:firstRowFirstColumn="0" w:firstRowLastColumn="0" w:lastRowFirstColumn="0" w:lastRowLastColumn="0"/>
+            </w:pPr>
+            <w:r>
+              <w:t>Application will need to have web interface</w:t>
+            </w:r>
+          </w:p>
+        </w:tc>
+      </w:tr>
+      <w:tr>
+        <w:tc>
+          <w:tcPr>
+            <w:cnfStyle w:val="001000000000" w:firstRow="0" w:lastRow="0" w:firstColumn="1" w:lastColumn="0" w:oddVBand="0" w:evenVBand="0" w:oddHBand="0" w:evenHBand="0" w:firstRowFirstColumn="0" w:firstRowLastColumn="0" w:lastRowFirstColumn="0" w:lastRowLastColumn="0"/>
+            <w:tcW w:w="1255" w:type="dxa"/>
+          </w:tcPr>
+          <w:p>
+            <w:r>
+              <w:t>EX3.2</w:t>
+            </w:r>
+          </w:p>
+        </w:tc>
+        <w:tc>
+          <w:tcPr>
+            <w:tcW w:w="8095" w:type="dxa"/>
+          </w:tcPr>
+          <w:p>
+            <w:pPr>
+              <w:cnfStyle w:val="000000000000" w:firstRow="0" w:lastRow="0" w:firstColumn="0" w:lastColumn="0" w:oddVBand="0" w:evenVBand="0" w:oddHBand="0" w:evenHBand="0" w:firstRowFirstColumn="0" w:firstRowLastColumn="0" w:lastRowFirstColumn="0" w:lastRowLastColumn="0"/>
+            </w:pPr>
+            <w:r>
+              <w:t>Application will need to run on iOS</w:t>
+            </w:r>
+          </w:p>
+        </w:tc>
+      </w:tr>
+      <w:tr>
+        <w:tc>
+          <w:tcPr>
+            <w:cnfStyle w:val="001000000000" w:firstRow="0" w:lastRow="0" w:firstColumn="1" w:lastColumn="0" w:oddVBand="0" w:evenVBand="0" w:oddHBand="0" w:evenHBand="0" w:firstRowFirstColumn="0" w:firstRowLastColumn="0" w:lastRowFirstColumn="0" w:lastRowLastColumn="0"/>
+            <w:tcW w:w="1255" w:type="dxa"/>
+          </w:tcPr>
+          <w:p>
+            <w:r>
+              <w:t>EX3.3</w:t>
+            </w:r>
+          </w:p>
+        </w:tc>
+        <w:tc>
+          <w:tcPr>
+            <w:tcW w:w="8095" w:type="dxa"/>
+          </w:tcPr>
+          <w:p>
+            <w:pPr>
+              <w:cnfStyle w:val="000000000000" w:firstRow="0" w:lastRow="0" w:firstColumn="0" w:lastColumn="0" w:oddVBand="0" w:evenVBand="0" w:oddHBand="0" w:evenHBand="0" w:firstRowFirstColumn="0" w:firstRowLastColumn="0" w:lastRowFirstColumn="0" w:lastRowLastColumn="0"/>
+            </w:pPr>
+            <w:r>
+              <w:t>Application will need to run on Android</w:t>
+            </w:r>
+          </w:p>
+        </w:tc>
+      </w:tr>
+    </w:tbl>
+    <w:p/>
+    <w:p/>
     <w:p>
       <w:pPr>
         <w:pStyle w:val="Heading2"/>
       </w:pPr>
-      <w:bookmarkStart w:id="19" w:name="_Toc35615777"/>
+      <w:bookmarkStart w:id="19" w:name="_Toc35629240"/>
       <w:r>
         <w:lastRenderedPageBreak/>
         <w:t>Non-Functional Requirements</w:t>
@@ -4706,6 +4705,89 @@
           <w:szCs w:val="26"/>
         </w:rPr>
       </w:pPr>
+      <w:r>
+        <w:rPr>
+          <w:rFonts w:asciiTheme="majorHAnsi" w:eastAsiaTheme="majorEastAsia" w:hAnsiTheme="majorHAnsi" w:cstheme="majorBidi"/>
+          <w:color w:val="2F5496" w:themeColor="accent1" w:themeShade="BF"/>
+          <w:sz w:val="26"/>
+          <w:szCs w:val="26"/>
+        </w:rPr>
+        <w:br w:type="page"/>
+      </w:r>
+    </w:p>
+    <w:p>
+      <w:pPr>
+        <w:pStyle w:val="Heading1"/>
+      </w:pPr>
+      <w:r>
+        <w:lastRenderedPageBreak/>
+        <w:t>References</w:t>
+      </w:r>
+    </w:p>
+    <w:p>
+      <w:pPr>
+        <w:pStyle w:val="Heading2"/>
+      </w:pPr>
+      <w:r>
+        <w:t>Sign in With Apple</w:t>
+      </w:r>
+    </w:p>
+    <w:p>
+      <w:hyperlink r:id="rId11" w:history="1">
+        <w:r>
+          <w:rPr>
+            <w:rStyle w:val="Hyperlink"/>
+          </w:rPr>
+          <w:t>https://developer.apple.com/sign-in-with-apple/get-started/</w:t>
+        </w:r>
+      </w:hyperlink>
+      <w:r>
+        <w:t xml:space="preserve"> </w:t>
+      </w:r>
+    </w:p>
+    <w:p>
+      <w:pPr>
+        <w:pStyle w:val="Heading2"/>
+      </w:pPr>
+      <w:r>
+        <w:t>Google OAuth</w:t>
+      </w:r>
+    </w:p>
+    <w:p>
+      <w:hyperlink r:id="rId12" w:history="1">
+        <w:r>
+          <w:rPr>
+            <w:rStyle w:val="Hyperlink"/>
+          </w:rPr>
+          <w:t>https://developers.google.com/identity/protocols/oauth2</w:t>
+        </w:r>
+      </w:hyperlink>
+      <w:r>
+        <w:t xml:space="preserve"> </w:t>
+      </w:r>
+    </w:p>
+    <w:p>
+      <w:pPr>
+        <w:pStyle w:val="Heading2"/>
+      </w:pPr>
+      <w:r>
+        <w:t>Google Fit API</w:t>
+      </w:r>
+    </w:p>
+    <w:p>
+      <w:hyperlink r:id="rId13" w:history="1">
+        <w:r>
+          <w:rPr>
+            <w:rStyle w:val="Hyperlink"/>
+          </w:rPr>
+          <w:t>https://developers.google.com/fit/overview</w:t>
+        </w:r>
+      </w:hyperlink>
+      <w:r>
+        <w:t xml:space="preserve"> </w:t>
+      </w:r>
+      <w:bookmarkStart w:id="20" w:name="_GoBack"/>
+      <w:bookmarkEnd w:id="20"/>
     </w:p>
     <w:sectPr>
       <w:pgSz w:w="12240" w:h="15840"/>
@@ -6486,7 +6568,7 @@
 </file>
 
 <file path=customXml/itemProps2.xml><?xml version="1.0" encoding="utf-8"?>
-<ds:datastoreItem xmlns:ds="http://schemas.openxmlformats.org/officeDocument/2006/customXml" ds:itemID="{F15F2A3F-2D45-4977-8DBA-4AF6D94D685F}">
+<ds:datastoreItem xmlns:ds="http://schemas.openxmlformats.org/officeDocument/2006/customXml" ds:itemID="{B56CD85D-3868-4190-812E-FAC61C2796FB}">
   <ds:schemaRefs>
     <ds:schemaRef ds:uri="http://schemas.openxmlformats.org/officeDocument/2006/bibliography"/>
   </ds:schemaRefs>

</xml_diff>

<commit_message>
Auth logs user sessions and creates unique session IDs for them as well
</commit_message>
<xml_diff>
--- a/Documentation/Stress Eating Tracker.docx
+++ b/Documentation/Stress Eating Tracker.docx
@@ -2221,7 +2221,21 @@
                 <w:rStyle w:val="Hyperlink"/>
                 <w:noProof/>
               </w:rPr>
-              <w:t>System Features and Requirements</w:t>
+              <w:t>System Featu</w:t>
+            </w:r>
+            <w:r>
+              <w:rPr>
+                <w:rStyle w:val="Hyperlink"/>
+                <w:noProof/>
+              </w:rPr>
+              <w:t>r</w:t>
+            </w:r>
+            <w:r>
+              <w:rPr>
+                <w:rStyle w:val="Hyperlink"/>
+                <w:noProof/>
+              </w:rPr>
+              <w:t>es and Requirements</w:t>
             </w:r>
             <w:r>
               <w:rPr>
@@ -2513,8 +2527,8 @@
       </w:tblPr>
       <w:tblGrid>
         <w:gridCol w:w="963"/>
-        <w:gridCol w:w="1941"/>
-        <w:gridCol w:w="6446"/>
+        <w:gridCol w:w="1939"/>
+        <w:gridCol w:w="6448"/>
       </w:tblGrid>
       <w:tr>
         <w:trPr>
@@ -2603,7 +2617,11 @@
             <w:cnfStyle w:val="001000000000" w:firstRow="0" w:lastRow="0" w:firstColumn="1" w:lastColumn="0" w:oddVBand="0" w:evenVBand="0" w:oddHBand="0" w:evenHBand="0" w:firstRowFirstColumn="0" w:firstRowLastColumn="0" w:lastRowFirstColumn="0" w:lastRowLastColumn="0"/>
             <w:tcW w:w="715" w:type="dxa"/>
           </w:tcPr>
-          <w:p/>
+          <w:p>
+            <w:r>
+              <w:t>4/1/20</w:t>
+            </w:r>
+          </w:p>
         </w:tc>
         <w:tc>
           <w:tcPr>
@@ -2613,6 +2631,9 @@
             <w:pPr>
               <w:cnfStyle w:val="000000000000" w:firstRow="0" w:lastRow="0" w:firstColumn="0" w:lastColumn="0" w:oddVBand="0" w:evenVBand="0" w:oddHBand="0" w:evenHBand="0" w:firstRowFirstColumn="0" w:firstRowLastColumn="0" w:lastRowFirstColumn="0" w:lastRowLastColumn="0"/>
             </w:pPr>
+            <w:r>
+              <w:t>Kevin Mitchell</w:t>
+            </w:r>
           </w:p>
         </w:tc>
         <w:tc>
@@ -2623,6 +2644,12 @@
             <w:pPr>
               <w:cnfStyle w:val="000000000000" w:firstRow="0" w:lastRow="0" w:firstColumn="0" w:lastColumn="0" w:oddVBand="0" w:evenVBand="0" w:oddHBand="0" w:evenHBand="0" w:firstRowFirstColumn="0" w:firstRowLastColumn="0" w:lastRowFirstColumn="0" w:lastRowLastColumn="0"/>
             </w:pPr>
+            <w:r>
+              <w:t xml:space="preserve">Re-assessment of </w:t>
+            </w:r>
+            <w:r>
+              <w:t>requirements – Lemon-Auth API finished</w:t>
+            </w:r>
           </w:p>
         </w:tc>
       </w:tr>
@@ -3576,6 +3603,8 @@
         <w:pStyle w:val="Heading1"/>
       </w:pPr>
       <w:bookmarkStart w:id="16" w:name="_Toc35629237"/>
+      <w:bookmarkStart w:id="17" w:name="_GoBack"/>
+      <w:bookmarkEnd w:id="17"/>
       <w:r>
         <w:lastRenderedPageBreak/>
         <w:t>System Features and Requirements</w:t>
@@ -3586,661 +3615,9 @@
       <w:pPr>
         <w:pStyle w:val="Heading2"/>
       </w:pPr>
-      <w:bookmarkStart w:id="17" w:name="_Toc35629238"/>
+      <w:bookmarkStart w:id="18" w:name="_Toc35629238"/>
       <w:r>
         <w:t>Functional Requirements</w:t>
-      </w:r>
-      <w:bookmarkEnd w:id="17"/>
-    </w:p>
-    <w:tbl>
-      <w:tblPr>
-        <w:tblStyle w:val="GridTable1Light-Accent1"/>
-        <w:tblW w:w="0" w:type="auto"/>
-        <w:tblLook w:val="04A0" w:firstRow="1" w:lastRow="0" w:firstColumn="1" w:lastColumn="0" w:noHBand="0" w:noVBand="1"/>
-      </w:tblPr>
-      <w:tblGrid>
-        <w:gridCol w:w="1255"/>
-        <w:gridCol w:w="8095"/>
-      </w:tblGrid>
-      <w:tr>
-        <w:trPr>
-          <w:cnfStyle w:val="100000000000" w:firstRow="1" w:lastRow="0" w:firstColumn="0" w:lastColumn="0" w:oddVBand="0" w:evenVBand="0" w:oddHBand="0" w:evenHBand="0" w:firstRowFirstColumn="0" w:firstRowLastColumn="0" w:lastRowFirstColumn="0" w:lastRowLastColumn="0"/>
-        </w:trPr>
-        <w:tc>
-          <w:tcPr>
-            <w:cnfStyle w:val="001000000000" w:firstRow="0" w:lastRow="0" w:firstColumn="1" w:lastColumn="0" w:oddVBand="0" w:evenVBand="0" w:oddHBand="0" w:evenHBand="0" w:firstRowFirstColumn="0" w:firstRowLastColumn="0" w:lastRowFirstColumn="0" w:lastRowLastColumn="0"/>
-            <w:tcW w:w="1255" w:type="dxa"/>
-          </w:tcPr>
-          <w:p>
-            <w:r>
-              <w:t>Tag</w:t>
-            </w:r>
-          </w:p>
-        </w:tc>
-        <w:tc>
-          <w:tcPr>
-            <w:tcW w:w="8095" w:type="dxa"/>
-          </w:tcPr>
-          <w:p>
-            <w:pPr>
-              <w:cnfStyle w:val="100000000000" w:firstRow="1" w:lastRow="0" w:firstColumn="0" w:lastColumn="0" w:oddVBand="0" w:evenVBand="0" w:oddHBand="0" w:evenHBand="0" w:firstRowFirstColumn="0" w:firstRowLastColumn="0" w:lastRowFirstColumn="0" w:lastRowLastColumn="0"/>
-            </w:pPr>
-            <w:r>
-              <w:t>Requirement</w:t>
-            </w:r>
-          </w:p>
-        </w:tc>
-      </w:tr>
-      <w:tr>
-        <w:tc>
-          <w:tcPr>
-            <w:cnfStyle w:val="001000000000" w:firstRow="0" w:lastRow="0" w:firstColumn="1" w:lastColumn="0" w:oddVBand="0" w:evenVBand="0" w:oddHBand="0" w:evenHBand="0" w:firstRowFirstColumn="0" w:firstRowLastColumn="0" w:lastRowFirstColumn="0" w:lastRowLastColumn="0"/>
-            <w:tcW w:w="1255" w:type="dxa"/>
-          </w:tcPr>
-          <w:p>
-            <w:r>
-              <w:t>FR1.1</w:t>
-            </w:r>
-          </w:p>
-        </w:tc>
-        <w:tc>
-          <w:tcPr>
-            <w:tcW w:w="8095" w:type="dxa"/>
-          </w:tcPr>
-          <w:p>
-            <w:pPr>
-              <w:cnfStyle w:val="000000000000" w:firstRow="0" w:lastRow="0" w:firstColumn="0" w:lastColumn="0" w:oddVBand="0" w:evenVBand="0" w:oddHBand="0" w:evenHBand="0" w:firstRowFirstColumn="0" w:firstRowLastColumn="0" w:lastRowFirstColumn="0" w:lastRowLastColumn="0"/>
-            </w:pPr>
-            <w:r>
-              <w:t>User should be able to input current weight</w:t>
-            </w:r>
-          </w:p>
-        </w:tc>
-      </w:tr>
-      <w:tr>
-        <w:tc>
-          <w:tcPr>
-            <w:cnfStyle w:val="001000000000" w:firstRow="0" w:lastRow="0" w:firstColumn="1" w:lastColumn="0" w:oddVBand="0" w:evenVBand="0" w:oddHBand="0" w:evenHBand="0" w:firstRowFirstColumn="0" w:firstRowLastColumn="0" w:lastRowFirstColumn="0" w:lastRowLastColumn="0"/>
-            <w:tcW w:w="1255" w:type="dxa"/>
-          </w:tcPr>
-          <w:p>
-            <w:r>
-              <w:t>FR1.2</w:t>
-            </w:r>
-          </w:p>
-        </w:tc>
-        <w:tc>
-          <w:tcPr>
-            <w:tcW w:w="8095" w:type="dxa"/>
-          </w:tcPr>
-          <w:p>
-            <w:pPr>
-              <w:cnfStyle w:val="000000000000" w:firstRow="0" w:lastRow="0" w:firstColumn="0" w:lastColumn="0" w:oddVBand="0" w:evenVBand="0" w:oddHBand="0" w:evenHBand="0" w:firstRowFirstColumn="0" w:firstRowLastColumn="0" w:lastRowFirstColumn="0" w:lastRowLastColumn="0"/>
-            </w:pPr>
-            <w:r>
-              <w:t>User should be able to see all weights inputted</w:t>
-            </w:r>
-          </w:p>
-        </w:tc>
-      </w:tr>
-      <w:tr>
-        <w:tc>
-          <w:tcPr>
-            <w:cnfStyle w:val="001000000000" w:firstRow="0" w:lastRow="0" w:firstColumn="1" w:lastColumn="0" w:oddVBand="0" w:evenVBand="0" w:oddHBand="0" w:evenHBand="0" w:firstRowFirstColumn="0" w:firstRowLastColumn="0" w:lastRowFirstColumn="0" w:lastRowLastColumn="0"/>
-            <w:tcW w:w="1255" w:type="dxa"/>
-          </w:tcPr>
-          <w:p>
-            <w:r>
-              <w:t>FR1.3</w:t>
-            </w:r>
-          </w:p>
-        </w:tc>
-        <w:tc>
-          <w:tcPr>
-            <w:tcW w:w="8095" w:type="dxa"/>
-          </w:tcPr>
-          <w:p>
-            <w:pPr>
-              <w:cnfStyle w:val="000000000000" w:firstRow="0" w:lastRow="0" w:firstColumn="0" w:lastColumn="0" w:oddVBand="0" w:evenVBand="0" w:oddHBand="0" w:evenHBand="0" w:firstRowFirstColumn="0" w:firstRowLastColumn="0" w:lastRowFirstColumn="0" w:lastRowLastColumn="0"/>
-            </w:pPr>
-            <w:r>
-              <w:t>User should be able to set a goal weight</w:t>
-            </w:r>
-          </w:p>
-        </w:tc>
-      </w:tr>
-      <w:tr>
-        <w:tc>
-          <w:tcPr>
-            <w:cnfStyle w:val="001000000000" w:firstRow="0" w:lastRow="0" w:firstColumn="1" w:lastColumn="0" w:oddVBand="0" w:evenVBand="0" w:oddHBand="0" w:evenHBand="0" w:firstRowFirstColumn="0" w:firstRowLastColumn="0" w:lastRowFirstColumn="0" w:lastRowLastColumn="0"/>
-            <w:tcW w:w="1255" w:type="dxa"/>
-          </w:tcPr>
-          <w:p>
-            <w:r>
-              <w:t>FR1.4</w:t>
-            </w:r>
-          </w:p>
-        </w:tc>
-        <w:tc>
-          <w:tcPr>
-            <w:tcW w:w="8095" w:type="dxa"/>
-          </w:tcPr>
-          <w:p>
-            <w:pPr>
-              <w:cnfStyle w:val="000000000000" w:firstRow="0" w:lastRow="0" w:firstColumn="0" w:lastColumn="0" w:oddVBand="0" w:evenVBand="0" w:oddHBand="0" w:evenHBand="0" w:firstRowFirstColumn="0" w:firstRowLastColumn="0" w:lastRowFirstColumn="0" w:lastRowLastColumn="0"/>
-            </w:pPr>
-            <w:r>
-              <w:t xml:space="preserve">User should be able to </w:t>
-            </w:r>
-            <w:r>
-              <w:t>track weight-loss progression</w:t>
-            </w:r>
-          </w:p>
-        </w:tc>
-      </w:tr>
-      <w:tr>
-        <w:tc>
-          <w:tcPr>
-            <w:cnfStyle w:val="001000000000" w:firstRow="0" w:lastRow="0" w:firstColumn="1" w:lastColumn="0" w:oddVBand="0" w:evenVBand="0" w:oddHBand="0" w:evenHBand="0" w:firstRowFirstColumn="0" w:firstRowLastColumn="0" w:lastRowFirstColumn="0" w:lastRowLastColumn="0"/>
-            <w:tcW w:w="1255" w:type="dxa"/>
-          </w:tcPr>
-          <w:p>
-            <w:r>
-              <w:t>FR2.1</w:t>
-            </w:r>
-          </w:p>
-        </w:tc>
-        <w:tc>
-          <w:tcPr>
-            <w:tcW w:w="8095" w:type="dxa"/>
-          </w:tcPr>
-          <w:p>
-            <w:pPr>
-              <w:cnfStyle w:val="000000000000" w:firstRow="0" w:lastRow="0" w:firstColumn="0" w:lastColumn="0" w:oddVBand="0" w:evenVBand="0" w:oddHBand="0" w:evenHBand="0" w:firstRowFirstColumn="0" w:firstRowLastColumn="0" w:lastRowFirstColumn="0" w:lastRowLastColumn="0"/>
-            </w:pPr>
-            <w:r>
-              <w:t>User should be able to set calorie goal</w:t>
-            </w:r>
-          </w:p>
-        </w:tc>
-      </w:tr>
-      <w:tr>
-        <w:tc>
-          <w:tcPr>
-            <w:cnfStyle w:val="001000000000" w:firstRow="0" w:lastRow="0" w:firstColumn="1" w:lastColumn="0" w:oddVBand="0" w:evenVBand="0" w:oddHBand="0" w:evenHBand="0" w:firstRowFirstColumn="0" w:firstRowLastColumn="0" w:lastRowFirstColumn="0" w:lastRowLastColumn="0"/>
-            <w:tcW w:w="1255" w:type="dxa"/>
-          </w:tcPr>
-          <w:p>
-            <w:r>
-              <w:t>FR2.2</w:t>
-            </w:r>
-          </w:p>
-        </w:tc>
-        <w:tc>
-          <w:tcPr>
-            <w:tcW w:w="8095" w:type="dxa"/>
-          </w:tcPr>
-          <w:p>
-            <w:pPr>
-              <w:cnfStyle w:val="000000000000" w:firstRow="0" w:lastRow="0" w:firstColumn="0" w:lastColumn="0" w:oddVBand="0" w:evenVBand="0" w:oddHBand="0" w:evenHBand="0" w:firstRowFirstColumn="0" w:firstRowLastColumn="0" w:lastRowFirstColumn="0" w:lastRowLastColumn="0"/>
-            </w:pPr>
-            <w:r>
-              <w:t>User should be able to set carbohydrate goal</w:t>
-            </w:r>
-          </w:p>
-        </w:tc>
-      </w:tr>
-      <w:tr>
-        <w:tc>
-          <w:tcPr>
-            <w:cnfStyle w:val="001000000000" w:firstRow="0" w:lastRow="0" w:firstColumn="1" w:lastColumn="0" w:oddVBand="0" w:evenVBand="0" w:oddHBand="0" w:evenHBand="0" w:firstRowFirstColumn="0" w:firstRowLastColumn="0" w:lastRowFirstColumn="0" w:lastRowLastColumn="0"/>
-            <w:tcW w:w="1255" w:type="dxa"/>
-          </w:tcPr>
-          <w:p>
-            <w:r>
-              <w:t>FR2.3</w:t>
-            </w:r>
-          </w:p>
-        </w:tc>
-        <w:tc>
-          <w:tcPr>
-            <w:tcW w:w="8095" w:type="dxa"/>
-          </w:tcPr>
-          <w:p>
-            <w:pPr>
-              <w:cnfStyle w:val="000000000000" w:firstRow="0" w:lastRow="0" w:firstColumn="0" w:lastColumn="0" w:oddVBand="0" w:evenVBand="0" w:oddHBand="0" w:evenHBand="0" w:firstRowFirstColumn="0" w:firstRowLastColumn="0" w:lastRowFirstColumn="0" w:lastRowLastColumn="0"/>
-            </w:pPr>
-            <w:r>
-              <w:t>User should be able to set protein goal</w:t>
-            </w:r>
-          </w:p>
-        </w:tc>
-      </w:tr>
-      <w:tr>
-        <w:tc>
-          <w:tcPr>
-            <w:cnfStyle w:val="001000000000" w:firstRow="0" w:lastRow="0" w:firstColumn="1" w:lastColumn="0" w:oddVBand="0" w:evenVBand="0" w:oddHBand="0" w:evenHBand="0" w:firstRowFirstColumn="0" w:firstRowLastColumn="0" w:lastRowFirstColumn="0" w:lastRowLastColumn="0"/>
-            <w:tcW w:w="1255" w:type="dxa"/>
-          </w:tcPr>
-          <w:p>
-            <w:r>
-              <w:t>FR2.4</w:t>
-            </w:r>
-          </w:p>
-        </w:tc>
-        <w:tc>
-          <w:tcPr>
-            <w:tcW w:w="8095" w:type="dxa"/>
-          </w:tcPr>
-          <w:p>
-            <w:pPr>
-              <w:cnfStyle w:val="000000000000" w:firstRow="0" w:lastRow="0" w:firstColumn="0" w:lastColumn="0" w:oddVBand="0" w:evenVBand="0" w:oddHBand="0" w:evenHBand="0" w:firstRowFirstColumn="0" w:firstRowLastColumn="0" w:lastRowFirstColumn="0" w:lastRowLastColumn="0"/>
-            </w:pPr>
-            <w:r>
-              <w:t>User should be able to set fat goal</w:t>
-            </w:r>
-          </w:p>
-        </w:tc>
-      </w:tr>
-      <w:tr>
-        <w:tc>
-          <w:tcPr>
-            <w:cnfStyle w:val="001000000000" w:firstRow="0" w:lastRow="0" w:firstColumn="1" w:lastColumn="0" w:oddVBand="0" w:evenVBand="0" w:oddHBand="0" w:evenHBand="0" w:firstRowFirstColumn="0" w:firstRowLastColumn="0" w:lastRowFirstColumn="0" w:lastRowLastColumn="0"/>
-            <w:tcW w:w="1255" w:type="dxa"/>
-          </w:tcPr>
-          <w:p>
-            <w:r>
-              <w:t>FR2.5</w:t>
-            </w:r>
-          </w:p>
-        </w:tc>
-        <w:tc>
-          <w:tcPr>
-            <w:tcW w:w="8095" w:type="dxa"/>
-          </w:tcPr>
-          <w:p>
-            <w:pPr>
-              <w:cnfStyle w:val="000000000000" w:firstRow="0" w:lastRow="0" w:firstColumn="0" w:lastColumn="0" w:oddVBand="0" w:evenVBand="0" w:oddHBand="0" w:evenHBand="0" w:firstRowFirstColumn="0" w:firstRowLastColumn="0" w:lastRowFirstColumn="0" w:lastRowLastColumn="0"/>
-            </w:pPr>
-            <w:r>
-              <w:t>User should be able to add food from pre-existing database</w:t>
-            </w:r>
-          </w:p>
-        </w:tc>
-      </w:tr>
-      <w:tr>
-        <w:tc>
-          <w:tcPr>
-            <w:cnfStyle w:val="001000000000" w:firstRow="0" w:lastRow="0" w:firstColumn="1" w:lastColumn="0" w:oddVBand="0" w:evenVBand="0" w:oddHBand="0" w:evenHBand="0" w:firstRowFirstColumn="0" w:firstRowLastColumn="0" w:lastRowFirstColumn="0" w:lastRowLastColumn="0"/>
-            <w:tcW w:w="1255" w:type="dxa"/>
-          </w:tcPr>
-          <w:p>
-            <w:r>
-              <w:t>FR2.6</w:t>
-            </w:r>
-          </w:p>
-        </w:tc>
-        <w:tc>
-          <w:tcPr>
-            <w:tcW w:w="8095" w:type="dxa"/>
-          </w:tcPr>
-          <w:p>
-            <w:pPr>
-              <w:cnfStyle w:val="000000000000" w:firstRow="0" w:lastRow="0" w:firstColumn="0" w:lastColumn="0" w:oddVBand="0" w:evenVBand="0" w:oddHBand="0" w:evenHBand="0" w:firstRowFirstColumn="0" w:firstRowLastColumn="0" w:lastRowFirstColumn="0" w:lastRowLastColumn="0"/>
-            </w:pPr>
-            <w:r>
-              <w:t>User should be able to remove food from diary</w:t>
-            </w:r>
-          </w:p>
-        </w:tc>
-      </w:tr>
-      <w:tr>
-        <w:tc>
-          <w:tcPr>
-            <w:cnfStyle w:val="001000000000" w:firstRow="0" w:lastRow="0" w:firstColumn="1" w:lastColumn="0" w:oddVBand="0" w:evenVBand="0" w:oddHBand="0" w:evenHBand="0" w:firstRowFirstColumn="0" w:firstRowLastColumn="0" w:lastRowFirstColumn="0" w:lastRowLastColumn="0"/>
-            <w:tcW w:w="1255" w:type="dxa"/>
-          </w:tcPr>
-          <w:p>
-            <w:r>
-              <w:t>FR2.7</w:t>
-            </w:r>
-          </w:p>
-        </w:tc>
-        <w:tc>
-          <w:tcPr>
-            <w:tcW w:w="8095" w:type="dxa"/>
-          </w:tcPr>
-          <w:p>
-            <w:pPr>
-              <w:cnfStyle w:val="000000000000" w:firstRow="0" w:lastRow="0" w:firstColumn="0" w:lastColumn="0" w:oddVBand="0" w:evenVBand="0" w:oddHBand="0" w:evenHBand="0" w:firstRowFirstColumn="0" w:firstRowLastColumn="0" w:lastRowFirstColumn="0" w:lastRowLastColumn="0"/>
-            </w:pPr>
-            <w:r>
-              <w:t>User should be able to review diary</w:t>
-            </w:r>
-          </w:p>
-        </w:tc>
-      </w:tr>
-      <w:tr>
-        <w:tc>
-          <w:tcPr>
-            <w:cnfStyle w:val="001000000000" w:firstRow="0" w:lastRow="0" w:firstColumn="1" w:lastColumn="0" w:oddVBand="0" w:evenVBand="0" w:oddHBand="0" w:evenHBand="0" w:firstRowFirstColumn="0" w:firstRowLastColumn="0" w:lastRowFirstColumn="0" w:lastRowLastColumn="0"/>
-            <w:tcW w:w="1255" w:type="dxa"/>
-          </w:tcPr>
-          <w:p>
-            <w:r>
-              <w:t>FR2.8</w:t>
-            </w:r>
-          </w:p>
-        </w:tc>
-        <w:tc>
-          <w:tcPr>
-            <w:tcW w:w="8095" w:type="dxa"/>
-          </w:tcPr>
-          <w:p>
-            <w:pPr>
-              <w:cnfStyle w:val="000000000000" w:firstRow="0" w:lastRow="0" w:firstColumn="0" w:lastColumn="0" w:oddVBand="0" w:evenVBand="0" w:oddHBand="0" w:evenHBand="0" w:firstRowFirstColumn="0" w:firstRowLastColumn="0" w:lastRowFirstColumn="0" w:lastRowLastColumn="0"/>
-            </w:pPr>
-            <w:r>
-              <w:t>User should be able to see when they do not meet their goals</w:t>
-            </w:r>
-          </w:p>
-        </w:tc>
-      </w:tr>
-      <w:tr>
-        <w:tc>
-          <w:tcPr>
-            <w:cnfStyle w:val="001000000000" w:firstRow="0" w:lastRow="0" w:firstColumn="1" w:lastColumn="0" w:oddVBand="0" w:evenVBand="0" w:oddHBand="0" w:evenHBand="0" w:firstRowFirstColumn="0" w:firstRowLastColumn="0" w:lastRowFirstColumn="0" w:lastRowLastColumn="0"/>
-            <w:tcW w:w="1255" w:type="dxa"/>
-          </w:tcPr>
-          <w:p>
-            <w:r>
-              <w:t>FR3.1</w:t>
-            </w:r>
-          </w:p>
-        </w:tc>
-        <w:tc>
-          <w:tcPr>
-            <w:tcW w:w="8095" w:type="dxa"/>
-          </w:tcPr>
-          <w:p>
-            <w:pPr>
-              <w:cnfStyle w:val="000000000000" w:firstRow="0" w:lastRow="0" w:firstColumn="0" w:lastColumn="0" w:oddVBand="0" w:evenVBand="0" w:oddHBand="0" w:evenHBand="0" w:firstRowFirstColumn="0" w:firstRowLastColumn="0" w:lastRowFirstColumn="0" w:lastRowLastColumn="0"/>
-            </w:pPr>
-            <w:r>
-              <w:t>User should be able to input a single external stimulus</w:t>
-            </w:r>
-          </w:p>
-        </w:tc>
-      </w:tr>
-      <w:tr>
-        <w:tc>
-          <w:tcPr>
-            <w:cnfStyle w:val="001000000000" w:firstRow="0" w:lastRow="0" w:firstColumn="1" w:lastColumn="0" w:oddVBand="0" w:evenVBand="0" w:oddHBand="0" w:evenHBand="0" w:firstRowFirstColumn="0" w:firstRowLastColumn="0" w:lastRowFirstColumn="0" w:lastRowLastColumn="0"/>
-            <w:tcW w:w="1255" w:type="dxa"/>
-          </w:tcPr>
-          <w:p>
-            <w:r>
-              <w:t>FR3.2</w:t>
-            </w:r>
-          </w:p>
-        </w:tc>
-        <w:tc>
-          <w:tcPr>
-            <w:tcW w:w="8095" w:type="dxa"/>
-          </w:tcPr>
-          <w:p>
-            <w:pPr>
-              <w:cnfStyle w:val="000000000000" w:firstRow="0" w:lastRow="0" w:firstColumn="0" w:lastColumn="0" w:oddVBand="0" w:evenVBand="0" w:oddHBand="0" w:evenHBand="0" w:firstRowFirstColumn="0" w:firstRowLastColumn="0" w:lastRowFirstColumn="0" w:lastRowLastColumn="0"/>
-            </w:pPr>
-            <w:r>
-              <w:t>User should be able to input multiple external stimulus in bulk</w:t>
-            </w:r>
-          </w:p>
-        </w:tc>
-      </w:tr>
-      <w:tr>
-        <w:tc>
-          <w:tcPr>
-            <w:cnfStyle w:val="001000000000" w:firstRow="0" w:lastRow="0" w:firstColumn="1" w:lastColumn="0" w:oddVBand="0" w:evenVBand="0" w:oddHBand="0" w:evenHBand="0" w:firstRowFirstColumn="0" w:firstRowLastColumn="0" w:lastRowFirstColumn="0" w:lastRowLastColumn="0"/>
-            <w:tcW w:w="1255" w:type="dxa"/>
-          </w:tcPr>
-          <w:p>
-            <w:r>
-              <w:t>FR3.3</w:t>
-            </w:r>
-          </w:p>
-        </w:tc>
-        <w:tc>
-          <w:tcPr>
-            <w:tcW w:w="8095" w:type="dxa"/>
-          </w:tcPr>
-          <w:p>
-            <w:pPr>
-              <w:cnfStyle w:val="000000000000" w:firstRow="0" w:lastRow="0" w:firstColumn="0" w:lastColumn="0" w:oddVBand="0" w:evenVBand="0" w:oddHBand="0" w:evenHBand="0" w:firstRowFirstColumn="0" w:firstRowLastColumn="0" w:lastRowFirstColumn="0" w:lastRowLastColumn="0"/>
-            </w:pPr>
-            <w:r>
-              <w:t>Application should recommend common external stimulus when user attempts to add</w:t>
-            </w:r>
-          </w:p>
-        </w:tc>
-      </w:tr>
-      <w:tr>
-        <w:tc>
-          <w:tcPr>
-            <w:cnfStyle w:val="001000000000" w:firstRow="0" w:lastRow="0" w:firstColumn="1" w:lastColumn="0" w:oddVBand="0" w:evenVBand="0" w:oddHBand="0" w:evenHBand="0" w:firstRowFirstColumn="0" w:firstRowLastColumn="0" w:lastRowFirstColumn="0" w:lastRowLastColumn="0"/>
-            <w:tcW w:w="1255" w:type="dxa"/>
-          </w:tcPr>
-          <w:p>
-            <w:r>
-              <w:t>FR3.4</w:t>
-            </w:r>
-          </w:p>
-        </w:tc>
-        <w:tc>
-          <w:tcPr>
-            <w:tcW w:w="8095" w:type="dxa"/>
-          </w:tcPr>
-          <w:p>
-            <w:pPr>
-              <w:cnfStyle w:val="000000000000" w:firstRow="0" w:lastRow="0" w:firstColumn="0" w:lastColumn="0" w:oddVBand="0" w:evenVBand="0" w:oddHBand="0" w:evenHBand="0" w:firstRowFirstColumn="0" w:firstRowLastColumn="0" w:lastRowFirstColumn="0" w:lastRowLastColumn="0"/>
-            </w:pPr>
-            <w:r>
-              <w:t>Application should recommend common external stimulus from the user’s past entries</w:t>
-            </w:r>
-          </w:p>
-        </w:tc>
-      </w:tr>
-      <w:tr>
-        <w:tc>
-          <w:tcPr>
-            <w:cnfStyle w:val="001000000000" w:firstRow="0" w:lastRow="0" w:firstColumn="1" w:lastColumn="0" w:oddVBand="0" w:evenVBand="0" w:oddHBand="0" w:evenHBand="0" w:firstRowFirstColumn="0" w:firstRowLastColumn="0" w:lastRowFirstColumn="0" w:lastRowLastColumn="0"/>
-            <w:tcW w:w="1255" w:type="dxa"/>
-          </w:tcPr>
-          <w:p>
-            <w:r>
-              <w:t>FR3.5</w:t>
-            </w:r>
-          </w:p>
-        </w:tc>
-        <w:tc>
-          <w:tcPr>
-            <w:tcW w:w="8095" w:type="dxa"/>
-          </w:tcPr>
-          <w:p>
-            <w:pPr>
-              <w:cnfStyle w:val="000000000000" w:firstRow="0" w:lastRow="0" w:firstColumn="0" w:lastColumn="0" w:oddVBand="0" w:evenVBand="0" w:oddHBand="0" w:evenHBand="0" w:firstRowFirstColumn="0" w:firstRowLastColumn="0" w:lastRowFirstColumn="0" w:lastRowLastColumn="0"/>
-            </w:pPr>
-            <w:r>
-              <w:t>User should be able to input a single internal stimulus</w:t>
-            </w:r>
-          </w:p>
-        </w:tc>
-      </w:tr>
-      <w:tr>
-        <w:tc>
-          <w:tcPr>
-            <w:cnfStyle w:val="001000000000" w:firstRow="0" w:lastRow="0" w:firstColumn="1" w:lastColumn="0" w:oddVBand="0" w:evenVBand="0" w:oddHBand="0" w:evenHBand="0" w:firstRowFirstColumn="0" w:firstRowLastColumn="0" w:lastRowFirstColumn="0" w:lastRowLastColumn="0"/>
-            <w:tcW w:w="1255" w:type="dxa"/>
-          </w:tcPr>
-          <w:p>
-            <w:r>
-              <w:t>FR3.6</w:t>
-            </w:r>
-          </w:p>
-        </w:tc>
-        <w:tc>
-          <w:tcPr>
-            <w:tcW w:w="8095" w:type="dxa"/>
-          </w:tcPr>
-          <w:p>
-            <w:pPr>
-              <w:cnfStyle w:val="000000000000" w:firstRow="0" w:lastRow="0" w:firstColumn="0" w:lastColumn="0" w:oddVBand="0" w:evenVBand="0" w:oddHBand="0" w:evenHBand="0" w:firstRowFirstColumn="0" w:firstRowLastColumn="0" w:lastRowFirstColumn="0" w:lastRowLastColumn="0"/>
-            </w:pPr>
-            <w:r>
-              <w:t>User should be able to input multiple internal stimulus in bulk</w:t>
-            </w:r>
-          </w:p>
-        </w:tc>
-      </w:tr>
-      <w:tr>
-        <w:tc>
-          <w:tcPr>
-            <w:cnfStyle w:val="001000000000" w:firstRow="0" w:lastRow="0" w:firstColumn="1" w:lastColumn="0" w:oddVBand="0" w:evenVBand="0" w:oddHBand="0" w:evenHBand="0" w:firstRowFirstColumn="0" w:firstRowLastColumn="0" w:lastRowFirstColumn="0" w:lastRowLastColumn="0"/>
-            <w:tcW w:w="1255" w:type="dxa"/>
-          </w:tcPr>
-          <w:p>
-            <w:r>
-              <w:t>FR3.7</w:t>
-            </w:r>
-          </w:p>
-        </w:tc>
-        <w:tc>
-          <w:tcPr>
-            <w:tcW w:w="8095" w:type="dxa"/>
-          </w:tcPr>
-          <w:p>
-            <w:pPr>
-              <w:cnfStyle w:val="000000000000" w:firstRow="0" w:lastRow="0" w:firstColumn="0" w:lastColumn="0" w:oddVBand="0" w:evenVBand="0" w:oddHBand="0" w:evenHBand="0" w:firstRowFirstColumn="0" w:firstRowLastColumn="0" w:lastRowFirstColumn="0" w:lastRowLastColumn="0"/>
-            </w:pPr>
-            <w:r>
-              <w:t>Application should recommend common internal stimulus when user attempts to add</w:t>
-            </w:r>
-          </w:p>
-        </w:tc>
-      </w:tr>
-      <w:tr>
-        <w:tc>
-          <w:tcPr>
-            <w:cnfStyle w:val="001000000000" w:firstRow="0" w:lastRow="0" w:firstColumn="1" w:lastColumn="0" w:oddVBand="0" w:evenVBand="0" w:oddHBand="0" w:evenHBand="0" w:firstRowFirstColumn="0" w:firstRowLastColumn="0" w:lastRowFirstColumn="0" w:lastRowLastColumn="0"/>
-            <w:tcW w:w="1255" w:type="dxa"/>
-          </w:tcPr>
-          <w:p>
-            <w:r>
-              <w:t>FR3.8</w:t>
-            </w:r>
-          </w:p>
-        </w:tc>
-        <w:tc>
-          <w:tcPr>
-            <w:tcW w:w="8095" w:type="dxa"/>
-          </w:tcPr>
-          <w:p>
-            <w:pPr>
-              <w:cnfStyle w:val="000000000000" w:firstRow="0" w:lastRow="0" w:firstColumn="0" w:lastColumn="0" w:oddVBand="0" w:evenVBand="0" w:oddHBand="0" w:evenHBand="0" w:firstRowFirstColumn="0" w:firstRowLastColumn="0" w:lastRowFirstColumn="0" w:lastRowLastColumn="0"/>
-            </w:pPr>
-            <w:r>
-              <w:t>Application should recommend common internal stimulus from the user’s past entries</w:t>
-            </w:r>
-          </w:p>
-        </w:tc>
-      </w:tr>
-      <w:tr>
-        <w:tc>
-          <w:tcPr>
-            <w:cnfStyle w:val="001000000000" w:firstRow="0" w:lastRow="0" w:firstColumn="1" w:lastColumn="0" w:oddVBand="0" w:evenVBand="0" w:oddHBand="0" w:evenHBand="0" w:firstRowFirstColumn="0" w:firstRowLastColumn="0" w:lastRowFirstColumn="0" w:lastRowLastColumn="0"/>
-            <w:tcW w:w="1255" w:type="dxa"/>
-          </w:tcPr>
-          <w:p>
-            <w:r>
-              <w:t>FR3.9</w:t>
-            </w:r>
-          </w:p>
-        </w:tc>
-        <w:tc>
-          <w:tcPr>
-            <w:tcW w:w="8095" w:type="dxa"/>
-          </w:tcPr>
-          <w:p>
-            <w:pPr>
-              <w:cnfStyle w:val="000000000000" w:firstRow="0" w:lastRow="0" w:firstColumn="0" w:lastColumn="0" w:oddVBand="0" w:evenVBand="0" w:oddHBand="0" w:evenHBand="0" w:firstRowFirstColumn="0" w:firstRowLastColumn="0" w:lastRowFirstColumn="0" w:lastRowLastColumn="0"/>
-            </w:pPr>
-            <w:r>
-              <w:t>Application should display frequency of stimulus encountered</w:t>
-            </w:r>
-          </w:p>
-        </w:tc>
-      </w:tr>
-      <w:tr>
-        <w:tc>
-          <w:tcPr>
-            <w:cnfStyle w:val="001000000000" w:firstRow="0" w:lastRow="0" w:firstColumn="1" w:lastColumn="0" w:oddVBand="0" w:evenVBand="0" w:oddHBand="0" w:evenHBand="0" w:firstRowFirstColumn="0" w:firstRowLastColumn="0" w:lastRowFirstColumn="0" w:lastRowLastColumn="0"/>
-            <w:tcW w:w="1255" w:type="dxa"/>
-          </w:tcPr>
-          <w:p>
-            <w:r>
-              <w:t>FR4.1</w:t>
-            </w:r>
-          </w:p>
-        </w:tc>
-        <w:tc>
-          <w:tcPr>
-            <w:tcW w:w="8095" w:type="dxa"/>
-          </w:tcPr>
-          <w:p>
-            <w:pPr>
-              <w:cnfStyle w:val="000000000000" w:firstRow="0" w:lastRow="0" w:firstColumn="0" w:lastColumn="0" w:oddVBand="0" w:evenVBand="0" w:oddHBand="0" w:evenHBand="0" w:firstRowFirstColumn="0" w:firstRowLastColumn="0" w:lastRowFirstColumn="0" w:lastRowLastColumn="0"/>
-            </w:pPr>
-            <w:r>
-              <w:t>Application should display to the user correlations between eating more than the user’s caloric goals and common stimulus when this happens</w:t>
-            </w:r>
-          </w:p>
-        </w:tc>
-      </w:tr>
-      <w:tr>
-        <w:tc>
-          <w:tcPr>
-            <w:cnfStyle w:val="001000000000" w:firstRow="0" w:lastRow="0" w:firstColumn="1" w:lastColumn="0" w:oddVBand="0" w:evenVBand="0" w:oddHBand="0" w:evenHBand="0" w:firstRowFirstColumn="0" w:firstRowLastColumn="0" w:lastRowFirstColumn="0" w:lastRowLastColumn="0"/>
-            <w:tcW w:w="1255" w:type="dxa"/>
-          </w:tcPr>
-          <w:p>
-            <w:r>
-              <w:t>FR4.2</w:t>
-            </w:r>
-          </w:p>
-        </w:tc>
-        <w:tc>
-          <w:tcPr>
-            <w:tcW w:w="8095" w:type="dxa"/>
-          </w:tcPr>
-          <w:p>
-            <w:pPr>
-              <w:cnfStyle w:val="000000000000" w:firstRow="0" w:lastRow="0" w:firstColumn="0" w:lastColumn="0" w:oddVBand="0" w:evenVBand="0" w:oddHBand="0" w:evenHBand="0" w:firstRowFirstColumn="0" w:firstRowLastColumn="0" w:lastRowFirstColumn="0" w:lastRowLastColumn="0"/>
-            </w:pPr>
-            <w:r>
-              <w:t>Application should display to the user correlations between eating certain foods and common stimulus when this happens</w:t>
-            </w:r>
-          </w:p>
-        </w:tc>
-      </w:tr>
-    </w:tbl>
-    <w:p/>
-    <w:p>
-      <w:pPr>
-        <w:pStyle w:val="Heading2"/>
-      </w:pPr>
-      <w:bookmarkStart w:id="18" w:name="_Toc35629239"/>
-      <w:r>
-        <w:t>External Interface Requirements</w:t>
       </w:r>
       <w:bookmarkEnd w:id="18"/>
     </w:p>
@@ -4291,6 +3668,658 @@
           </w:tcPr>
           <w:p>
             <w:r>
+              <w:t>FR1.1</w:t>
+            </w:r>
+          </w:p>
+        </w:tc>
+        <w:tc>
+          <w:tcPr>
+            <w:tcW w:w="8095" w:type="dxa"/>
+          </w:tcPr>
+          <w:p>
+            <w:pPr>
+              <w:cnfStyle w:val="000000000000" w:firstRow="0" w:lastRow="0" w:firstColumn="0" w:lastColumn="0" w:oddVBand="0" w:evenVBand="0" w:oddHBand="0" w:evenHBand="0" w:firstRowFirstColumn="0" w:firstRowLastColumn="0" w:lastRowFirstColumn="0" w:lastRowLastColumn="0"/>
+            </w:pPr>
+            <w:r>
+              <w:t>User should be able to input current weight</w:t>
+            </w:r>
+          </w:p>
+        </w:tc>
+      </w:tr>
+      <w:tr>
+        <w:tc>
+          <w:tcPr>
+            <w:cnfStyle w:val="001000000000" w:firstRow="0" w:lastRow="0" w:firstColumn="1" w:lastColumn="0" w:oddVBand="0" w:evenVBand="0" w:oddHBand="0" w:evenHBand="0" w:firstRowFirstColumn="0" w:firstRowLastColumn="0" w:lastRowFirstColumn="0" w:lastRowLastColumn="0"/>
+            <w:tcW w:w="1255" w:type="dxa"/>
+          </w:tcPr>
+          <w:p>
+            <w:r>
+              <w:t>FR1.2</w:t>
+            </w:r>
+          </w:p>
+        </w:tc>
+        <w:tc>
+          <w:tcPr>
+            <w:tcW w:w="8095" w:type="dxa"/>
+          </w:tcPr>
+          <w:p>
+            <w:pPr>
+              <w:cnfStyle w:val="000000000000" w:firstRow="0" w:lastRow="0" w:firstColumn="0" w:lastColumn="0" w:oddVBand="0" w:evenVBand="0" w:oddHBand="0" w:evenHBand="0" w:firstRowFirstColumn="0" w:firstRowLastColumn="0" w:lastRowFirstColumn="0" w:lastRowLastColumn="0"/>
+            </w:pPr>
+            <w:r>
+              <w:t>User should be able to see all weights inputted</w:t>
+            </w:r>
+          </w:p>
+        </w:tc>
+      </w:tr>
+      <w:tr>
+        <w:tc>
+          <w:tcPr>
+            <w:cnfStyle w:val="001000000000" w:firstRow="0" w:lastRow="0" w:firstColumn="1" w:lastColumn="0" w:oddVBand="0" w:evenVBand="0" w:oddHBand="0" w:evenHBand="0" w:firstRowFirstColumn="0" w:firstRowLastColumn="0" w:lastRowFirstColumn="0" w:lastRowLastColumn="0"/>
+            <w:tcW w:w="1255" w:type="dxa"/>
+          </w:tcPr>
+          <w:p>
+            <w:r>
+              <w:t>FR1.3</w:t>
+            </w:r>
+          </w:p>
+        </w:tc>
+        <w:tc>
+          <w:tcPr>
+            <w:tcW w:w="8095" w:type="dxa"/>
+          </w:tcPr>
+          <w:p>
+            <w:pPr>
+              <w:cnfStyle w:val="000000000000" w:firstRow="0" w:lastRow="0" w:firstColumn="0" w:lastColumn="0" w:oddVBand="0" w:evenVBand="0" w:oddHBand="0" w:evenHBand="0" w:firstRowFirstColumn="0" w:firstRowLastColumn="0" w:lastRowFirstColumn="0" w:lastRowLastColumn="0"/>
+            </w:pPr>
+            <w:r>
+              <w:t>User should be able to set a goal weight</w:t>
+            </w:r>
+          </w:p>
+        </w:tc>
+      </w:tr>
+      <w:tr>
+        <w:tc>
+          <w:tcPr>
+            <w:cnfStyle w:val="001000000000" w:firstRow="0" w:lastRow="0" w:firstColumn="1" w:lastColumn="0" w:oddVBand="0" w:evenVBand="0" w:oddHBand="0" w:evenHBand="0" w:firstRowFirstColumn="0" w:firstRowLastColumn="0" w:lastRowFirstColumn="0" w:lastRowLastColumn="0"/>
+            <w:tcW w:w="1255" w:type="dxa"/>
+          </w:tcPr>
+          <w:p>
+            <w:r>
+              <w:t>FR1.4</w:t>
+            </w:r>
+          </w:p>
+        </w:tc>
+        <w:tc>
+          <w:tcPr>
+            <w:tcW w:w="8095" w:type="dxa"/>
+          </w:tcPr>
+          <w:p>
+            <w:pPr>
+              <w:cnfStyle w:val="000000000000" w:firstRow="0" w:lastRow="0" w:firstColumn="0" w:lastColumn="0" w:oddVBand="0" w:evenVBand="0" w:oddHBand="0" w:evenHBand="0" w:firstRowFirstColumn="0" w:firstRowLastColumn="0" w:lastRowFirstColumn="0" w:lastRowLastColumn="0"/>
+            </w:pPr>
+            <w:r>
+              <w:t xml:space="preserve">User should be able to </w:t>
+            </w:r>
+            <w:r>
+              <w:t>track weight-loss progression</w:t>
+            </w:r>
+          </w:p>
+        </w:tc>
+      </w:tr>
+      <w:tr>
+        <w:tc>
+          <w:tcPr>
+            <w:cnfStyle w:val="001000000000" w:firstRow="0" w:lastRow="0" w:firstColumn="1" w:lastColumn="0" w:oddVBand="0" w:evenVBand="0" w:oddHBand="0" w:evenHBand="0" w:firstRowFirstColumn="0" w:firstRowLastColumn="0" w:lastRowFirstColumn="0" w:lastRowLastColumn="0"/>
+            <w:tcW w:w="1255" w:type="dxa"/>
+          </w:tcPr>
+          <w:p>
+            <w:r>
+              <w:t>FR2.1</w:t>
+            </w:r>
+          </w:p>
+        </w:tc>
+        <w:tc>
+          <w:tcPr>
+            <w:tcW w:w="8095" w:type="dxa"/>
+          </w:tcPr>
+          <w:p>
+            <w:pPr>
+              <w:cnfStyle w:val="000000000000" w:firstRow="0" w:lastRow="0" w:firstColumn="0" w:lastColumn="0" w:oddVBand="0" w:evenVBand="0" w:oddHBand="0" w:evenHBand="0" w:firstRowFirstColumn="0" w:firstRowLastColumn="0" w:lastRowFirstColumn="0" w:lastRowLastColumn="0"/>
+            </w:pPr>
+            <w:r>
+              <w:t>User should be able to set calorie goal</w:t>
+            </w:r>
+          </w:p>
+        </w:tc>
+      </w:tr>
+      <w:tr>
+        <w:tc>
+          <w:tcPr>
+            <w:cnfStyle w:val="001000000000" w:firstRow="0" w:lastRow="0" w:firstColumn="1" w:lastColumn="0" w:oddVBand="0" w:evenVBand="0" w:oddHBand="0" w:evenHBand="0" w:firstRowFirstColumn="0" w:firstRowLastColumn="0" w:lastRowFirstColumn="0" w:lastRowLastColumn="0"/>
+            <w:tcW w:w="1255" w:type="dxa"/>
+          </w:tcPr>
+          <w:p>
+            <w:r>
+              <w:t>FR2.2</w:t>
+            </w:r>
+          </w:p>
+        </w:tc>
+        <w:tc>
+          <w:tcPr>
+            <w:tcW w:w="8095" w:type="dxa"/>
+          </w:tcPr>
+          <w:p>
+            <w:pPr>
+              <w:cnfStyle w:val="000000000000" w:firstRow="0" w:lastRow="0" w:firstColumn="0" w:lastColumn="0" w:oddVBand="0" w:evenVBand="0" w:oddHBand="0" w:evenHBand="0" w:firstRowFirstColumn="0" w:firstRowLastColumn="0" w:lastRowFirstColumn="0" w:lastRowLastColumn="0"/>
+            </w:pPr>
+            <w:r>
+              <w:t>User should be able to set carbohydrate goal</w:t>
+            </w:r>
+          </w:p>
+        </w:tc>
+      </w:tr>
+      <w:tr>
+        <w:tc>
+          <w:tcPr>
+            <w:cnfStyle w:val="001000000000" w:firstRow="0" w:lastRow="0" w:firstColumn="1" w:lastColumn="0" w:oddVBand="0" w:evenVBand="0" w:oddHBand="0" w:evenHBand="0" w:firstRowFirstColumn="0" w:firstRowLastColumn="0" w:lastRowFirstColumn="0" w:lastRowLastColumn="0"/>
+            <w:tcW w:w="1255" w:type="dxa"/>
+          </w:tcPr>
+          <w:p>
+            <w:r>
+              <w:t>FR2.3</w:t>
+            </w:r>
+          </w:p>
+        </w:tc>
+        <w:tc>
+          <w:tcPr>
+            <w:tcW w:w="8095" w:type="dxa"/>
+          </w:tcPr>
+          <w:p>
+            <w:pPr>
+              <w:cnfStyle w:val="000000000000" w:firstRow="0" w:lastRow="0" w:firstColumn="0" w:lastColumn="0" w:oddVBand="0" w:evenVBand="0" w:oddHBand="0" w:evenHBand="0" w:firstRowFirstColumn="0" w:firstRowLastColumn="0" w:lastRowFirstColumn="0" w:lastRowLastColumn="0"/>
+            </w:pPr>
+            <w:r>
+              <w:t>User should be able to set protein goal</w:t>
+            </w:r>
+          </w:p>
+        </w:tc>
+      </w:tr>
+      <w:tr>
+        <w:tc>
+          <w:tcPr>
+            <w:cnfStyle w:val="001000000000" w:firstRow="0" w:lastRow="0" w:firstColumn="1" w:lastColumn="0" w:oddVBand="0" w:evenVBand="0" w:oddHBand="0" w:evenHBand="0" w:firstRowFirstColumn="0" w:firstRowLastColumn="0" w:lastRowFirstColumn="0" w:lastRowLastColumn="0"/>
+            <w:tcW w:w="1255" w:type="dxa"/>
+          </w:tcPr>
+          <w:p>
+            <w:r>
+              <w:t>FR2.4</w:t>
+            </w:r>
+          </w:p>
+        </w:tc>
+        <w:tc>
+          <w:tcPr>
+            <w:tcW w:w="8095" w:type="dxa"/>
+          </w:tcPr>
+          <w:p>
+            <w:pPr>
+              <w:cnfStyle w:val="000000000000" w:firstRow="0" w:lastRow="0" w:firstColumn="0" w:lastColumn="0" w:oddVBand="0" w:evenVBand="0" w:oddHBand="0" w:evenHBand="0" w:firstRowFirstColumn="0" w:firstRowLastColumn="0" w:lastRowFirstColumn="0" w:lastRowLastColumn="0"/>
+            </w:pPr>
+            <w:r>
+              <w:t>User should be able to set fat goal</w:t>
+            </w:r>
+          </w:p>
+        </w:tc>
+      </w:tr>
+      <w:tr>
+        <w:tc>
+          <w:tcPr>
+            <w:cnfStyle w:val="001000000000" w:firstRow="0" w:lastRow="0" w:firstColumn="1" w:lastColumn="0" w:oddVBand="0" w:evenVBand="0" w:oddHBand="0" w:evenHBand="0" w:firstRowFirstColumn="0" w:firstRowLastColumn="0" w:lastRowFirstColumn="0" w:lastRowLastColumn="0"/>
+            <w:tcW w:w="1255" w:type="dxa"/>
+          </w:tcPr>
+          <w:p>
+            <w:r>
+              <w:t>FR2.5</w:t>
+            </w:r>
+          </w:p>
+        </w:tc>
+        <w:tc>
+          <w:tcPr>
+            <w:tcW w:w="8095" w:type="dxa"/>
+          </w:tcPr>
+          <w:p>
+            <w:pPr>
+              <w:cnfStyle w:val="000000000000" w:firstRow="0" w:lastRow="0" w:firstColumn="0" w:lastColumn="0" w:oddVBand="0" w:evenVBand="0" w:oddHBand="0" w:evenHBand="0" w:firstRowFirstColumn="0" w:firstRowLastColumn="0" w:lastRowFirstColumn="0" w:lastRowLastColumn="0"/>
+            </w:pPr>
+            <w:r>
+              <w:t>User should be able to add food from pre-existing database</w:t>
+            </w:r>
+          </w:p>
+        </w:tc>
+      </w:tr>
+      <w:tr>
+        <w:tc>
+          <w:tcPr>
+            <w:cnfStyle w:val="001000000000" w:firstRow="0" w:lastRow="0" w:firstColumn="1" w:lastColumn="0" w:oddVBand="0" w:evenVBand="0" w:oddHBand="0" w:evenHBand="0" w:firstRowFirstColumn="0" w:firstRowLastColumn="0" w:lastRowFirstColumn="0" w:lastRowLastColumn="0"/>
+            <w:tcW w:w="1255" w:type="dxa"/>
+          </w:tcPr>
+          <w:p>
+            <w:r>
+              <w:t>FR2.6</w:t>
+            </w:r>
+          </w:p>
+        </w:tc>
+        <w:tc>
+          <w:tcPr>
+            <w:tcW w:w="8095" w:type="dxa"/>
+          </w:tcPr>
+          <w:p>
+            <w:pPr>
+              <w:cnfStyle w:val="000000000000" w:firstRow="0" w:lastRow="0" w:firstColumn="0" w:lastColumn="0" w:oddVBand="0" w:evenVBand="0" w:oddHBand="0" w:evenHBand="0" w:firstRowFirstColumn="0" w:firstRowLastColumn="0" w:lastRowFirstColumn="0" w:lastRowLastColumn="0"/>
+            </w:pPr>
+            <w:r>
+              <w:t>User should be able to remove food from diary</w:t>
+            </w:r>
+          </w:p>
+        </w:tc>
+      </w:tr>
+      <w:tr>
+        <w:tc>
+          <w:tcPr>
+            <w:cnfStyle w:val="001000000000" w:firstRow="0" w:lastRow="0" w:firstColumn="1" w:lastColumn="0" w:oddVBand="0" w:evenVBand="0" w:oddHBand="0" w:evenHBand="0" w:firstRowFirstColumn="0" w:firstRowLastColumn="0" w:lastRowFirstColumn="0" w:lastRowLastColumn="0"/>
+            <w:tcW w:w="1255" w:type="dxa"/>
+          </w:tcPr>
+          <w:p>
+            <w:r>
+              <w:t>FR2.7</w:t>
+            </w:r>
+          </w:p>
+        </w:tc>
+        <w:tc>
+          <w:tcPr>
+            <w:tcW w:w="8095" w:type="dxa"/>
+          </w:tcPr>
+          <w:p>
+            <w:pPr>
+              <w:cnfStyle w:val="000000000000" w:firstRow="0" w:lastRow="0" w:firstColumn="0" w:lastColumn="0" w:oddVBand="0" w:evenVBand="0" w:oddHBand="0" w:evenHBand="0" w:firstRowFirstColumn="0" w:firstRowLastColumn="0" w:lastRowFirstColumn="0" w:lastRowLastColumn="0"/>
+            </w:pPr>
+            <w:r>
+              <w:t>User should be able to review diary</w:t>
+            </w:r>
+          </w:p>
+        </w:tc>
+      </w:tr>
+      <w:tr>
+        <w:tc>
+          <w:tcPr>
+            <w:cnfStyle w:val="001000000000" w:firstRow="0" w:lastRow="0" w:firstColumn="1" w:lastColumn="0" w:oddVBand="0" w:evenVBand="0" w:oddHBand="0" w:evenHBand="0" w:firstRowFirstColumn="0" w:firstRowLastColumn="0" w:lastRowFirstColumn="0" w:lastRowLastColumn="0"/>
+            <w:tcW w:w="1255" w:type="dxa"/>
+          </w:tcPr>
+          <w:p>
+            <w:r>
+              <w:t>FR2.8</w:t>
+            </w:r>
+          </w:p>
+        </w:tc>
+        <w:tc>
+          <w:tcPr>
+            <w:tcW w:w="8095" w:type="dxa"/>
+          </w:tcPr>
+          <w:p>
+            <w:pPr>
+              <w:cnfStyle w:val="000000000000" w:firstRow="0" w:lastRow="0" w:firstColumn="0" w:lastColumn="0" w:oddVBand="0" w:evenVBand="0" w:oddHBand="0" w:evenHBand="0" w:firstRowFirstColumn="0" w:firstRowLastColumn="0" w:lastRowFirstColumn="0" w:lastRowLastColumn="0"/>
+            </w:pPr>
+            <w:r>
+              <w:t>User should be able to see when they do not meet their goals</w:t>
+            </w:r>
+          </w:p>
+        </w:tc>
+      </w:tr>
+      <w:tr>
+        <w:tc>
+          <w:tcPr>
+            <w:cnfStyle w:val="001000000000" w:firstRow="0" w:lastRow="0" w:firstColumn="1" w:lastColumn="0" w:oddVBand="0" w:evenVBand="0" w:oddHBand="0" w:evenHBand="0" w:firstRowFirstColumn="0" w:firstRowLastColumn="0" w:lastRowFirstColumn="0" w:lastRowLastColumn="0"/>
+            <w:tcW w:w="1255" w:type="dxa"/>
+          </w:tcPr>
+          <w:p>
+            <w:r>
+              <w:t>FR3.1</w:t>
+            </w:r>
+          </w:p>
+        </w:tc>
+        <w:tc>
+          <w:tcPr>
+            <w:tcW w:w="8095" w:type="dxa"/>
+          </w:tcPr>
+          <w:p>
+            <w:pPr>
+              <w:cnfStyle w:val="000000000000" w:firstRow="0" w:lastRow="0" w:firstColumn="0" w:lastColumn="0" w:oddVBand="0" w:evenVBand="0" w:oddHBand="0" w:evenHBand="0" w:firstRowFirstColumn="0" w:firstRowLastColumn="0" w:lastRowFirstColumn="0" w:lastRowLastColumn="0"/>
+            </w:pPr>
+            <w:r>
+              <w:t>User should be able to input a single external stimulus</w:t>
+            </w:r>
+          </w:p>
+        </w:tc>
+      </w:tr>
+      <w:tr>
+        <w:tc>
+          <w:tcPr>
+            <w:cnfStyle w:val="001000000000" w:firstRow="0" w:lastRow="0" w:firstColumn="1" w:lastColumn="0" w:oddVBand="0" w:evenVBand="0" w:oddHBand="0" w:evenHBand="0" w:firstRowFirstColumn="0" w:firstRowLastColumn="0" w:lastRowFirstColumn="0" w:lastRowLastColumn="0"/>
+            <w:tcW w:w="1255" w:type="dxa"/>
+          </w:tcPr>
+          <w:p>
+            <w:r>
+              <w:t>FR3.2</w:t>
+            </w:r>
+          </w:p>
+        </w:tc>
+        <w:tc>
+          <w:tcPr>
+            <w:tcW w:w="8095" w:type="dxa"/>
+          </w:tcPr>
+          <w:p>
+            <w:pPr>
+              <w:cnfStyle w:val="000000000000" w:firstRow="0" w:lastRow="0" w:firstColumn="0" w:lastColumn="0" w:oddVBand="0" w:evenVBand="0" w:oddHBand="0" w:evenHBand="0" w:firstRowFirstColumn="0" w:firstRowLastColumn="0" w:lastRowFirstColumn="0" w:lastRowLastColumn="0"/>
+            </w:pPr>
+            <w:r>
+              <w:t>User should be able to input multiple external stimulus in bulk</w:t>
+            </w:r>
+          </w:p>
+        </w:tc>
+      </w:tr>
+      <w:tr>
+        <w:tc>
+          <w:tcPr>
+            <w:cnfStyle w:val="001000000000" w:firstRow="0" w:lastRow="0" w:firstColumn="1" w:lastColumn="0" w:oddVBand="0" w:evenVBand="0" w:oddHBand="0" w:evenHBand="0" w:firstRowFirstColumn="0" w:firstRowLastColumn="0" w:lastRowFirstColumn="0" w:lastRowLastColumn="0"/>
+            <w:tcW w:w="1255" w:type="dxa"/>
+          </w:tcPr>
+          <w:p>
+            <w:r>
+              <w:t>FR3.3</w:t>
+            </w:r>
+          </w:p>
+        </w:tc>
+        <w:tc>
+          <w:tcPr>
+            <w:tcW w:w="8095" w:type="dxa"/>
+          </w:tcPr>
+          <w:p>
+            <w:pPr>
+              <w:cnfStyle w:val="000000000000" w:firstRow="0" w:lastRow="0" w:firstColumn="0" w:lastColumn="0" w:oddVBand="0" w:evenVBand="0" w:oddHBand="0" w:evenHBand="0" w:firstRowFirstColumn="0" w:firstRowLastColumn="0" w:lastRowFirstColumn="0" w:lastRowLastColumn="0"/>
+            </w:pPr>
+            <w:r>
+              <w:t>Application should recommend common external stimulus when user attempts to add</w:t>
+            </w:r>
+          </w:p>
+        </w:tc>
+      </w:tr>
+      <w:tr>
+        <w:tc>
+          <w:tcPr>
+            <w:cnfStyle w:val="001000000000" w:firstRow="0" w:lastRow="0" w:firstColumn="1" w:lastColumn="0" w:oddVBand="0" w:evenVBand="0" w:oddHBand="0" w:evenHBand="0" w:firstRowFirstColumn="0" w:firstRowLastColumn="0" w:lastRowFirstColumn="0" w:lastRowLastColumn="0"/>
+            <w:tcW w:w="1255" w:type="dxa"/>
+          </w:tcPr>
+          <w:p>
+            <w:r>
+              <w:t>FR3.4</w:t>
+            </w:r>
+          </w:p>
+        </w:tc>
+        <w:tc>
+          <w:tcPr>
+            <w:tcW w:w="8095" w:type="dxa"/>
+          </w:tcPr>
+          <w:p>
+            <w:pPr>
+              <w:cnfStyle w:val="000000000000" w:firstRow="0" w:lastRow="0" w:firstColumn="0" w:lastColumn="0" w:oddVBand="0" w:evenVBand="0" w:oddHBand="0" w:evenHBand="0" w:firstRowFirstColumn="0" w:firstRowLastColumn="0" w:lastRowFirstColumn="0" w:lastRowLastColumn="0"/>
+            </w:pPr>
+            <w:r>
+              <w:t>Application should recommend common external stimulus from the user’s past entries</w:t>
+            </w:r>
+          </w:p>
+        </w:tc>
+      </w:tr>
+      <w:tr>
+        <w:tc>
+          <w:tcPr>
+            <w:cnfStyle w:val="001000000000" w:firstRow="0" w:lastRow="0" w:firstColumn="1" w:lastColumn="0" w:oddVBand="0" w:evenVBand="0" w:oddHBand="0" w:evenHBand="0" w:firstRowFirstColumn="0" w:firstRowLastColumn="0" w:lastRowFirstColumn="0" w:lastRowLastColumn="0"/>
+            <w:tcW w:w="1255" w:type="dxa"/>
+          </w:tcPr>
+          <w:p>
+            <w:r>
+              <w:t>FR3.5</w:t>
+            </w:r>
+          </w:p>
+        </w:tc>
+        <w:tc>
+          <w:tcPr>
+            <w:tcW w:w="8095" w:type="dxa"/>
+          </w:tcPr>
+          <w:p>
+            <w:pPr>
+              <w:cnfStyle w:val="000000000000" w:firstRow="0" w:lastRow="0" w:firstColumn="0" w:lastColumn="0" w:oddVBand="0" w:evenVBand="0" w:oddHBand="0" w:evenHBand="0" w:firstRowFirstColumn="0" w:firstRowLastColumn="0" w:lastRowFirstColumn="0" w:lastRowLastColumn="0"/>
+            </w:pPr>
+            <w:r>
+              <w:t>User should be able to input a single internal stimulus</w:t>
+            </w:r>
+          </w:p>
+        </w:tc>
+      </w:tr>
+      <w:tr>
+        <w:tc>
+          <w:tcPr>
+            <w:cnfStyle w:val="001000000000" w:firstRow="0" w:lastRow="0" w:firstColumn="1" w:lastColumn="0" w:oddVBand="0" w:evenVBand="0" w:oddHBand="0" w:evenHBand="0" w:firstRowFirstColumn="0" w:firstRowLastColumn="0" w:lastRowFirstColumn="0" w:lastRowLastColumn="0"/>
+            <w:tcW w:w="1255" w:type="dxa"/>
+          </w:tcPr>
+          <w:p>
+            <w:r>
+              <w:t>FR3.6</w:t>
+            </w:r>
+          </w:p>
+        </w:tc>
+        <w:tc>
+          <w:tcPr>
+            <w:tcW w:w="8095" w:type="dxa"/>
+          </w:tcPr>
+          <w:p>
+            <w:pPr>
+              <w:cnfStyle w:val="000000000000" w:firstRow="0" w:lastRow="0" w:firstColumn="0" w:lastColumn="0" w:oddVBand="0" w:evenVBand="0" w:oddHBand="0" w:evenHBand="0" w:firstRowFirstColumn="0" w:firstRowLastColumn="0" w:lastRowFirstColumn="0" w:lastRowLastColumn="0"/>
+            </w:pPr>
+            <w:r>
+              <w:t>User should be able to input multiple internal stimulus in bulk</w:t>
+            </w:r>
+          </w:p>
+        </w:tc>
+      </w:tr>
+      <w:tr>
+        <w:tc>
+          <w:tcPr>
+            <w:cnfStyle w:val="001000000000" w:firstRow="0" w:lastRow="0" w:firstColumn="1" w:lastColumn="0" w:oddVBand="0" w:evenVBand="0" w:oddHBand="0" w:evenHBand="0" w:firstRowFirstColumn="0" w:firstRowLastColumn="0" w:lastRowFirstColumn="0" w:lastRowLastColumn="0"/>
+            <w:tcW w:w="1255" w:type="dxa"/>
+          </w:tcPr>
+          <w:p>
+            <w:r>
+              <w:t>FR3.7</w:t>
+            </w:r>
+          </w:p>
+        </w:tc>
+        <w:tc>
+          <w:tcPr>
+            <w:tcW w:w="8095" w:type="dxa"/>
+          </w:tcPr>
+          <w:p>
+            <w:pPr>
+              <w:cnfStyle w:val="000000000000" w:firstRow="0" w:lastRow="0" w:firstColumn="0" w:lastColumn="0" w:oddVBand="0" w:evenVBand="0" w:oddHBand="0" w:evenHBand="0" w:firstRowFirstColumn="0" w:firstRowLastColumn="0" w:lastRowFirstColumn="0" w:lastRowLastColumn="0"/>
+            </w:pPr>
+            <w:r>
+              <w:t>Application should recommend common internal stimulus when user attempts to add</w:t>
+            </w:r>
+          </w:p>
+        </w:tc>
+      </w:tr>
+      <w:tr>
+        <w:tc>
+          <w:tcPr>
+            <w:cnfStyle w:val="001000000000" w:firstRow="0" w:lastRow="0" w:firstColumn="1" w:lastColumn="0" w:oddVBand="0" w:evenVBand="0" w:oddHBand="0" w:evenHBand="0" w:firstRowFirstColumn="0" w:firstRowLastColumn="0" w:lastRowFirstColumn="0" w:lastRowLastColumn="0"/>
+            <w:tcW w:w="1255" w:type="dxa"/>
+          </w:tcPr>
+          <w:p>
+            <w:r>
+              <w:t>FR3.8</w:t>
+            </w:r>
+          </w:p>
+        </w:tc>
+        <w:tc>
+          <w:tcPr>
+            <w:tcW w:w="8095" w:type="dxa"/>
+          </w:tcPr>
+          <w:p>
+            <w:pPr>
+              <w:cnfStyle w:val="000000000000" w:firstRow="0" w:lastRow="0" w:firstColumn="0" w:lastColumn="0" w:oddVBand="0" w:evenVBand="0" w:oddHBand="0" w:evenHBand="0" w:firstRowFirstColumn="0" w:firstRowLastColumn="0" w:lastRowFirstColumn="0" w:lastRowLastColumn="0"/>
+            </w:pPr>
+            <w:r>
+              <w:t>Application should recommend common internal stimulus from the user’s past entries</w:t>
+            </w:r>
+          </w:p>
+        </w:tc>
+      </w:tr>
+      <w:tr>
+        <w:tc>
+          <w:tcPr>
+            <w:cnfStyle w:val="001000000000" w:firstRow="0" w:lastRow="0" w:firstColumn="1" w:lastColumn="0" w:oddVBand="0" w:evenVBand="0" w:oddHBand="0" w:evenHBand="0" w:firstRowFirstColumn="0" w:firstRowLastColumn="0" w:lastRowFirstColumn="0" w:lastRowLastColumn="0"/>
+            <w:tcW w:w="1255" w:type="dxa"/>
+          </w:tcPr>
+          <w:p>
+            <w:r>
+              <w:t>FR3.9</w:t>
+            </w:r>
+          </w:p>
+        </w:tc>
+        <w:tc>
+          <w:tcPr>
+            <w:tcW w:w="8095" w:type="dxa"/>
+          </w:tcPr>
+          <w:p>
+            <w:pPr>
+              <w:cnfStyle w:val="000000000000" w:firstRow="0" w:lastRow="0" w:firstColumn="0" w:lastColumn="0" w:oddVBand="0" w:evenVBand="0" w:oddHBand="0" w:evenHBand="0" w:firstRowFirstColumn="0" w:firstRowLastColumn="0" w:lastRowFirstColumn="0" w:lastRowLastColumn="0"/>
+            </w:pPr>
+            <w:r>
+              <w:t>Application should display frequency of stimulus encountered</w:t>
+            </w:r>
+          </w:p>
+        </w:tc>
+      </w:tr>
+      <w:tr>
+        <w:tc>
+          <w:tcPr>
+            <w:cnfStyle w:val="001000000000" w:firstRow="0" w:lastRow="0" w:firstColumn="1" w:lastColumn="0" w:oddVBand="0" w:evenVBand="0" w:oddHBand="0" w:evenHBand="0" w:firstRowFirstColumn="0" w:firstRowLastColumn="0" w:lastRowFirstColumn="0" w:lastRowLastColumn="0"/>
+            <w:tcW w:w="1255" w:type="dxa"/>
+          </w:tcPr>
+          <w:p>
+            <w:r>
+              <w:t>FR4.1</w:t>
+            </w:r>
+          </w:p>
+        </w:tc>
+        <w:tc>
+          <w:tcPr>
+            <w:tcW w:w="8095" w:type="dxa"/>
+          </w:tcPr>
+          <w:p>
+            <w:pPr>
+              <w:cnfStyle w:val="000000000000" w:firstRow="0" w:lastRow="0" w:firstColumn="0" w:lastColumn="0" w:oddVBand="0" w:evenVBand="0" w:oddHBand="0" w:evenHBand="0" w:firstRowFirstColumn="0" w:firstRowLastColumn="0" w:lastRowFirstColumn="0" w:lastRowLastColumn="0"/>
+            </w:pPr>
+            <w:r>
+              <w:t>Application should display to the user correlations between eating more than the user’s caloric goals and common stimulus when this happens</w:t>
+            </w:r>
+          </w:p>
+        </w:tc>
+      </w:tr>
+      <w:tr>
+        <w:tc>
+          <w:tcPr>
+            <w:cnfStyle w:val="001000000000" w:firstRow="0" w:lastRow="0" w:firstColumn="1" w:lastColumn="0" w:oddVBand="0" w:evenVBand="0" w:oddHBand="0" w:evenHBand="0" w:firstRowFirstColumn="0" w:firstRowLastColumn="0" w:lastRowFirstColumn="0" w:lastRowLastColumn="0"/>
+            <w:tcW w:w="1255" w:type="dxa"/>
+          </w:tcPr>
+          <w:p>
+            <w:r>
+              <w:t>FR4.2</w:t>
+            </w:r>
+          </w:p>
+        </w:tc>
+        <w:tc>
+          <w:tcPr>
+            <w:tcW w:w="8095" w:type="dxa"/>
+          </w:tcPr>
+          <w:p>
+            <w:pPr>
+              <w:cnfStyle w:val="000000000000" w:firstRow="0" w:lastRow="0" w:firstColumn="0" w:lastColumn="0" w:oddVBand="0" w:evenVBand="0" w:oddHBand="0" w:evenHBand="0" w:firstRowFirstColumn="0" w:firstRowLastColumn="0" w:lastRowFirstColumn="0" w:lastRowLastColumn="0"/>
+            </w:pPr>
+            <w:r>
+              <w:t>Application should display to the user correlations between eating certain foods and common stimulus when this happens</w:t>
+            </w:r>
+          </w:p>
+        </w:tc>
+      </w:tr>
+    </w:tbl>
+    <w:p/>
+    <w:p>
+      <w:pPr>
+        <w:pStyle w:val="Heading2"/>
+      </w:pPr>
+      <w:bookmarkStart w:id="19" w:name="_Toc35629239"/>
+      <w:r>
+        <w:t>External Interface Requirements</w:t>
+      </w:r>
+      <w:bookmarkEnd w:id="19"/>
+    </w:p>
+    <w:tbl>
+      <w:tblPr>
+        <w:tblStyle w:val="GridTable1Light-Accent1"/>
+        <w:tblW w:w="0" w:type="auto"/>
+        <w:tblLook w:val="04A0" w:firstRow="1" w:lastRow="0" w:firstColumn="1" w:lastColumn="0" w:noHBand="0" w:noVBand="1"/>
+      </w:tblPr>
+      <w:tblGrid>
+        <w:gridCol w:w="1255"/>
+        <w:gridCol w:w="8095"/>
+      </w:tblGrid>
+      <w:tr>
+        <w:trPr>
+          <w:cnfStyle w:val="100000000000" w:firstRow="1" w:lastRow="0" w:firstColumn="0" w:lastColumn="0" w:oddVBand="0" w:evenVBand="0" w:oddHBand="0" w:evenHBand="0" w:firstRowFirstColumn="0" w:firstRowLastColumn="0" w:lastRowFirstColumn="0" w:lastRowLastColumn="0"/>
+        </w:trPr>
+        <w:tc>
+          <w:tcPr>
+            <w:cnfStyle w:val="001000000000" w:firstRow="0" w:lastRow="0" w:firstColumn="1" w:lastColumn="0" w:oddVBand="0" w:evenVBand="0" w:oddHBand="0" w:evenHBand="0" w:firstRowFirstColumn="0" w:firstRowLastColumn="0" w:lastRowFirstColumn="0" w:lastRowLastColumn="0"/>
+            <w:tcW w:w="1255" w:type="dxa"/>
+          </w:tcPr>
+          <w:p>
+            <w:r>
+              <w:t>Tag</w:t>
+            </w:r>
+          </w:p>
+        </w:tc>
+        <w:tc>
+          <w:tcPr>
+            <w:tcW w:w="8095" w:type="dxa"/>
+          </w:tcPr>
+          <w:p>
+            <w:pPr>
+              <w:cnfStyle w:val="100000000000" w:firstRow="1" w:lastRow="0" w:firstColumn="0" w:lastColumn="0" w:oddVBand="0" w:evenVBand="0" w:oddHBand="0" w:evenHBand="0" w:firstRowFirstColumn="0" w:firstRowLastColumn="0" w:lastRowFirstColumn="0" w:lastRowLastColumn="0"/>
+            </w:pPr>
+            <w:r>
+              <w:t>Requirement</w:t>
+            </w:r>
+          </w:p>
+        </w:tc>
+      </w:tr>
+      <w:tr>
+        <w:tc>
+          <w:tcPr>
+            <w:cnfStyle w:val="001000000000" w:firstRow="0" w:lastRow="0" w:firstColumn="1" w:lastColumn="0" w:oddVBand="0" w:evenVBand="0" w:oddHBand="0" w:evenHBand="0" w:firstRowFirstColumn="0" w:firstRowLastColumn="0" w:lastRowFirstColumn="0" w:lastRowLastColumn="0"/>
+            <w:tcW w:w="1255" w:type="dxa"/>
+          </w:tcPr>
+          <w:p>
+            <w:r>
               <w:t>EX1.1</w:t>
             </w:r>
           </w:p>
@@ -4508,12 +4537,12 @@
       <w:pPr>
         <w:pStyle w:val="Heading2"/>
       </w:pPr>
-      <w:bookmarkStart w:id="19" w:name="_Toc35629240"/>
+      <w:bookmarkStart w:id="20" w:name="_Toc35629240"/>
       <w:r>
         <w:lastRenderedPageBreak/>
         <w:t>Non-Functional Requirements</w:t>
       </w:r>
-      <w:bookmarkEnd w:id="19"/>
+      <w:bookmarkEnd w:id="20"/>
     </w:p>
     <w:tbl>
       <w:tblPr>
@@ -4786,8 +4815,6 @@
       <w:r>
         <w:t xml:space="preserve"> </w:t>
       </w:r>
-      <w:bookmarkStart w:id="20" w:name="_GoBack"/>
-      <w:bookmarkEnd w:id="20"/>
     </w:p>
     <w:sectPr>
       <w:pgSz w:w="12240" w:h="15840"/>
@@ -6568,7 +6595,7 @@
 </file>
 
 <file path=customXml/itemProps2.xml><?xml version="1.0" encoding="utf-8"?>
-<ds:datastoreItem xmlns:ds="http://schemas.openxmlformats.org/officeDocument/2006/customXml" ds:itemID="{B56CD85D-3868-4190-812E-FAC61C2796FB}">
+<ds:datastoreItem xmlns:ds="http://schemas.openxmlformats.org/officeDocument/2006/customXml" ds:itemID="{DB119085-D357-48F8-AE62-7D0FBF7399A7}">
   <ds:schemaRefs>
     <ds:schemaRef ds:uri="http://schemas.openxmlformats.org/officeDocument/2006/bibliography"/>
   </ds:schemaRefs>

</xml_diff>

<commit_message>
Weight Backend and Auth Connector complete
</commit_message>
<xml_diff>
--- a/Documentation/Stress Eating Tracker.docx
+++ b/Documentation/Stress Eating Tracker.docx
@@ -328,7 +328,7 @@
               </mc:Choice>
               <mc:Fallback>
                 <w:pict>
-                  <v:group w14:anchorId="1476321A" id="Group 125" o:spid="_x0000_s1026" style="position:absolute;margin-left:0;margin-top:0;width:540pt;height:556.55pt;z-index:-251657216;mso-width-percent:1154;mso-height-percent:670;mso-top-percent:45;mso-position-horizontal:center;mso-position-horizontal-relative:margin;mso-position-vertical-relative:page;mso-width-percent:1154;mso-height-percent:670;mso-top-percent:45;mso-width-relative:margin" coordsize="55613,54044" o:gfxdata="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">
+                  <v:group w14:anchorId="1476321A" id="Group 125" o:spid="_x0000_s1026" style="position:absolute;margin-left:0;margin-top:0;width:540pt;height:556.55pt;z-index:-251657216;mso-width-percent:1154;mso-height-percent:670;mso-top-percent:45;mso-position-horizontal:center;mso-position-horizontal-relative:margin;mso-position-vertical-relative:page;mso-width-percent:1154;mso-height-percent:670;mso-top-percent:45;mso-width-relative:margin" coordsize="55613,54044" o:gfxdata="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">
                     <o:lock v:ext="edit" aspectratio="t"/>
                     <v:shape id="Freeform 10" o:spid="_x0000_s1027" style="position:absolute;width:55575;height:54044;visibility:visible;mso-wrap-style:square;v-text-anchor:bottom" coordsize="720,700" o:spt="100" o:gfxdata="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" adj="-11796480,,5400" path="m,c,644,,644,,644v23,6,62,14,113,21c250,685,476,700,720,644v,-27,,-27,,-27c720,,720,,720,,,,,,,e" fillcolor="#4d5f78 [2994]" stroked="f">
                       <v:fill color2="#2a3442 [2018]" rotate="t" colors="0 #5d6d85;.5 #485972;1 #334258" focus="100%" type="gradient">
@@ -2221,21 +2221,7 @@
                 <w:rStyle w:val="Hyperlink"/>
                 <w:noProof/>
               </w:rPr>
-              <w:t>System Featu</w:t>
-            </w:r>
-            <w:r>
-              <w:rPr>
-                <w:rStyle w:val="Hyperlink"/>
-                <w:noProof/>
-              </w:rPr>
-              <w:t>r</w:t>
-            </w:r>
-            <w:r>
-              <w:rPr>
-                <w:rStyle w:val="Hyperlink"/>
-                <w:noProof/>
-              </w:rPr>
-              <w:t>es and Requirements</w:t>
+              <w:t>System Features and Requirements</w:t>
             </w:r>
             <w:r>
               <w:rPr>
@@ -2527,8 +2513,8 @@
       </w:tblPr>
       <w:tblGrid>
         <w:gridCol w:w="963"/>
-        <w:gridCol w:w="1939"/>
-        <w:gridCol w:w="6448"/>
+        <w:gridCol w:w="1931"/>
+        <w:gridCol w:w="6456"/>
       </w:tblGrid>
       <w:tr>
         <w:trPr>
@@ -2614,10 +2600,12 @@
       <w:tr>
         <w:tc>
           <w:tcPr>
-            <w:cnfStyle w:val="001000000000" w:firstRow="0" w:lastRow="0" w:firstColumn="1" w:lastColumn="0" w:oddVBand="0" w:evenVBand="0" w:oddHBand="0" w:evenHBand="0" w:firstRowFirstColumn="0" w:firstRowLastColumn="0" w:lastRowFirstColumn="0" w:lastRowLastColumn="0"/>
             <w:tcW w:w="715" w:type="dxa"/>
           </w:tcPr>
           <w:p>
+            <w:pPr>
+              <w:cnfStyle w:val="001000000000" w:firstRow="0" w:lastRow="0" w:firstColumn="1" w:lastColumn="0" w:oddVBand="0" w:evenVBand="0" w:oddHBand="0" w:evenHBand="0" w:firstRowFirstColumn="0" w:firstRowLastColumn="0" w:lastRowFirstColumn="0" w:lastRowLastColumn="0"/>
+            </w:pPr>
             <w:r>
               <w:t>4/1/20</w:t>
             </w:r>
@@ -2628,9 +2616,6 @@
             <w:tcW w:w="1980" w:type="dxa"/>
           </w:tcPr>
           <w:p>
-            <w:pPr>
-              <w:cnfStyle w:val="000000000000" w:firstRow="0" w:lastRow="0" w:firstColumn="0" w:lastColumn="0" w:oddVBand="0" w:evenVBand="0" w:oddHBand="0" w:evenHBand="0" w:firstRowFirstColumn="0" w:firstRowLastColumn="0" w:lastRowFirstColumn="0" w:lastRowLastColumn="0"/>
-            </w:pPr>
             <w:r>
               <w:t>Kevin Mitchell</w:t>
             </w:r>
@@ -2642,13 +2627,60 @@
           </w:tcPr>
           <w:p>
             <w:pPr>
-              <w:cnfStyle w:val="000000000000" w:firstRow="0" w:lastRow="0" w:firstColumn="0" w:lastColumn="0" w:oddVBand="0" w:evenVBand="0" w:oddHBand="0" w:evenHBand="0" w:firstRowFirstColumn="0" w:firstRowLastColumn="0" w:lastRowFirstColumn="0" w:lastRowLastColumn="0"/>
+              <w:pStyle w:val="ListParagraph"/>
+              <w:numPr>
+                <w:ilvl w:val="0"/>
+                <w:numId w:val="7"/>
+              </w:numPr>
             </w:pPr>
             <w:r>
               <w:t xml:space="preserve">Re-assessment of </w:t>
             </w:r>
             <w:r>
-              <w:t>requirements – Lemon-Auth API finished</w:t>
+              <w:t xml:space="preserve">requirements </w:t>
+            </w:r>
+          </w:p>
+          <w:p>
+            <w:pPr>
+              <w:pStyle w:val="ListParagraph"/>
+              <w:numPr>
+                <w:ilvl w:val="1"/>
+                <w:numId w:val="7"/>
+              </w:numPr>
+            </w:pPr>
+            <w:r>
+              <w:t>Auth API needed for user login</w:t>
+            </w:r>
+          </w:p>
+          <w:p>
+            <w:pPr>
+              <w:pStyle w:val="ListParagraph"/>
+              <w:numPr>
+                <w:ilvl w:val="1"/>
+                <w:numId w:val="7"/>
+              </w:numPr>
+            </w:pPr>
+            <w:r>
+              <w:rPr>
+                <w:b/>
+                <w:bCs/>
+              </w:rPr>
+              <w:t>FR5</w:t>
+            </w:r>
+            <w:r>
+              <w:t xml:space="preserve"> category added to reflect this</w:t>
+            </w:r>
+          </w:p>
+          <w:p>
+            <w:pPr>
+              <w:pStyle w:val="ListParagraph"/>
+              <w:numPr>
+                <w:ilvl w:val="0"/>
+                <w:numId w:val="7"/>
+              </w:numPr>
+            </w:pPr>
+            <w:r>
+              <w:t>Lemon-Auth API finished</w:t>
             </w:r>
           </w:p>
         </w:tc>
@@ -2955,7 +2987,11 @@
             <w:cnfStyle w:val="001000000000" w:firstRow="0" w:lastRow="0" w:firstColumn="1" w:lastColumn="0" w:oddVBand="0" w:evenVBand="0" w:oddHBand="0" w:evenHBand="0" w:firstRowFirstColumn="0" w:firstRowLastColumn="0" w:lastRowFirstColumn="0" w:lastRowLastColumn="0"/>
             <w:tcW w:w="1795" w:type="dxa"/>
           </w:tcPr>
-          <w:p/>
+          <w:p>
+            <w:r>
+              <w:t>API</w:t>
+            </w:r>
+          </w:p>
         </w:tc>
         <w:tc>
           <w:tcPr>
@@ -2965,6 +3001,9 @@
             <w:pPr>
               <w:cnfStyle w:val="000000000000" w:firstRow="0" w:lastRow="0" w:firstColumn="0" w:lastColumn="0" w:oddVBand="0" w:evenVBand="0" w:oddHBand="0" w:evenHBand="0" w:firstRowFirstColumn="0" w:firstRowLastColumn="0" w:lastRowFirstColumn="0" w:lastRowLastColumn="0"/>
             </w:pPr>
+            <w:r>
+              <w:t>Application Programming Interface</w:t>
+            </w:r>
           </w:p>
         </w:tc>
       </w:tr>
@@ -3463,7 +3502,12 @@
         <w:t xml:space="preserve">FR1: </w:t>
       </w:r>
       <w:r>
-        <w:t>User should be able to input weight and weight-loss goals</w:t>
+        <w:t>User should be able to input weight a</w:t>
+      </w:r>
+      <w:bookmarkStart w:id="15" w:name="_GoBack"/>
+      <w:bookmarkEnd w:id="15"/>
+      <w:r>
+        <w:t>nd weight-loss goals</w:t>
       </w:r>
     </w:p>
     <w:p>
@@ -3525,13 +3569,39 @@
     </w:p>
     <w:p>
       <w:pPr>
+        <w:pStyle w:val="ListParagraph"/>
+        <w:numPr>
+          <w:ilvl w:val="0"/>
+          <w:numId w:val="4"/>
+        </w:numPr>
+        <w:rPr>
+          <w:strike/>
+        </w:rPr>
+      </w:pPr>
+      <w:r>
+        <w:rPr>
+          <w:b/>
+          <w:bCs/>
+          <w:strike/>
+        </w:rPr>
+        <w:t>FR5:</w:t>
+      </w:r>
+      <w:r>
+        <w:rPr>
+          <w:strike/>
+        </w:rPr>
+        <w:t xml:space="preserve"> User should be able to log in and out securely</w:t>
+      </w:r>
+    </w:p>
+    <w:p>
+      <w:pPr>
         <w:pStyle w:val="Heading2"/>
       </w:pPr>
-      <w:bookmarkStart w:id="15" w:name="_Toc35629236"/>
+      <w:bookmarkStart w:id="16" w:name="_Toc35629236"/>
       <w:r>
         <w:t>Assumptions and Dependencies</w:t>
       </w:r>
-      <w:bookmarkEnd w:id="15"/>
+      <w:bookmarkEnd w:id="16"/>
     </w:p>
     <w:p>
       <w:pPr>
@@ -3602,14 +3672,12 @@
       <w:pPr>
         <w:pStyle w:val="Heading1"/>
       </w:pPr>
-      <w:bookmarkStart w:id="16" w:name="_Toc35629237"/>
-      <w:bookmarkStart w:id="17" w:name="_GoBack"/>
-      <w:bookmarkEnd w:id="17"/>
+      <w:bookmarkStart w:id="17" w:name="_Toc35629237"/>
       <w:r>
         <w:lastRenderedPageBreak/>
         <w:t>System Features and Requirements</w:t>
       </w:r>
-      <w:bookmarkEnd w:id="16"/>
+      <w:bookmarkEnd w:id="17"/>
     </w:p>
     <w:p>
       <w:pPr>
@@ -4261,6 +4329,218 @@
           </w:p>
         </w:tc>
       </w:tr>
+      <w:tr>
+        <w:tc>
+          <w:tcPr>
+            <w:cnfStyle w:val="001000000000" w:firstRow="0" w:lastRow="0" w:firstColumn="1" w:lastColumn="0" w:oddVBand="0" w:evenVBand="0" w:oddHBand="0" w:evenHBand="0" w:firstRowFirstColumn="0" w:firstRowLastColumn="0" w:lastRowFirstColumn="0" w:lastRowLastColumn="0"/>
+            <w:tcW w:w="1255" w:type="dxa"/>
+          </w:tcPr>
+          <w:p>
+            <w:pPr>
+              <w:rPr>
+                <w:strike/>
+              </w:rPr>
+            </w:pPr>
+            <w:r>
+              <w:rPr>
+                <w:strike/>
+              </w:rPr>
+              <w:t>FR5.1</w:t>
+            </w:r>
+          </w:p>
+        </w:tc>
+        <w:tc>
+          <w:tcPr>
+            <w:tcW w:w="8095" w:type="dxa"/>
+          </w:tcPr>
+          <w:p>
+            <w:pPr>
+              <w:cnfStyle w:val="000000000000" w:firstRow="0" w:lastRow="0" w:firstColumn="0" w:lastColumn="0" w:oddVBand="0" w:evenVBand="0" w:oddHBand="0" w:evenHBand="0" w:firstRowFirstColumn="0" w:firstRowLastColumn="0" w:lastRowFirstColumn="0" w:lastRowLastColumn="0"/>
+              <w:rPr>
+                <w:strike/>
+              </w:rPr>
+            </w:pPr>
+            <w:r>
+              <w:rPr>
+                <w:strike/>
+              </w:rPr>
+              <w:t xml:space="preserve">Application should call on </w:t>
+            </w:r>
+            <w:r>
+              <w:rPr>
+                <w:strike/>
+              </w:rPr>
+              <w:t>an authentication API for logging in</w:t>
+            </w:r>
+          </w:p>
+        </w:tc>
+      </w:tr>
+      <w:tr>
+        <w:tc>
+          <w:tcPr>
+            <w:cnfStyle w:val="001000000000" w:firstRow="0" w:lastRow="0" w:firstColumn="1" w:lastColumn="0" w:oddVBand="0" w:evenVBand="0" w:oddHBand="0" w:evenHBand="0" w:firstRowFirstColumn="0" w:firstRowLastColumn="0" w:lastRowFirstColumn="0" w:lastRowLastColumn="0"/>
+            <w:tcW w:w="1255" w:type="dxa"/>
+          </w:tcPr>
+          <w:p>
+            <w:pPr>
+              <w:rPr>
+                <w:strike/>
+              </w:rPr>
+            </w:pPr>
+            <w:r>
+              <w:rPr>
+                <w:strike/>
+              </w:rPr>
+              <w:t>FR5.2</w:t>
+            </w:r>
+          </w:p>
+        </w:tc>
+        <w:tc>
+          <w:tcPr>
+            <w:tcW w:w="8095" w:type="dxa"/>
+          </w:tcPr>
+          <w:p>
+            <w:pPr>
+              <w:cnfStyle w:val="000000000000" w:firstRow="0" w:lastRow="0" w:firstColumn="0" w:lastColumn="0" w:oddVBand="0" w:evenVBand="0" w:oddHBand="0" w:evenHBand="0" w:firstRowFirstColumn="0" w:firstRowLastColumn="0" w:lastRowFirstColumn="0" w:lastRowLastColumn="0"/>
+              <w:rPr>
+                <w:strike/>
+              </w:rPr>
+            </w:pPr>
+            <w:r>
+              <w:rPr>
+                <w:strike/>
+              </w:rPr>
+              <w:t>Application should call on an authentication API for logging out</w:t>
+            </w:r>
+          </w:p>
+        </w:tc>
+      </w:tr>
+      <w:tr>
+        <w:tc>
+          <w:tcPr>
+            <w:cnfStyle w:val="001000000000" w:firstRow="0" w:lastRow="0" w:firstColumn="1" w:lastColumn="0" w:oddVBand="0" w:evenVBand="0" w:oddHBand="0" w:evenHBand="0" w:firstRowFirstColumn="0" w:firstRowLastColumn="0" w:lastRowFirstColumn="0" w:lastRowLastColumn="0"/>
+            <w:tcW w:w="1255" w:type="dxa"/>
+          </w:tcPr>
+          <w:p>
+            <w:pPr>
+              <w:rPr>
+                <w:strike/>
+              </w:rPr>
+            </w:pPr>
+            <w:r>
+              <w:rPr>
+                <w:strike/>
+              </w:rPr>
+              <w:t>FR5.3</w:t>
+            </w:r>
+          </w:p>
+        </w:tc>
+        <w:tc>
+          <w:tcPr>
+            <w:tcW w:w="8095" w:type="dxa"/>
+          </w:tcPr>
+          <w:p>
+            <w:pPr>
+              <w:cnfStyle w:val="000000000000" w:firstRow="0" w:lastRow="0" w:firstColumn="0" w:lastColumn="0" w:oddVBand="0" w:evenVBand="0" w:oddHBand="0" w:evenHBand="0" w:firstRowFirstColumn="0" w:firstRowLastColumn="0" w:lastRowFirstColumn="0" w:lastRowLastColumn="0"/>
+              <w:rPr>
+                <w:strike/>
+              </w:rPr>
+            </w:pPr>
+            <w:r>
+              <w:rPr>
+                <w:strike/>
+              </w:rPr>
+              <w:t>Custom API should be available for users not wanting to link their Google/Apple accounts</w:t>
+            </w:r>
+          </w:p>
+        </w:tc>
+      </w:tr>
+      <w:tr>
+        <w:tc>
+          <w:tcPr>
+            <w:cnfStyle w:val="001000000000" w:firstRow="0" w:lastRow="0" w:firstColumn="1" w:lastColumn="0" w:oddVBand="0" w:evenVBand="0" w:oddHBand="0" w:evenHBand="0" w:firstRowFirstColumn="0" w:firstRowLastColumn="0" w:lastRowFirstColumn="0" w:lastRowLastColumn="0"/>
+            <w:tcW w:w="1255" w:type="dxa"/>
+          </w:tcPr>
+          <w:p>
+            <w:pPr>
+              <w:rPr>
+                <w:strike/>
+              </w:rPr>
+            </w:pPr>
+            <w:r>
+              <w:rPr>
+                <w:strike/>
+              </w:rPr>
+              <w:t>FR5.4</w:t>
+            </w:r>
+          </w:p>
+        </w:tc>
+        <w:tc>
+          <w:tcPr>
+            <w:tcW w:w="8095" w:type="dxa"/>
+          </w:tcPr>
+          <w:p>
+            <w:pPr>
+              <w:cnfStyle w:val="000000000000" w:firstRow="0" w:lastRow="0" w:firstColumn="0" w:lastColumn="0" w:oddVBand="0" w:evenVBand="0" w:oddHBand="0" w:evenHBand="0" w:firstRowFirstColumn="0" w:firstRowLastColumn="0" w:lastRowFirstColumn="0" w:lastRowLastColumn="0"/>
+              <w:rPr>
+                <w:strike/>
+              </w:rPr>
+            </w:pPr>
+            <w:r>
+              <w:rPr>
+                <w:strike/>
+              </w:rPr>
+              <w:t>API should track session data</w:t>
+            </w:r>
+          </w:p>
+        </w:tc>
+      </w:tr>
+      <w:tr>
+        <w:tc>
+          <w:tcPr>
+            <w:cnfStyle w:val="001000000000" w:firstRow="0" w:lastRow="0" w:firstColumn="1" w:lastColumn="0" w:oddVBand="0" w:evenVBand="0" w:oddHBand="0" w:evenHBand="0" w:firstRowFirstColumn="0" w:firstRowLastColumn="0" w:lastRowFirstColumn="0" w:lastRowLastColumn="0"/>
+            <w:tcW w:w="1255" w:type="dxa"/>
+          </w:tcPr>
+          <w:p>
+            <w:pPr>
+              <w:rPr>
+                <w:strike/>
+              </w:rPr>
+            </w:pPr>
+            <w:r>
+              <w:rPr>
+                <w:strike/>
+              </w:rPr>
+              <w:t>FR5.5</w:t>
+            </w:r>
+          </w:p>
+        </w:tc>
+        <w:tc>
+          <w:tcPr>
+            <w:tcW w:w="8095" w:type="dxa"/>
+          </w:tcPr>
+          <w:p>
+            <w:pPr>
+              <w:cnfStyle w:val="000000000000" w:firstRow="0" w:lastRow="0" w:firstColumn="0" w:lastColumn="0" w:oddVBand="0" w:evenVBand="0" w:oddHBand="0" w:evenHBand="0" w:firstRowFirstColumn="0" w:firstRowLastColumn="0" w:lastRowFirstColumn="0" w:lastRowLastColumn="0"/>
+              <w:rPr>
+                <w:strike/>
+              </w:rPr>
+            </w:pPr>
+            <w:r>
+              <w:rPr>
+                <w:strike/>
+              </w:rPr>
+              <w:t xml:space="preserve">API should </w:t>
+            </w:r>
+            <w:r>
+              <w:rPr>
+                <w:strike/>
+              </w:rPr>
+              <w:t>change server keys automatically</w:t>
+            </w:r>
+          </w:p>
+        </w:tc>
+      </w:tr>
     </w:tbl>
     <w:p/>
     <w:p>
@@ -4486,6 +4766,7 @@
           </w:tcPr>
           <w:p>
             <w:r>
+              <w:lastRenderedPageBreak/>
               <w:t>EX3.2</w:t>
             </w:r>
           </w:p>
@@ -4539,7 +4820,6 @@
       </w:pPr>
       <w:bookmarkStart w:id="20" w:name="_Toc35629240"/>
       <w:r>
-        <w:lastRenderedPageBreak/>
         <w:t>Non-Functional Requirements</w:t>
       </w:r>
       <w:bookmarkEnd w:id="20"/>
@@ -4615,7 +4895,19 @@
             <w:cnfStyle w:val="001000000000" w:firstRow="0" w:lastRow="0" w:firstColumn="1" w:lastColumn="0" w:oddVBand="0" w:evenVBand="0" w:oddHBand="0" w:evenHBand="0" w:firstRowFirstColumn="0" w:firstRowLastColumn="0" w:lastRowFirstColumn="0" w:lastRowLastColumn="0"/>
             <w:tcW w:w="1345" w:type="dxa"/>
           </w:tcPr>
-          <w:p/>
+          <w:p>
+            <w:pPr>
+              <w:rPr>
+                <w:strike/>
+              </w:rPr>
+            </w:pPr>
+            <w:r>
+              <w:rPr>
+                <w:strike/>
+              </w:rPr>
+              <w:t>NF5.1</w:t>
+            </w:r>
+          </w:p>
         </w:tc>
         <w:tc>
           <w:tcPr>
@@ -4624,7 +4916,30 @@
           <w:p>
             <w:pPr>
               <w:cnfStyle w:val="000000000000" w:firstRow="0" w:lastRow="0" w:firstColumn="0" w:lastColumn="0" w:oddVBand="0" w:evenVBand="0" w:oddHBand="0" w:evenHBand="0" w:firstRowFirstColumn="0" w:firstRowLastColumn="0" w:lastRowFirstColumn="0" w:lastRowLastColumn="0"/>
-            </w:pPr>
+              <w:rPr>
+                <w:strike/>
+              </w:rPr>
+            </w:pPr>
+            <w:r>
+              <w:rPr>
+                <w:strike/>
+              </w:rPr>
+              <w:t xml:space="preserve">API should be </w:t>
+            </w:r>
+            <w:proofErr w:type="gramStart"/>
+            <w:r>
+              <w:rPr>
+                <w:strike/>
+              </w:rPr>
+              <w:t>observe</w:t>
+            </w:r>
+            <w:proofErr w:type="gramEnd"/>
+            <w:r>
+              <w:rPr>
+                <w:strike/>
+              </w:rPr>
+              <w:t xml:space="preserve"> best security practices</w:t>
+            </w:r>
           </w:p>
         </w:tc>
       </w:tr>
@@ -4634,7 +4949,19 @@
             <w:cnfStyle w:val="001000000000" w:firstRow="0" w:lastRow="0" w:firstColumn="1" w:lastColumn="0" w:oddVBand="0" w:evenVBand="0" w:oddHBand="0" w:evenHBand="0" w:firstRowFirstColumn="0" w:firstRowLastColumn="0" w:lastRowFirstColumn="0" w:lastRowLastColumn="0"/>
             <w:tcW w:w="1345" w:type="dxa"/>
           </w:tcPr>
-          <w:p/>
+          <w:p>
+            <w:pPr>
+              <w:rPr>
+                <w:strike/>
+              </w:rPr>
+            </w:pPr>
+            <w:r>
+              <w:rPr>
+                <w:strike/>
+              </w:rPr>
+              <w:t>NF5.2</w:t>
+            </w:r>
+          </w:p>
         </w:tc>
         <w:tc>
           <w:tcPr>
@@ -4643,7 +4970,16 @@
           <w:p>
             <w:pPr>
               <w:cnfStyle w:val="000000000000" w:firstRow="0" w:lastRow="0" w:firstColumn="0" w:lastColumn="0" w:oddVBand="0" w:evenVBand="0" w:oddHBand="0" w:evenHBand="0" w:firstRowFirstColumn="0" w:firstRowLastColumn="0" w:lastRowFirstColumn="0" w:lastRowLastColumn="0"/>
-            </w:pPr>
+              <w:rPr>
+                <w:strike/>
+              </w:rPr>
+            </w:pPr>
+            <w:r>
+              <w:rPr>
+                <w:strike/>
+              </w:rPr>
+              <w:t>API should decommission keys frequently</w:t>
+            </w:r>
           </w:p>
         </w:tc>
       </w:tr>
@@ -5030,6 +5366,119 @@
     </w:lvl>
   </w:abstractNum>
   <w:abstractNum w:abstractNumId="2" w15:restartNumberingAfterBreak="0">
+    <w:nsid w:val="1AD80890"/>
+    <w:multiLevelType w:val="hybridMultilevel"/>
+    <w:tmpl w:val="7B9A4946"/>
+    <w:lvl w:ilvl="0" w:tplc="04090001">
+      <w:start w:val="1"/>
+      <w:numFmt w:val="bullet"/>
+      <w:lvlText w:val=""/>
+      <w:lvlJc w:val="left"/>
+      <w:pPr>
+        <w:ind w:left="720" w:hanging="360"/>
+      </w:pPr>
+      <w:rPr>
+        <w:rFonts w:ascii="Symbol" w:hAnsi="Symbol" w:hint="default"/>
+      </w:rPr>
+    </w:lvl>
+    <w:lvl w:ilvl="1" w:tplc="04090003">
+      <w:start w:val="1"/>
+      <w:numFmt w:val="bullet"/>
+      <w:lvlText w:val="o"/>
+      <w:lvlJc w:val="left"/>
+      <w:pPr>
+        <w:ind w:left="1440" w:hanging="360"/>
+      </w:pPr>
+      <w:rPr>
+        <w:rFonts w:ascii="Courier New" w:hAnsi="Courier New" w:cs="Courier New" w:hint="default"/>
+      </w:rPr>
+    </w:lvl>
+    <w:lvl w:ilvl="2" w:tplc="04090005" w:tentative="1">
+      <w:start w:val="1"/>
+      <w:numFmt w:val="bullet"/>
+      <w:lvlText w:val=""/>
+      <w:lvlJc w:val="left"/>
+      <w:pPr>
+        <w:ind w:left="2160" w:hanging="360"/>
+      </w:pPr>
+      <w:rPr>
+        <w:rFonts w:ascii="Wingdings" w:hAnsi="Wingdings" w:hint="default"/>
+      </w:rPr>
+    </w:lvl>
+    <w:lvl w:ilvl="3" w:tplc="04090001" w:tentative="1">
+      <w:start w:val="1"/>
+      <w:numFmt w:val="bullet"/>
+      <w:lvlText w:val=""/>
+      <w:lvlJc w:val="left"/>
+      <w:pPr>
+        <w:ind w:left="2880" w:hanging="360"/>
+      </w:pPr>
+      <w:rPr>
+        <w:rFonts w:ascii="Symbol" w:hAnsi="Symbol" w:hint="default"/>
+      </w:rPr>
+    </w:lvl>
+    <w:lvl w:ilvl="4" w:tplc="04090003" w:tentative="1">
+      <w:start w:val="1"/>
+      <w:numFmt w:val="bullet"/>
+      <w:lvlText w:val="o"/>
+      <w:lvlJc w:val="left"/>
+      <w:pPr>
+        <w:ind w:left="3600" w:hanging="360"/>
+      </w:pPr>
+      <w:rPr>
+        <w:rFonts w:ascii="Courier New" w:hAnsi="Courier New" w:cs="Courier New" w:hint="default"/>
+      </w:rPr>
+    </w:lvl>
+    <w:lvl w:ilvl="5" w:tplc="04090005" w:tentative="1">
+      <w:start w:val="1"/>
+      <w:numFmt w:val="bullet"/>
+      <w:lvlText w:val=""/>
+      <w:lvlJc w:val="left"/>
+      <w:pPr>
+        <w:ind w:left="4320" w:hanging="360"/>
+      </w:pPr>
+      <w:rPr>
+        <w:rFonts w:ascii="Wingdings" w:hAnsi="Wingdings" w:hint="default"/>
+      </w:rPr>
+    </w:lvl>
+    <w:lvl w:ilvl="6" w:tplc="04090001" w:tentative="1">
+      <w:start w:val="1"/>
+      <w:numFmt w:val="bullet"/>
+      <w:lvlText w:val=""/>
+      <w:lvlJc w:val="left"/>
+      <w:pPr>
+        <w:ind w:left="5040" w:hanging="360"/>
+      </w:pPr>
+      <w:rPr>
+        <w:rFonts w:ascii="Symbol" w:hAnsi="Symbol" w:hint="default"/>
+      </w:rPr>
+    </w:lvl>
+    <w:lvl w:ilvl="7" w:tplc="04090003" w:tentative="1">
+      <w:start w:val="1"/>
+      <w:numFmt w:val="bullet"/>
+      <w:lvlText w:val="o"/>
+      <w:lvlJc w:val="left"/>
+      <w:pPr>
+        <w:ind w:left="5760" w:hanging="360"/>
+      </w:pPr>
+      <w:rPr>
+        <w:rFonts w:ascii="Courier New" w:hAnsi="Courier New" w:cs="Courier New" w:hint="default"/>
+      </w:rPr>
+    </w:lvl>
+    <w:lvl w:ilvl="8" w:tplc="04090005" w:tentative="1">
+      <w:start w:val="1"/>
+      <w:numFmt w:val="bullet"/>
+      <w:lvlText w:val=""/>
+      <w:lvlJc w:val="left"/>
+      <w:pPr>
+        <w:ind w:left="6480" w:hanging="360"/>
+      </w:pPr>
+      <w:rPr>
+        <w:rFonts w:ascii="Wingdings" w:hAnsi="Wingdings" w:hint="default"/>
+      </w:rPr>
+    </w:lvl>
+  </w:abstractNum>
+  <w:abstractNum w:abstractNumId="3" w15:restartNumberingAfterBreak="0">
     <w:nsid w:val="20E94B52"/>
     <w:multiLevelType w:val="hybridMultilevel"/>
     <w:tmpl w:val="ACDE3418"/>
@@ -5142,7 +5591,7 @@
       </w:rPr>
     </w:lvl>
   </w:abstractNum>
-  <w:abstractNum w:abstractNumId="3" w15:restartNumberingAfterBreak="0">
+  <w:abstractNum w:abstractNumId="4" w15:restartNumberingAfterBreak="0">
     <w:nsid w:val="6DC57E0A"/>
     <w:multiLevelType w:val="multilevel"/>
     <w:tmpl w:val="9B32393C"/>
@@ -5263,7 +5712,7 @@
       </w:rPr>
     </w:lvl>
   </w:abstractNum>
-  <w:abstractNum w:abstractNumId="4" w15:restartNumberingAfterBreak="0">
+  <w:abstractNum w:abstractNumId="5" w15:restartNumberingAfterBreak="0">
     <w:nsid w:val="718D032F"/>
     <w:multiLevelType w:val="hybridMultilevel"/>
     <w:tmpl w:val="9F88B242"/>
@@ -5376,7 +5825,7 @@
       </w:rPr>
     </w:lvl>
   </w:abstractNum>
-  <w:abstractNum w:abstractNumId="5" w15:restartNumberingAfterBreak="0">
+  <w:abstractNum w:abstractNumId="6" w15:restartNumberingAfterBreak="0">
     <w:nsid w:val="7DE45E43"/>
     <w:multiLevelType w:val="hybridMultilevel"/>
     <w:tmpl w:val="E8EE8400"/>
@@ -5493,19 +5942,22 @@
     <w:abstractNumId w:val="0"/>
   </w:num>
   <w:num w:numId="2">
-    <w:abstractNumId w:val="3"/>
+    <w:abstractNumId w:val="4"/>
   </w:num>
   <w:num w:numId="3">
     <w:abstractNumId w:val="1"/>
   </w:num>
   <w:num w:numId="4">
-    <w:abstractNumId w:val="4"/>
+    <w:abstractNumId w:val="5"/>
   </w:num>
   <w:num w:numId="5">
-    <w:abstractNumId w:val="2"/>
+    <w:abstractNumId w:val="3"/>
   </w:num>
   <w:num w:numId="6">
-    <w:abstractNumId w:val="5"/>
+    <w:abstractNumId w:val="6"/>
+  </w:num>
+  <w:num w:numId="7">
+    <w:abstractNumId w:val="2"/>
   </w:num>
 </w:numbering>
 </file>
@@ -5527,7 +5979,7 @@
       </w:pPr>
     </w:pPrDefault>
   </w:docDefaults>
-  <w:latentStyles w:defLockedState="0" w:defUIPriority="99" w:defSemiHidden="0" w:defUnhideWhenUsed="0" w:defQFormat="0" w:count="377">
+  <w:latentStyles w:defLockedState="0" w:defUIPriority="99" w:defSemiHidden="0" w:defUnhideWhenUsed="0" w:defQFormat="0" w:count="376">
     <w:lsdException w:name="Normal" w:uiPriority="0" w:qFormat="1"/>
     <w:lsdException w:name="heading 1" w:uiPriority="9" w:qFormat="1"/>
     <w:lsdException w:name="heading 2" w:semiHidden="1" w:uiPriority="9" w:unhideWhenUsed="1" w:qFormat="1"/>
@@ -5904,7 +6356,6 @@
     <w:lsdException w:name="Hashtag" w:semiHidden="1" w:unhideWhenUsed="1"/>
     <w:lsdException w:name="Unresolved Mention" w:semiHidden="1" w:unhideWhenUsed="1"/>
     <w:lsdException w:name="Smart Link" w:semiHidden="1" w:unhideWhenUsed="1"/>
-    <w:lsdException w:name="Smart Link Error" w:semiHidden="1" w:unhideWhenUsed="1"/>
   </w:latentStyles>
   <w:style w:type="paragraph" w:default="1" w:styleId="Normal">
     <w:name w:val="Normal"/>
@@ -6595,7 +7046,7 @@
 </file>
 
 <file path=customXml/itemProps2.xml><?xml version="1.0" encoding="utf-8"?>
-<ds:datastoreItem xmlns:ds="http://schemas.openxmlformats.org/officeDocument/2006/customXml" ds:itemID="{DB119085-D357-48F8-AE62-7D0FBF7399A7}">
+<ds:datastoreItem xmlns:ds="http://schemas.openxmlformats.org/officeDocument/2006/customXml" ds:itemID="{7B06331D-BDD8-4F30-8219-D563620554A8}">
   <ds:schemaRefs>
     <ds:schemaRef ds:uri="http://schemas.openxmlformats.org/officeDocument/2006/bibliography"/>
   </ds:schemaRefs>

</xml_diff>

<commit_message>
Completed Forms for Goal input and weight entry
FR1.1, FR1.2, FR1.3
</commit_message>
<xml_diff>
--- a/Documentation/Stress Eating Tracker.docx
+++ b/Documentation/Stress Eating Tracker.docx
@@ -328,7 +328,7 @@
               </mc:Choice>
               <mc:Fallback>
                 <w:pict>
-                  <v:group w14:anchorId="1476321A" id="Group 125" o:spid="_x0000_s1026" style="position:absolute;margin-left:0;margin-top:0;width:540pt;height:556.55pt;z-index:-251657216;mso-width-percent:1154;mso-height-percent:670;mso-top-percent:45;mso-position-horizontal:center;mso-position-horizontal-relative:margin;mso-position-vertical-relative:page;mso-width-percent:1154;mso-height-percent:670;mso-top-percent:45;mso-width-relative:margin" coordsize="55613,54044" o:gfxdata="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">
+                  <v:group w14:anchorId="1476321A" id="Group 125" o:spid="_x0000_s1026" style="position:absolute;margin-left:0;margin-top:0;width:540pt;height:556.55pt;z-index:-251657216;mso-width-percent:1154;mso-height-percent:670;mso-top-percent:45;mso-position-horizontal:center;mso-position-horizontal-relative:margin;mso-position-vertical-relative:page;mso-width-percent:1154;mso-height-percent:670;mso-top-percent:45;mso-width-relative:margin" coordsize="55613,54044" o:gfxdata="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">
                     <o:lock v:ext="edit" aspectratio="t"/>
                     <v:shape id="Freeform 10" o:spid="_x0000_s1027" style="position:absolute;width:55575;height:54044;visibility:visible;mso-wrap-style:square;v-text-anchor:bottom" coordsize="720,700" o:spt="100" o:gfxdata="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" adj="-11796480,,5400" path="m,c,644,,644,,644v23,6,62,14,113,21c250,685,476,700,720,644v,-27,,-27,,-27c720,,720,,720,,,,,,,e" fillcolor="#4d5f78 [2994]" stroked="f">
                       <v:fill color2="#2a3442 [2018]" rotate="t" colors="0 #5d6d85;.5 #485972;1 #334258" focus="100%" type="gradient">
@@ -2600,12 +2600,10 @@
       <w:tr>
         <w:tc>
           <w:tcPr>
+            <w:cnfStyle w:val="001000000000" w:firstRow="0" w:lastRow="0" w:firstColumn="1" w:lastColumn="0" w:oddVBand="0" w:evenVBand="0" w:oddHBand="0" w:evenHBand="0" w:firstRowFirstColumn="0" w:firstRowLastColumn="0" w:lastRowFirstColumn="0" w:lastRowLastColumn="0"/>
             <w:tcW w:w="715" w:type="dxa"/>
           </w:tcPr>
           <w:p>
-            <w:pPr>
-              <w:cnfStyle w:val="001000000000" w:firstRow="0" w:lastRow="0" w:firstColumn="1" w:lastColumn="0" w:oddVBand="0" w:evenVBand="0" w:oddHBand="0" w:evenHBand="0" w:firstRowFirstColumn="0" w:firstRowLastColumn="0" w:lastRowFirstColumn="0" w:lastRowLastColumn="0"/>
-            </w:pPr>
             <w:r>
               <w:t>4/1/20</w:t>
             </w:r>
@@ -2616,6 +2614,9 @@
             <w:tcW w:w="1980" w:type="dxa"/>
           </w:tcPr>
           <w:p>
+            <w:pPr>
+              <w:cnfStyle w:val="000000000000" w:firstRow="0" w:lastRow="0" w:firstColumn="0" w:lastColumn="0" w:oddVBand="0" w:evenVBand="0" w:oddHBand="0" w:evenHBand="0" w:firstRowFirstColumn="0" w:firstRowLastColumn="0" w:lastRowFirstColumn="0" w:lastRowLastColumn="0"/>
+            </w:pPr>
             <w:r>
               <w:t>Kevin Mitchell</w:t>
             </w:r>
@@ -2632,6 +2633,7 @@
                 <w:ilvl w:val="0"/>
                 <w:numId w:val="7"/>
               </w:numPr>
+              <w:cnfStyle w:val="000000000000" w:firstRow="0" w:lastRow="0" w:firstColumn="0" w:lastColumn="0" w:oddVBand="0" w:evenVBand="0" w:oddHBand="0" w:evenHBand="0" w:firstRowFirstColumn="0" w:firstRowLastColumn="0" w:lastRowFirstColumn="0" w:lastRowLastColumn="0"/>
             </w:pPr>
             <w:r>
               <w:t xml:space="preserve">Re-assessment of </w:t>
@@ -2647,6 +2649,7 @@
                 <w:ilvl w:val="1"/>
                 <w:numId w:val="7"/>
               </w:numPr>
+              <w:cnfStyle w:val="000000000000" w:firstRow="0" w:lastRow="0" w:firstColumn="0" w:lastColumn="0" w:oddVBand="0" w:evenVBand="0" w:oddHBand="0" w:evenHBand="0" w:firstRowFirstColumn="0" w:firstRowLastColumn="0" w:lastRowFirstColumn="0" w:lastRowLastColumn="0"/>
             </w:pPr>
             <w:r>
               <w:t>Auth API needed for user login</w:t>
@@ -2659,6 +2662,7 @@
                 <w:ilvl w:val="1"/>
                 <w:numId w:val="7"/>
               </w:numPr>
+              <w:cnfStyle w:val="000000000000" w:firstRow="0" w:lastRow="0" w:firstColumn="0" w:lastColumn="0" w:oddVBand="0" w:evenVBand="0" w:oddHBand="0" w:evenHBand="0" w:firstRowFirstColumn="0" w:firstRowLastColumn="0" w:lastRowFirstColumn="0" w:lastRowLastColumn="0"/>
             </w:pPr>
             <w:r>
               <w:rPr>
@@ -2678,6 +2682,7 @@
                 <w:ilvl w:val="0"/>
                 <w:numId w:val="7"/>
               </w:numPr>
+              <w:cnfStyle w:val="000000000000" w:firstRow="0" w:lastRow="0" w:firstColumn="0" w:lastColumn="0" w:oddVBand="0" w:evenVBand="0" w:oddHBand="0" w:evenHBand="0" w:firstRowFirstColumn="0" w:firstRowLastColumn="0" w:lastRowFirstColumn="0" w:lastRowLastColumn="0"/>
             </w:pPr>
             <w:r>
               <w:t>Lemon-Auth API finished</w:t>
@@ -2688,19 +2693,25 @@
       <w:tr>
         <w:tc>
           <w:tcPr>
-            <w:cnfStyle w:val="001000000000" w:firstRow="0" w:lastRow="0" w:firstColumn="1" w:lastColumn="0" w:oddVBand="0" w:evenVBand="0" w:oddHBand="0" w:evenHBand="0" w:firstRowFirstColumn="0" w:firstRowLastColumn="0" w:lastRowFirstColumn="0" w:lastRowLastColumn="0"/>
             <w:tcW w:w="715" w:type="dxa"/>
           </w:tcPr>
-          <w:p/>
+          <w:p>
+            <w:pPr>
+              <w:cnfStyle w:val="001000000000" w:firstRow="0" w:lastRow="0" w:firstColumn="1" w:lastColumn="0" w:oddVBand="0" w:evenVBand="0" w:oddHBand="0" w:evenHBand="0" w:firstRowFirstColumn="0" w:firstRowLastColumn="0" w:lastRowFirstColumn="0" w:lastRowLastColumn="0"/>
+            </w:pPr>
+            <w:r>
+              <w:t>4/5/20</w:t>
+            </w:r>
+          </w:p>
         </w:tc>
         <w:tc>
           <w:tcPr>
             <w:tcW w:w="1980" w:type="dxa"/>
           </w:tcPr>
           <w:p>
-            <w:pPr>
-              <w:cnfStyle w:val="000000000000" w:firstRow="0" w:lastRow="0" w:firstColumn="0" w:lastColumn="0" w:oddVBand="0" w:evenVBand="0" w:oddHBand="0" w:evenHBand="0" w:firstRowFirstColumn="0" w:firstRowLastColumn="0" w:lastRowFirstColumn="0" w:lastRowLastColumn="0"/>
-            </w:pPr>
+            <w:r>
+              <w:t>Kevin Mitchell</w:t>
+            </w:r>
           </w:p>
         </w:tc>
         <w:tc>
@@ -2709,8 +2720,53 @@
           </w:tcPr>
           <w:p>
             <w:pPr>
-              <w:cnfStyle w:val="000000000000" w:firstRow="0" w:lastRow="0" w:firstColumn="0" w:lastColumn="0" w:oddVBand="0" w:evenVBand="0" w:oddHBand="0" w:evenHBand="0" w:firstRowFirstColumn="0" w:firstRowLastColumn="0" w:lastRowFirstColumn="0" w:lastRowLastColumn="0"/>
-            </w:pPr>
+              <w:pStyle w:val="ListParagraph"/>
+              <w:numPr>
+                <w:ilvl w:val="0"/>
+                <w:numId w:val="8"/>
+              </w:numPr>
+            </w:pPr>
+            <w:r>
+              <w:t>Complete entry forms for Weight Diary and Goals</w:t>
+            </w:r>
+          </w:p>
+          <w:p>
+            <w:pPr>
+              <w:pStyle w:val="ListParagraph"/>
+              <w:numPr>
+                <w:ilvl w:val="1"/>
+                <w:numId w:val="8"/>
+              </w:numPr>
+            </w:pPr>
+            <w:r>
+              <w:rPr>
+                <w:b/>
+                <w:bCs/>
+              </w:rPr>
+              <w:t>FR1.1</w:t>
+            </w:r>
+            <w:r>
+              <w:t xml:space="preserve">, </w:t>
+            </w:r>
+            <w:r>
+              <w:rPr>
+                <w:b/>
+                <w:bCs/>
+              </w:rPr>
+              <w:t>FR1.2</w:t>
+            </w:r>
+            <w:r>
+              <w:t xml:space="preserve">, </w:t>
+            </w:r>
+            <w:r>
+              <w:rPr>
+                <w:b/>
+                <w:bCs/>
+              </w:rPr>
+              <w:t>FR1.3</w:t>
+            </w:r>
+            <w:bookmarkStart w:id="2" w:name="_GoBack"/>
+            <w:bookmarkEnd w:id="2"/>
           </w:p>
         </w:tc>
       </w:tr>
@@ -2841,106 +2897,90 @@
       <w:pPr>
         <w:pStyle w:val="Heading1"/>
       </w:pPr>
-      <w:bookmarkStart w:id="2" w:name="_Toc35629223"/>
+      <w:bookmarkStart w:id="3" w:name="_Toc35629223"/>
       <w:r>
         <w:lastRenderedPageBreak/>
         <w:t>Introduction</w:t>
-      </w:r>
-      <w:bookmarkEnd w:id="2"/>
-    </w:p>
-    <w:p>
-      <w:pPr>
-        <w:pStyle w:val="Heading2"/>
-      </w:pPr>
-      <w:bookmarkStart w:id="3" w:name="_Toc35629224"/>
-      <w:r>
-        <w:t>Purpose</w:t>
       </w:r>
       <w:bookmarkEnd w:id="3"/>
     </w:p>
     <w:p>
-      <w:r>
-        <w:t>The purpose of the Stress Eating Tracker is to track not only a user’s diet, but also what external and internal stressors and factors contribute to the diet. According to Pavlovian Theory, people’s behaviors can be triggered by certain stimulus and this tracker seeks to, over time, zero in on what stimulus cause users to eat. By doing this, the tracker can help users determine what factors and stimulus cause the hunger response and react accordingly.</w:t>
-      </w:r>
-    </w:p>
-    <w:p>
       <w:pPr>
         <w:pStyle w:val="Heading2"/>
       </w:pPr>
-      <w:bookmarkStart w:id="4" w:name="_Toc35629225"/>
-      <w:r>
-        <w:t>Intended Audience</w:t>
+      <w:bookmarkStart w:id="4" w:name="_Toc35629224"/>
+      <w:r>
+        <w:t>Purpose</w:t>
       </w:r>
       <w:bookmarkEnd w:id="4"/>
     </w:p>
     <w:p>
       <w:r>
-        <w:t>Any person that wishes to track their diet/nutrition and/or learn what behaviors/stimulus cause that user to eat the way they do.</w:t>
+        <w:t>The purpose of the Stress Eating Tracker is to track not only a user’s diet, but also what external and internal stressors and factors contribute to the diet. According to Pavlovian Theory, people’s behaviors can be triggered by certain stimulus and this tracker seeks to, over time, zero in on what stimulus cause users to eat. By doing this, the tracker can help users determine what factors and stimulus cause the hunger response and react accordingly.</w:t>
       </w:r>
     </w:p>
     <w:p>
       <w:pPr>
         <w:pStyle w:val="Heading2"/>
       </w:pPr>
-      <w:bookmarkStart w:id="5" w:name="_Toc35629226"/>
-      <w:r>
-        <w:t>Intended Use</w:t>
+      <w:bookmarkStart w:id="5" w:name="_Toc35629225"/>
+      <w:r>
+        <w:t>Intended Audience</w:t>
       </w:r>
       <w:bookmarkEnd w:id="5"/>
     </w:p>
     <w:p>
       <w:r>
-        <w:t>Daily input of the user’s eating behaviors as well as stimulus they encounter.</w:t>
+        <w:t>Any person that wishes to track their diet/nutrition and/or learn what behaviors/stimulus cause that user to eat the way they do.</w:t>
       </w:r>
     </w:p>
     <w:p>
       <w:pPr>
         <w:pStyle w:val="Heading2"/>
       </w:pPr>
-      <w:bookmarkStart w:id="6" w:name="_Toc35629227"/>
-      <w:r>
-        <w:t>Scope</w:t>
+      <w:bookmarkStart w:id="6" w:name="_Toc35629226"/>
+      <w:r>
+        <w:t>Intended Use</w:t>
       </w:r>
       <w:bookmarkEnd w:id="6"/>
     </w:p>
     <w:p>
       <w:r>
-        <w:t>This application should allow users to track their diet in its entirety while also tracking any stimulus they share. Over time</w:t>
-      </w:r>
-      <w:r>
-        <w:t xml:space="preserve">, the application should show users a correlation between stimulus and intake. </w:t>
+        <w:t>Daily input of the user’s eating behaviors as well as stimulus they encounter.</w:t>
       </w:r>
     </w:p>
     <w:p>
-      <w:r>
-        <w:t xml:space="preserve">The app will NOT be able to demonstrate </w:t>
-      </w:r>
-      <w:proofErr w:type="gramStart"/>
-      <w:r>
-        <w:t>causation, but</w:t>
-      </w:r>
-      <w:proofErr w:type="gramEnd"/>
-      <w:r>
-        <w:t xml:space="preserve"> will point out correlations. This will allow the user to determine if the stimulus </w:t>
-      </w:r>
-      <w:proofErr w:type="gramStart"/>
-      <w:r>
-        <w:t>are</w:t>
-      </w:r>
-      <w:proofErr w:type="gramEnd"/>
-      <w:r>
-        <w:t xml:space="preserve"> causing the reaction or if it is merely correlated.</w:t>
-      </w:r>
+      <w:pPr>
+        <w:pStyle w:val="Heading2"/>
+      </w:pPr>
+      <w:bookmarkStart w:id="7" w:name="_Toc35629227"/>
+      <w:r>
+        <w:t>Scope</w:t>
+      </w:r>
+      <w:bookmarkEnd w:id="7"/>
     </w:p>
     <w:p>
+      <w:r>
+        <w:t>This application should allow users to track their diet in its entirety while also tracking any stimulus they share. Over time</w:t>
+      </w:r>
+      <w:r>
+        <w:t xml:space="preserve">, the application should show users a correlation between stimulus and intake. </w:t>
+      </w:r>
+    </w:p>
+    <w:p>
+      <w:r>
+        <w:t>The app will NOT be able to demonstrate causation, but will point out correlations. This will allow the user to determine if the stimulus are causing the reaction or if it is merely correlated.</w:t>
+      </w:r>
+    </w:p>
+    <w:p>
       <w:pPr>
         <w:pStyle w:val="Heading2"/>
       </w:pPr>
-      <w:bookmarkStart w:id="7" w:name="_Toc35629228"/>
+      <w:bookmarkStart w:id="8" w:name="_Toc35629228"/>
       <w:r>
         <w:t>Definitions and Acronyms</w:t>
       </w:r>
-      <w:bookmarkEnd w:id="7"/>
+      <w:bookmarkEnd w:id="8"/>
     </w:p>
     <w:tbl>
       <w:tblPr>
@@ -3127,25 +3167,25 @@
       <w:pPr>
         <w:pStyle w:val="Heading2"/>
       </w:pPr>
-      <w:bookmarkStart w:id="8" w:name="_Toc35629229"/>
+      <w:bookmarkStart w:id="9" w:name="_Toc35629229"/>
       <w:r>
         <w:t>Background Information</w:t>
       </w:r>
-      <w:bookmarkEnd w:id="8"/>
+      <w:bookmarkEnd w:id="9"/>
     </w:p>
     <w:p>
       <w:pPr>
         <w:pStyle w:val="Heading3"/>
       </w:pPr>
       <w:hyperlink r:id="rId7" w:history="1">
-        <w:bookmarkStart w:id="9" w:name="_Toc35629230"/>
+        <w:bookmarkStart w:id="10" w:name="_Toc35629230"/>
         <w:r>
           <w:rPr>
             <w:rStyle w:val="Hyperlink"/>
           </w:rPr>
           <w:t>Pavlovian Theory</w:t>
         </w:r>
-        <w:bookmarkEnd w:id="9"/>
+        <w:bookmarkEnd w:id="10"/>
       </w:hyperlink>
     </w:p>
     <w:p>
@@ -3221,14 +3261,14 @@
         <w:pStyle w:val="Heading3"/>
       </w:pPr>
       <w:hyperlink r:id="rId8" w:history="1">
-        <w:bookmarkStart w:id="10" w:name="_Toc35629231"/>
+        <w:bookmarkStart w:id="11" w:name="_Toc35629231"/>
         <w:r>
           <w:rPr>
             <w:rStyle w:val="Hyperlink"/>
           </w:rPr>
           <w:t>Emotional Eating</w:t>
         </w:r>
-        <w:bookmarkEnd w:id="10"/>
+        <w:bookmarkEnd w:id="11"/>
       </w:hyperlink>
     </w:p>
     <w:p>
@@ -3358,14 +3398,14 @@
         <w:pStyle w:val="Heading3"/>
       </w:pPr>
       <w:hyperlink r:id="rId10" w:history="1">
-        <w:bookmarkStart w:id="11" w:name="_Toc35629232"/>
+        <w:bookmarkStart w:id="12" w:name="_Toc35629232"/>
         <w:r>
           <w:rPr>
             <w:rStyle w:val="Hyperlink"/>
           </w:rPr>
           <w:t>Positive Reinforcement</w:t>
         </w:r>
-        <w:bookmarkEnd w:id="11"/>
+        <w:bookmarkEnd w:id="12"/>
       </w:hyperlink>
     </w:p>
     <w:p>
@@ -3436,55 +3476,47 @@
       <w:pPr>
         <w:pStyle w:val="Heading3"/>
       </w:pPr>
-      <w:bookmarkStart w:id="12" w:name="_Toc35629233"/>
+      <w:bookmarkStart w:id="13" w:name="_Toc35629233"/>
       <w:r>
         <w:t>Conclusion</w:t>
-      </w:r>
-      <w:bookmarkEnd w:id="12"/>
-    </w:p>
-    <w:p>
-      <w:r>
-        <w:t xml:space="preserve">Pavlovian Theory give credence to the idea that a user may have been subconsciously “trained” to associate some stimulus with hunger, </w:t>
-      </w:r>
-      <w:proofErr w:type="gramStart"/>
-      <w:r>
-        <w:t>over eating</w:t>
-      </w:r>
-      <w:proofErr w:type="gramEnd"/>
-      <w:r>
-        <w:t>, or stress eating. Certain external stimulus may trigger an emotional response that leads the user to emotional eating.</w:t>
-      </w:r>
-    </w:p>
-    <w:p>
-      <w:r>
-        <w:t>By tracking what stimulus and stressors a user encounters (both positive and negative), as well as the emotional state of the user as a result of these stimulus, we can find correlations between a user’s behavior and eating.</w:t>
-      </w:r>
-    </w:p>
-    <w:p>
-      <w:r>
-        <w:br w:type="page"/>
-      </w:r>
-    </w:p>
-    <w:p>
-      <w:pPr>
-        <w:pStyle w:val="Heading1"/>
-      </w:pPr>
-      <w:bookmarkStart w:id="13" w:name="_Toc35629234"/>
-      <w:r>
-        <w:lastRenderedPageBreak/>
-        <w:t>Overall Description</w:t>
       </w:r>
       <w:bookmarkEnd w:id="13"/>
     </w:p>
     <w:p>
+      <w:r>
+        <w:t>Pavlovian Theory give credence to the idea that a user may have been subconsciously “trained” to associate some stimulus with hunger, over eating, or stress eating. Certain external stimulus may trigger an emotional response that leads the user to emotional eating.</w:t>
+      </w:r>
+    </w:p>
+    <w:p>
+      <w:r>
+        <w:t>By tracking what stimulus and stressors a user encounters (both positive and negative), as well as the emotional state of the user as a result of these stimulus, we can find correlations between a user’s behavior and eating.</w:t>
+      </w:r>
+    </w:p>
+    <w:p>
+      <w:r>
+        <w:br w:type="page"/>
+      </w:r>
+    </w:p>
+    <w:p>
+      <w:pPr>
+        <w:pStyle w:val="Heading1"/>
+      </w:pPr>
+      <w:bookmarkStart w:id="14" w:name="_Toc35629234"/>
+      <w:r>
+        <w:lastRenderedPageBreak/>
+        <w:t>Overall Description</w:t>
+      </w:r>
+      <w:bookmarkEnd w:id="14"/>
+    </w:p>
+    <w:p>
       <w:pPr>
         <w:pStyle w:val="Heading2"/>
       </w:pPr>
-      <w:bookmarkStart w:id="14" w:name="_Toc35629235"/>
+      <w:bookmarkStart w:id="15" w:name="_Toc35629235"/>
       <w:r>
         <w:t>User Needs</w:t>
       </w:r>
-      <w:bookmarkEnd w:id="14"/>
+      <w:bookmarkEnd w:id="15"/>
     </w:p>
     <w:p>
       <w:pPr>
@@ -3502,12 +3534,7 @@
         <w:t xml:space="preserve">FR1: </w:t>
       </w:r>
       <w:r>
-        <w:t>User should be able to input weight a</w:t>
-      </w:r>
-      <w:bookmarkStart w:id="15" w:name="_GoBack"/>
-      <w:bookmarkEnd w:id="15"/>
-      <w:r>
-        <w:t>nd weight-loss goals</w:t>
+        <w:t>User should be able to input weight and weight-loss goals</w:t>
       </w:r>
     </w:p>
     <w:p>
@@ -3735,7 +3762,15 @@
             <w:tcW w:w="1255" w:type="dxa"/>
           </w:tcPr>
           <w:p>
-            <w:r>
+            <w:pPr>
+              <w:rPr>
+                <w:strike/>
+              </w:rPr>
+            </w:pPr>
+            <w:r>
+              <w:rPr>
+                <w:strike/>
+              </w:rPr>
               <w:t>FR1.1</w:t>
             </w:r>
           </w:p>
@@ -3747,8 +3782,14 @@
           <w:p>
             <w:pPr>
               <w:cnfStyle w:val="000000000000" w:firstRow="0" w:lastRow="0" w:firstColumn="0" w:lastColumn="0" w:oddVBand="0" w:evenVBand="0" w:oddHBand="0" w:evenHBand="0" w:firstRowFirstColumn="0" w:firstRowLastColumn="0" w:lastRowFirstColumn="0" w:lastRowLastColumn="0"/>
-            </w:pPr>
-            <w:r>
+              <w:rPr>
+                <w:strike/>
+              </w:rPr>
+            </w:pPr>
+            <w:r>
+              <w:rPr>
+                <w:strike/>
+              </w:rPr>
               <w:t>User should be able to input current weight</w:t>
             </w:r>
           </w:p>
@@ -3761,7 +3802,15 @@
             <w:tcW w:w="1255" w:type="dxa"/>
           </w:tcPr>
           <w:p>
-            <w:r>
+            <w:pPr>
+              <w:rPr>
+                <w:strike/>
+              </w:rPr>
+            </w:pPr>
+            <w:r>
+              <w:rPr>
+                <w:strike/>
+              </w:rPr>
               <w:t>FR1.2</w:t>
             </w:r>
           </w:p>
@@ -3773,8 +3822,14 @@
           <w:p>
             <w:pPr>
               <w:cnfStyle w:val="000000000000" w:firstRow="0" w:lastRow="0" w:firstColumn="0" w:lastColumn="0" w:oddVBand="0" w:evenVBand="0" w:oddHBand="0" w:evenHBand="0" w:firstRowFirstColumn="0" w:firstRowLastColumn="0" w:lastRowFirstColumn="0" w:lastRowLastColumn="0"/>
-            </w:pPr>
-            <w:r>
+              <w:rPr>
+                <w:strike/>
+              </w:rPr>
+            </w:pPr>
+            <w:r>
+              <w:rPr>
+                <w:strike/>
+              </w:rPr>
               <w:t>User should be able to see all weights inputted</w:t>
             </w:r>
           </w:p>
@@ -3787,7 +3842,15 @@
             <w:tcW w:w="1255" w:type="dxa"/>
           </w:tcPr>
           <w:p>
-            <w:r>
+            <w:pPr>
+              <w:rPr>
+                <w:strike/>
+              </w:rPr>
+            </w:pPr>
+            <w:r>
+              <w:rPr>
+                <w:strike/>
+              </w:rPr>
               <w:t>FR1.3</w:t>
             </w:r>
           </w:p>
@@ -3799,8 +3862,14 @@
           <w:p>
             <w:pPr>
               <w:cnfStyle w:val="000000000000" w:firstRow="0" w:lastRow="0" w:firstColumn="0" w:lastColumn="0" w:oddVBand="0" w:evenVBand="0" w:oddHBand="0" w:evenHBand="0" w:firstRowFirstColumn="0" w:firstRowLastColumn="0" w:lastRowFirstColumn="0" w:lastRowLastColumn="0"/>
-            </w:pPr>
-            <w:r>
+              <w:rPr>
+                <w:strike/>
+              </w:rPr>
+            </w:pPr>
+            <w:r>
+              <w:rPr>
+                <w:strike/>
+              </w:rPr>
               <w:t>User should be able to set a goal weight</w:t>
             </w:r>
           </w:p>
@@ -4012,7 +4081,13 @@
               <w:cnfStyle w:val="000000000000" w:firstRow="0" w:lastRow="0" w:firstColumn="0" w:lastColumn="0" w:oddVBand="0" w:evenVBand="0" w:oddHBand="0" w:evenHBand="0" w:firstRowFirstColumn="0" w:firstRowLastColumn="0" w:lastRowFirstColumn="0" w:lastRowLastColumn="0"/>
             </w:pPr>
             <w:r>
-              <w:t>User should be able to review diary</w:t>
+              <w:t xml:space="preserve">User should be able to review </w:t>
+            </w:r>
+            <w:r>
+              <w:t xml:space="preserve">food </w:t>
+            </w:r>
+            <w:r>
+              <w:t>diary</w:t>
             </w:r>
           </w:p>
         </w:tc>
@@ -4613,13 +4688,8 @@
               <w:cnfStyle w:val="000000000000" w:firstRow="0" w:lastRow="0" w:firstColumn="0" w:lastColumn="0" w:oddVBand="0" w:evenVBand="0" w:oddHBand="0" w:evenHBand="0" w:firstRowFirstColumn="0" w:firstRowLastColumn="0" w:lastRowFirstColumn="0" w:lastRowLastColumn="0"/>
             </w:pPr>
             <w:r>
-              <w:t xml:space="preserve">Application will need to Interface with Google </w:t>
-            </w:r>
-            <w:proofErr w:type="spellStart"/>
-            <w:r>
-              <w:t>oAuth</w:t>
-            </w:r>
-            <w:proofErr w:type="spellEnd"/>
+              <w:t>Application will need to Interface with Google oAuth</w:t>
+            </w:r>
           </w:p>
         </w:tc>
       </w:tr>
@@ -4670,13 +4740,8 @@
               <w:cnfStyle w:val="000000000000" w:firstRow="0" w:lastRow="0" w:firstColumn="0" w:lastColumn="0" w:oddVBand="0" w:evenVBand="0" w:oddHBand="0" w:evenHBand="0" w:firstRowFirstColumn="0" w:firstRowLastColumn="0" w:lastRowFirstColumn="0" w:lastRowLastColumn="0"/>
             </w:pPr>
             <w:r>
-              <w:t xml:space="preserve">Application will need to interface with Apple </w:t>
-            </w:r>
-            <w:proofErr w:type="spellStart"/>
-            <w:r>
-              <w:t>HealthKit</w:t>
-            </w:r>
-            <w:proofErr w:type="spellEnd"/>
+              <w:t>Application will need to interface with Apple HealthKit</w:t>
+            </w:r>
           </w:p>
         </w:tc>
       </w:tr>
@@ -4924,21 +4989,7 @@
               <w:rPr>
                 <w:strike/>
               </w:rPr>
-              <w:t xml:space="preserve">API should be </w:t>
-            </w:r>
-            <w:proofErr w:type="gramStart"/>
-            <w:r>
-              <w:rPr>
-                <w:strike/>
-              </w:rPr>
-              <w:t>observe</w:t>
-            </w:r>
-            <w:proofErr w:type="gramEnd"/>
-            <w:r>
-              <w:rPr>
-                <w:strike/>
-              </w:rPr>
-              <w:t xml:space="preserve"> best security practices</w:t>
+              <w:t>API should be observe best security practices</w:t>
             </w:r>
           </w:p>
         </w:tc>
@@ -5592,6 +5643,119 @@
     </w:lvl>
   </w:abstractNum>
   <w:abstractNum w:abstractNumId="4" w15:restartNumberingAfterBreak="0">
+    <w:nsid w:val="21BD117F"/>
+    <w:multiLevelType w:val="hybridMultilevel"/>
+    <w:tmpl w:val="EE2CBD4E"/>
+    <w:lvl w:ilvl="0" w:tplc="04090001">
+      <w:start w:val="1"/>
+      <w:numFmt w:val="bullet"/>
+      <w:lvlText w:val=""/>
+      <w:lvlJc w:val="left"/>
+      <w:pPr>
+        <w:ind w:left="720" w:hanging="360"/>
+      </w:pPr>
+      <w:rPr>
+        <w:rFonts w:ascii="Symbol" w:hAnsi="Symbol" w:hint="default"/>
+      </w:rPr>
+    </w:lvl>
+    <w:lvl w:ilvl="1" w:tplc="04090003">
+      <w:start w:val="1"/>
+      <w:numFmt w:val="bullet"/>
+      <w:lvlText w:val="o"/>
+      <w:lvlJc w:val="left"/>
+      <w:pPr>
+        <w:ind w:left="1440" w:hanging="360"/>
+      </w:pPr>
+      <w:rPr>
+        <w:rFonts w:ascii="Courier New" w:hAnsi="Courier New" w:cs="Courier New" w:hint="default"/>
+      </w:rPr>
+    </w:lvl>
+    <w:lvl w:ilvl="2" w:tplc="04090005" w:tentative="1">
+      <w:start w:val="1"/>
+      <w:numFmt w:val="bullet"/>
+      <w:lvlText w:val=""/>
+      <w:lvlJc w:val="left"/>
+      <w:pPr>
+        <w:ind w:left="2160" w:hanging="360"/>
+      </w:pPr>
+      <w:rPr>
+        <w:rFonts w:ascii="Wingdings" w:hAnsi="Wingdings" w:hint="default"/>
+      </w:rPr>
+    </w:lvl>
+    <w:lvl w:ilvl="3" w:tplc="04090001" w:tentative="1">
+      <w:start w:val="1"/>
+      <w:numFmt w:val="bullet"/>
+      <w:lvlText w:val=""/>
+      <w:lvlJc w:val="left"/>
+      <w:pPr>
+        <w:ind w:left="2880" w:hanging="360"/>
+      </w:pPr>
+      <w:rPr>
+        <w:rFonts w:ascii="Symbol" w:hAnsi="Symbol" w:hint="default"/>
+      </w:rPr>
+    </w:lvl>
+    <w:lvl w:ilvl="4" w:tplc="04090003" w:tentative="1">
+      <w:start w:val="1"/>
+      <w:numFmt w:val="bullet"/>
+      <w:lvlText w:val="o"/>
+      <w:lvlJc w:val="left"/>
+      <w:pPr>
+        <w:ind w:left="3600" w:hanging="360"/>
+      </w:pPr>
+      <w:rPr>
+        <w:rFonts w:ascii="Courier New" w:hAnsi="Courier New" w:cs="Courier New" w:hint="default"/>
+      </w:rPr>
+    </w:lvl>
+    <w:lvl w:ilvl="5" w:tplc="04090005" w:tentative="1">
+      <w:start w:val="1"/>
+      <w:numFmt w:val="bullet"/>
+      <w:lvlText w:val=""/>
+      <w:lvlJc w:val="left"/>
+      <w:pPr>
+        <w:ind w:left="4320" w:hanging="360"/>
+      </w:pPr>
+      <w:rPr>
+        <w:rFonts w:ascii="Wingdings" w:hAnsi="Wingdings" w:hint="default"/>
+      </w:rPr>
+    </w:lvl>
+    <w:lvl w:ilvl="6" w:tplc="04090001" w:tentative="1">
+      <w:start w:val="1"/>
+      <w:numFmt w:val="bullet"/>
+      <w:lvlText w:val=""/>
+      <w:lvlJc w:val="left"/>
+      <w:pPr>
+        <w:ind w:left="5040" w:hanging="360"/>
+      </w:pPr>
+      <w:rPr>
+        <w:rFonts w:ascii="Symbol" w:hAnsi="Symbol" w:hint="default"/>
+      </w:rPr>
+    </w:lvl>
+    <w:lvl w:ilvl="7" w:tplc="04090003" w:tentative="1">
+      <w:start w:val="1"/>
+      <w:numFmt w:val="bullet"/>
+      <w:lvlText w:val="o"/>
+      <w:lvlJc w:val="left"/>
+      <w:pPr>
+        <w:ind w:left="5760" w:hanging="360"/>
+      </w:pPr>
+      <w:rPr>
+        <w:rFonts w:ascii="Courier New" w:hAnsi="Courier New" w:cs="Courier New" w:hint="default"/>
+      </w:rPr>
+    </w:lvl>
+    <w:lvl w:ilvl="8" w:tplc="04090005" w:tentative="1">
+      <w:start w:val="1"/>
+      <w:numFmt w:val="bullet"/>
+      <w:lvlText w:val=""/>
+      <w:lvlJc w:val="left"/>
+      <w:pPr>
+        <w:ind w:left="6480" w:hanging="360"/>
+      </w:pPr>
+      <w:rPr>
+        <w:rFonts w:ascii="Wingdings" w:hAnsi="Wingdings" w:hint="default"/>
+      </w:rPr>
+    </w:lvl>
+  </w:abstractNum>
+  <w:abstractNum w:abstractNumId="5" w15:restartNumberingAfterBreak="0">
     <w:nsid w:val="6DC57E0A"/>
     <w:multiLevelType w:val="multilevel"/>
     <w:tmpl w:val="9B32393C"/>
@@ -5712,7 +5876,7 @@
       </w:rPr>
     </w:lvl>
   </w:abstractNum>
-  <w:abstractNum w:abstractNumId="5" w15:restartNumberingAfterBreak="0">
+  <w:abstractNum w:abstractNumId="6" w15:restartNumberingAfterBreak="0">
     <w:nsid w:val="718D032F"/>
     <w:multiLevelType w:val="hybridMultilevel"/>
     <w:tmpl w:val="9F88B242"/>
@@ -5825,7 +5989,7 @@
       </w:rPr>
     </w:lvl>
   </w:abstractNum>
-  <w:abstractNum w:abstractNumId="6" w15:restartNumberingAfterBreak="0">
+  <w:abstractNum w:abstractNumId="7" w15:restartNumberingAfterBreak="0">
     <w:nsid w:val="7DE45E43"/>
     <w:multiLevelType w:val="hybridMultilevel"/>
     <w:tmpl w:val="E8EE8400"/>
@@ -5942,22 +6106,25 @@
     <w:abstractNumId w:val="0"/>
   </w:num>
   <w:num w:numId="2">
-    <w:abstractNumId w:val="4"/>
+    <w:abstractNumId w:val="5"/>
   </w:num>
   <w:num w:numId="3">
     <w:abstractNumId w:val="1"/>
   </w:num>
   <w:num w:numId="4">
-    <w:abstractNumId w:val="5"/>
+    <w:abstractNumId w:val="6"/>
   </w:num>
   <w:num w:numId="5">
     <w:abstractNumId w:val="3"/>
   </w:num>
   <w:num w:numId="6">
-    <w:abstractNumId w:val="6"/>
+    <w:abstractNumId w:val="7"/>
   </w:num>
   <w:num w:numId="7">
     <w:abstractNumId w:val="2"/>
+  </w:num>
+  <w:num w:numId="8">
+    <w:abstractNumId w:val="4"/>
   </w:num>
 </w:numbering>
 </file>
@@ -5979,7 +6146,7 @@
       </w:pPr>
     </w:pPrDefault>
   </w:docDefaults>
-  <w:latentStyles w:defLockedState="0" w:defUIPriority="99" w:defSemiHidden="0" w:defUnhideWhenUsed="0" w:defQFormat="0" w:count="376">
+  <w:latentStyles w:defLockedState="0" w:defUIPriority="99" w:defSemiHidden="0" w:defUnhideWhenUsed="0" w:defQFormat="0" w:count="377">
     <w:lsdException w:name="Normal" w:uiPriority="0" w:qFormat="1"/>
     <w:lsdException w:name="heading 1" w:uiPriority="9" w:qFormat="1"/>
     <w:lsdException w:name="heading 2" w:semiHidden="1" w:uiPriority="9" w:unhideWhenUsed="1" w:qFormat="1"/>
@@ -6085,7 +6252,6 @@
     <w:lsdException w:name="HTML Sample" w:semiHidden="1" w:unhideWhenUsed="1"/>
     <w:lsdException w:name="HTML Typewriter" w:semiHidden="1" w:unhideWhenUsed="1"/>
     <w:lsdException w:name="HTML Variable" w:semiHidden="1" w:unhideWhenUsed="1"/>
-    <w:lsdException w:name="Normal Table" w:semiHidden="1" w:unhideWhenUsed="1"/>
     <w:lsdException w:name="annotation subject" w:semiHidden="1" w:unhideWhenUsed="1"/>
     <w:lsdException w:name="No List" w:semiHidden="1" w:unhideWhenUsed="1"/>
     <w:lsdException w:name="Outline List 1" w:semiHidden="1" w:unhideWhenUsed="1"/>
@@ -6132,10 +6298,8 @@
     <w:lsdException w:name="Table Subtle 2" w:semiHidden="1" w:unhideWhenUsed="1"/>
     <w:lsdException w:name="Table Web 1" w:semiHidden="1" w:unhideWhenUsed="1"/>
     <w:lsdException w:name="Table Web 2" w:semiHidden="1" w:unhideWhenUsed="1"/>
-    <w:lsdException w:name="Table Web 3" w:semiHidden="1" w:unhideWhenUsed="1"/>
     <w:lsdException w:name="Balloon Text" w:semiHidden="1" w:unhideWhenUsed="1"/>
     <w:lsdException w:name="Table Grid" w:uiPriority="39"/>
-    <w:lsdException w:name="Table Theme" w:semiHidden="1" w:unhideWhenUsed="1"/>
     <w:lsdException w:name="Placeholder Text" w:semiHidden="1"/>
     <w:lsdException w:name="No Spacing" w:uiPriority="1" w:qFormat="1"/>
     <w:lsdException w:name="Light Shading" w:uiPriority="60"/>
@@ -6356,6 +6520,7 @@
     <w:lsdException w:name="Hashtag" w:semiHidden="1" w:unhideWhenUsed="1"/>
     <w:lsdException w:name="Unresolved Mention" w:semiHidden="1" w:unhideWhenUsed="1"/>
     <w:lsdException w:name="Smart Link" w:semiHidden="1" w:unhideWhenUsed="1"/>
+    <w:lsdException w:name="Smart Link Error" w:semiHidden="1" w:unhideWhenUsed="1"/>
   </w:latentStyles>
   <w:style w:type="paragraph" w:default="1" w:styleId="Normal">
     <w:name w:val="Normal"/>
@@ -7046,7 +7211,7 @@
 </file>
 
 <file path=customXml/itemProps2.xml><?xml version="1.0" encoding="utf-8"?>
-<ds:datastoreItem xmlns:ds="http://schemas.openxmlformats.org/officeDocument/2006/customXml" ds:itemID="{7B06331D-BDD8-4F30-8219-D563620554A8}">
+<ds:datastoreItem xmlns:ds="http://schemas.openxmlformats.org/officeDocument/2006/customXml" ds:itemID="{DE8C45EE-E039-4514-BB28-E0000CCC5F76}">
   <ds:schemaRefs>
     <ds:schemaRef ds:uri="http://schemas.openxmlformats.org/officeDocument/2006/bibliography"/>
   </ds:schemaRefs>

</xml_diff>